<commit_message>
updated to target ArcGIS 10.5
</commit_message>
<xml_diff>
--- a/Source/DHI.Urban.Delineation/Documentation/Urban Catchment Delineation Tool.docx
+++ b/Source/DHI.Urban.Delineation/Documentation/Urban Catchment Delineation Tool.docx
@@ -1,6 +1,6 @@
 
 <file path=word/document.xml><?xml version="1.0" encoding="utf-8"?>
-<w:document xmlns:wpc="http://schemas.microsoft.com/office/word/2010/wordprocessingCanvas" xmlns:cx="http://schemas.microsoft.com/office/drawing/2014/chartex" xmlns:cx1="http://schemas.microsoft.com/office/drawing/2015/9/8/chartex" xmlns:cx2="http://schemas.microsoft.com/office/drawing/2015/10/21/chartex" xmlns:mc="http://schemas.openxmlformats.org/markup-compatibility/2006" xmlns:o="urn:schemas-microsoft-com:office:office" xmlns:r="http://schemas.openxmlformats.org/officeDocument/2006/relationships" xmlns:m="http://schemas.openxmlformats.org/officeDocument/2006/math" xmlns:v="urn:schemas-microsoft-com:vml" xmlns:wp14="http://schemas.microsoft.com/office/word/2010/wordprocessingDrawing" xmlns:wp="http://schemas.openxmlformats.org/drawingml/2006/wordprocessingDrawing" xmlns:w10="urn:schemas-microsoft-com:office:word" xmlns:w="http://schemas.openxmlformats.org/wordprocessingml/2006/main" xmlns:w14="http://schemas.microsoft.com/office/word/2010/wordml" xmlns:w15="http://schemas.microsoft.com/office/word/2012/wordml" xmlns:w16se="http://schemas.microsoft.com/office/word/2015/wordml/symex" xmlns:wpg="http://schemas.microsoft.com/office/word/2010/wordprocessingGroup" xmlns:wpi="http://schemas.microsoft.com/office/word/2010/wordprocessingInk" xmlns:wne="http://schemas.microsoft.com/office/word/2006/wordml" xmlns:wps="http://schemas.microsoft.com/office/word/2010/wordprocessingShape" mc:Ignorable="w14 w15 w16se wp14">
+<w:document xmlns:wpc="http://schemas.microsoft.com/office/word/2010/wordprocessingCanvas" xmlns:cx="http://schemas.microsoft.com/office/drawing/2014/chartex" xmlns:cx1="http://schemas.microsoft.com/office/drawing/2015/9/8/chartex" xmlns:cx2="http://schemas.microsoft.com/office/drawing/2015/10/21/chartex" xmlns:cx3="http://schemas.microsoft.com/office/drawing/2016/5/9/chartex" xmlns:cx4="http://schemas.microsoft.com/office/drawing/2016/5/10/chartex" xmlns:cx5="http://schemas.microsoft.com/office/drawing/2016/5/11/chartex" xmlns:cx6="http://schemas.microsoft.com/office/drawing/2016/5/12/chartex" xmlns:cx7="http://schemas.microsoft.com/office/drawing/2016/5/13/chartex" xmlns:cx8="http://schemas.microsoft.com/office/drawing/2016/5/14/chartex" xmlns:mc="http://schemas.openxmlformats.org/markup-compatibility/2006" xmlns:aink="http://schemas.microsoft.com/office/drawing/2016/ink" xmlns:am3d="http://schemas.microsoft.com/office/drawing/2017/model3d" xmlns:o="urn:schemas-microsoft-com:office:office" xmlns:r="http://schemas.openxmlformats.org/officeDocument/2006/relationships" xmlns:m="http://schemas.openxmlformats.org/officeDocument/2006/math" xmlns:v="urn:schemas-microsoft-com:vml" xmlns:wp14="http://schemas.microsoft.com/office/word/2010/wordprocessingDrawing" xmlns:wp="http://schemas.openxmlformats.org/drawingml/2006/wordprocessingDrawing" xmlns:w10="urn:schemas-microsoft-com:office:word" xmlns:w="http://schemas.openxmlformats.org/wordprocessingml/2006/main" xmlns:w14="http://schemas.microsoft.com/office/word/2010/wordml" xmlns:w15="http://schemas.microsoft.com/office/word/2012/wordml" xmlns:w16cid="http://schemas.microsoft.com/office/word/2016/wordml/cid" xmlns:w16se="http://schemas.microsoft.com/office/word/2015/wordml/symex" xmlns:wpg="http://schemas.microsoft.com/office/word/2010/wordprocessingGroup" xmlns:wpi="http://schemas.microsoft.com/office/word/2010/wordprocessingInk" xmlns:wne="http://schemas.microsoft.com/office/word/2006/wordml" xmlns:wps="http://schemas.microsoft.com/office/word/2010/wordprocessingShape" mc:Ignorable="w14 w15 w16se w16cid wp14">
   <w:body>
     <w:p>
       <w:pPr>
@@ -135,7 +135,7 @@
         <w:t>10.</w:t>
       </w:r>
       <w:r>
-        <w:t>3.1</w:t>
+        <w:t>5 or later</w:t>
       </w:r>
       <w:r>
         <w:t>, so this must be installed first. The steps for installation are:</w:t>
@@ -177,7 +177,15 @@
         <w:rPr>
           <w:b/>
         </w:rPr>
-        <w:t xml:space="preserve"> Framework </w:t>
+        <w:t xml:space="preserve"> Fr</w:t>
+      </w:r>
+      <w:bookmarkStart w:id="0" w:name="_GoBack"/>
+      <w:bookmarkEnd w:id="0"/>
+      <w:r>
+        <w:rPr>
+          <w:b/>
+        </w:rPr>
+        <w:t xml:space="preserve">amework </w:t>
       </w:r>
       <w:r>
         <w:rPr>
@@ -209,16 +217,7 @@
         <w:t xml:space="preserve">s installation by going to the Programs and Features control panel </w:t>
       </w:r>
       <w:r>
-        <w:t xml:space="preserve">and looking for “Microsoft .NET Framework 4.5” </w:t>
-      </w:r>
-      <w:r>
-        <w:t>Later versions or multiple versions are ok, too.</w:t>
-      </w:r>
-      <w:r>
-        <w:t xml:space="preserve"> </w:t>
-      </w:r>
-      <w:r>
-        <w:t>If it is not installed, the latest version can be downloaded from</w:t>
+        <w:t>and looking for “Microsoft .NET Framework 4.5” Later versions or multiple versions are ok, too. If it is not installed, the latest version can be downloaded from</w:t>
       </w:r>
       <w:r>
         <w:t xml:space="preserve"> Microsoft’s website:</w:t>
@@ -257,13 +256,19 @@
         <w:rPr>
           <w:b/>
         </w:rPr>
+        <w:t xml:space="preserve">Desktop </w:t>
+      </w:r>
+      <w:r>
+        <w:rPr>
+          <w:b/>
+        </w:rPr>
         <w:t>10.</w:t>
       </w:r>
       <w:r>
         <w:rPr>
           <w:b/>
         </w:rPr>
-        <w:t>3.1</w:t>
+        <w:t>5</w:t>
       </w:r>
       <w:r>
         <w:rPr>
@@ -340,7 +345,22 @@
         <w:t>DHI.Urban.Delineation.esriAddIn</w:t>
       </w:r>
       <w:r>
-        <w:t xml:space="preserve">) to install it. You can also use the Add-In Manager in ArcMap to load the Add-In (see the ArcGIS Desktop Documentation). </w:t>
+        <w:t xml:space="preserve">) to install it. You can also use the Add-In Manager in ArcMap to load </w:t>
+      </w:r>
+      <w:r>
+        <w:t xml:space="preserve">(and remove) </w:t>
+      </w:r>
+      <w:r>
+        <w:t>the Add-In</w:t>
+      </w:r>
+      <w:r>
+        <w:t xml:space="preserve"> (s</w:t>
+      </w:r>
+      <w:r>
+        <w:t>ee the</w:t>
+      </w:r>
+      <w:r>
+        <w:t xml:space="preserve"> ArcGIS Desktop Documentation).</w:t>
       </w:r>
     </w:p>
     <w:p>
@@ -1835,12 +1855,12 @@
         <w:rPr>
           <w:i/>
         </w:rPr>
+        <w:instrText xml:space="preserve"> \* MERGEFORMAT </w:instrText>
       </w:r>
       <w:r>
         <w:rPr>
           <w:i/>
         </w:rPr>
-        <w:instrText xml:space="preserve"> \* MERGEFORMAT </w:instrText>
       </w:r>
       <w:r>
         <w:rPr>
@@ -2220,22 +2240,34 @@
           <w:color w:val="3366FF"/>
           <w:sz w:val="18"/>
           <w:szCs w:val="18"/>
-        </w:rPr>
-      </w:pPr>
-      <w:r>
-        <w:rPr>
-          <w:rFonts w:ascii="Courier New" w:hAnsi="Courier New" w:cs="Courier New"/>
-          <w:color w:val="3366FF"/>
-          <w:sz w:val="18"/>
-          <w:szCs w:val="18"/>
-        </w:rPr>
-        <w:t xml:space="preserve">    &lt;User&gt;</w:t>
-      </w:r>
-      <w:r>
-        <w:rPr>
-          <w:rFonts w:ascii="Courier New" w:hAnsi="Courier New" w:cs="Courier New"/>
-          <w:sz w:val="18"/>
-          <w:szCs w:val="18"/>
+          <w:lang w:val="de-DE"/>
+        </w:rPr>
+      </w:pPr>
+      <w:r>
+        <w:rPr>
+          <w:rFonts w:ascii="Courier New" w:hAnsi="Courier New" w:cs="Courier New"/>
+          <w:color w:val="3366FF"/>
+          <w:sz w:val="18"/>
+          <w:szCs w:val="18"/>
+        </w:rPr>
+        <w:t xml:space="preserve">    </w:t>
+      </w:r>
+      <w:r>
+        <w:rPr>
+          <w:rFonts w:ascii="Courier New" w:hAnsi="Courier New" w:cs="Courier New"/>
+          <w:color w:val="3366FF"/>
+          <w:sz w:val="18"/>
+          <w:szCs w:val="18"/>
+          <w:lang w:val="de-DE"/>
+        </w:rPr>
+        <w:t>&lt;User&gt;</w:t>
+      </w:r>
+      <w:r>
+        <w:rPr>
+          <w:rFonts w:ascii="Courier New" w:hAnsi="Courier New" w:cs="Courier New"/>
+          <w:sz w:val="18"/>
+          <w:szCs w:val="18"/>
+          <w:lang w:val="de-DE"/>
         </w:rPr>
         <w:t>ROSE\besuser</w:t>
       </w:r>
@@ -2245,6 +2277,7 @@
           <w:color w:val="3366FF"/>
           <w:sz w:val="18"/>
           <w:szCs w:val="18"/>
+          <w:lang w:val="de-DE"/>
         </w:rPr>
         <w:t>&lt;/User&gt;</w:t>
       </w:r>
@@ -2256,14 +2289,16 @@
           <w:color w:val="3366FF"/>
           <w:sz w:val="18"/>
           <w:szCs w:val="18"/>
-        </w:rPr>
-      </w:pPr>
-      <w:r>
-        <w:rPr>
-          <w:rFonts w:ascii="Courier New" w:hAnsi="Courier New" w:cs="Courier New"/>
-          <w:color w:val="3366FF"/>
-          <w:sz w:val="18"/>
-          <w:szCs w:val="18"/>
+          <w:lang w:val="de-DE"/>
+        </w:rPr>
+      </w:pPr>
+      <w:r>
+        <w:rPr>
+          <w:rFonts w:ascii="Courier New" w:hAnsi="Courier New" w:cs="Courier New"/>
+          <w:color w:val="3366FF"/>
+          <w:sz w:val="18"/>
+          <w:szCs w:val="18"/>
+          <w:lang w:val="de-DE"/>
         </w:rPr>
         <w:t xml:space="preserve">    &lt;Machine&gt;</w:t>
       </w:r>
@@ -2272,6 +2307,7 @@
           <w:rFonts w:ascii="Courier New" w:hAnsi="Courier New" w:cs="Courier New"/>
           <w:sz w:val="18"/>
           <w:szCs w:val="18"/>
+          <w:lang w:val="de-DE"/>
         </w:rPr>
         <w:t>WS11270</w:t>
       </w:r>
@@ -2281,6 +2317,7 @@
           <w:color w:val="3366FF"/>
           <w:sz w:val="18"/>
           <w:szCs w:val="18"/>
+          <w:lang w:val="de-DE"/>
         </w:rPr>
         <w:t>&lt;/Machine&gt;</w:t>
       </w:r>
@@ -2300,8 +2337,18 @@
           <w:color w:val="3366FF"/>
           <w:sz w:val="18"/>
           <w:szCs w:val="18"/>
-        </w:rPr>
-        <w:t xml:space="preserve">    &lt;ExecutionDateTime&gt;</w:t>
+          <w:lang w:val="de-DE"/>
+        </w:rPr>
+        <w:t xml:space="preserve">    </w:t>
+      </w:r>
+      <w:r>
+        <w:rPr>
+          <w:rFonts w:ascii="Courier New" w:hAnsi="Courier New" w:cs="Courier New"/>
+          <w:color w:val="3366FF"/>
+          <w:sz w:val="18"/>
+          <w:szCs w:val="18"/>
+        </w:rPr>
+        <w:t>&lt;ExecutionDateTime&gt;</w:t>
       </w:r>
       <w:r>
         <w:rPr>
@@ -3107,7 +3154,7 @@
       <w:pPr>
         <w:pStyle w:val="Heading3"/>
       </w:pPr>
-      <w:bookmarkStart w:id="0" w:name="_Ref339535742"/>
+      <w:bookmarkStart w:id="1" w:name="_Ref339535742"/>
       <w:r>
         <w:t xml:space="preserve">Extending Areas </w:t>
       </w:r>
@@ -3118,7 +3165,7 @@
           </w:r>
         </w:smartTag>
       </w:smartTag>
-      <w:bookmarkEnd w:id="0"/>
+      <w:bookmarkEnd w:id="1"/>
     </w:p>
     <w:p>
       <w:r>
@@ -3219,8 +3266,6 @@
           </v:shape>
         </w:pict>
       </w:r>
-      <w:bookmarkStart w:id="1" w:name="_GoBack"/>
-      <w:bookmarkEnd w:id="1"/>
     </w:p>
     <w:p/>
     <w:p>
@@ -3504,7 +3549,7 @@
 </file>
 
 <file path=word/endnotes.xml><?xml version="1.0" encoding="utf-8"?>
-<w:endnotes xmlns:wpc="http://schemas.microsoft.com/office/word/2010/wordprocessingCanvas" xmlns:cx="http://schemas.microsoft.com/office/drawing/2014/chartex" xmlns:cx1="http://schemas.microsoft.com/office/drawing/2015/9/8/chartex" xmlns:cx2="http://schemas.microsoft.com/office/drawing/2015/10/21/chartex" xmlns:mc="http://schemas.openxmlformats.org/markup-compatibility/2006" xmlns:o="urn:schemas-microsoft-com:office:office" xmlns:r="http://schemas.openxmlformats.org/officeDocument/2006/relationships" xmlns:m="http://schemas.openxmlformats.org/officeDocument/2006/math" xmlns:v="urn:schemas-microsoft-com:vml" xmlns:wp14="http://schemas.microsoft.com/office/word/2010/wordprocessingDrawing" xmlns:wp="http://schemas.openxmlformats.org/drawingml/2006/wordprocessingDrawing" xmlns:w10="urn:schemas-microsoft-com:office:word" xmlns:w="http://schemas.openxmlformats.org/wordprocessingml/2006/main" xmlns:w14="http://schemas.microsoft.com/office/word/2010/wordml" xmlns:w15="http://schemas.microsoft.com/office/word/2012/wordml" xmlns:w16se="http://schemas.microsoft.com/office/word/2015/wordml/symex" xmlns:wpg="http://schemas.microsoft.com/office/word/2010/wordprocessingGroup" xmlns:wpi="http://schemas.microsoft.com/office/word/2010/wordprocessingInk" xmlns:wne="http://schemas.microsoft.com/office/word/2006/wordml" xmlns:wps="http://schemas.microsoft.com/office/word/2010/wordprocessingShape" mc:Ignorable="w14 w15 w16se wp14">
+<w:endnotes xmlns:wpc="http://schemas.microsoft.com/office/word/2010/wordprocessingCanvas" xmlns:cx="http://schemas.microsoft.com/office/drawing/2014/chartex" xmlns:cx1="http://schemas.microsoft.com/office/drawing/2015/9/8/chartex" xmlns:cx2="http://schemas.microsoft.com/office/drawing/2015/10/21/chartex" xmlns:cx3="http://schemas.microsoft.com/office/drawing/2016/5/9/chartex" xmlns:cx4="http://schemas.microsoft.com/office/drawing/2016/5/10/chartex" xmlns:cx5="http://schemas.microsoft.com/office/drawing/2016/5/11/chartex" xmlns:cx6="http://schemas.microsoft.com/office/drawing/2016/5/12/chartex" xmlns:cx7="http://schemas.microsoft.com/office/drawing/2016/5/13/chartex" xmlns:cx8="http://schemas.microsoft.com/office/drawing/2016/5/14/chartex" xmlns:mc="http://schemas.openxmlformats.org/markup-compatibility/2006" xmlns:aink="http://schemas.microsoft.com/office/drawing/2016/ink" xmlns:am3d="http://schemas.microsoft.com/office/drawing/2017/model3d" xmlns:o="urn:schemas-microsoft-com:office:office" xmlns:r="http://schemas.openxmlformats.org/officeDocument/2006/relationships" xmlns:m="http://schemas.openxmlformats.org/officeDocument/2006/math" xmlns:v="urn:schemas-microsoft-com:vml" xmlns:wp14="http://schemas.microsoft.com/office/word/2010/wordprocessingDrawing" xmlns:wp="http://schemas.openxmlformats.org/drawingml/2006/wordprocessingDrawing" xmlns:w10="urn:schemas-microsoft-com:office:word" xmlns:w="http://schemas.openxmlformats.org/wordprocessingml/2006/main" xmlns:w14="http://schemas.microsoft.com/office/word/2010/wordml" xmlns:w15="http://schemas.microsoft.com/office/word/2012/wordml" xmlns:w16cid="http://schemas.microsoft.com/office/word/2016/wordml/cid" xmlns:w16se="http://schemas.microsoft.com/office/word/2015/wordml/symex" xmlns:wpg="http://schemas.microsoft.com/office/word/2010/wordprocessingGroup" xmlns:wpi="http://schemas.microsoft.com/office/word/2010/wordprocessingInk" xmlns:wne="http://schemas.microsoft.com/office/word/2006/wordml" xmlns:wps="http://schemas.microsoft.com/office/word/2010/wordprocessingShape" mc:Ignorable="w14 w15 w16se w16cid wp14">
   <w:endnote w:type="separator" w:id="-1">
     <w:p>
       <w:r>
@@ -3523,7 +3568,7 @@
 </file>
 
 <file path=word/footnotes.xml><?xml version="1.0" encoding="utf-8"?>
-<w:footnotes xmlns:wpc="http://schemas.microsoft.com/office/word/2010/wordprocessingCanvas" xmlns:cx="http://schemas.microsoft.com/office/drawing/2014/chartex" xmlns:cx1="http://schemas.microsoft.com/office/drawing/2015/9/8/chartex" xmlns:cx2="http://schemas.microsoft.com/office/drawing/2015/10/21/chartex" xmlns:mc="http://schemas.openxmlformats.org/markup-compatibility/2006" xmlns:o="urn:schemas-microsoft-com:office:office" xmlns:r="http://schemas.openxmlformats.org/officeDocument/2006/relationships" xmlns:m="http://schemas.openxmlformats.org/officeDocument/2006/math" xmlns:v="urn:schemas-microsoft-com:vml" xmlns:wp14="http://schemas.microsoft.com/office/word/2010/wordprocessingDrawing" xmlns:wp="http://schemas.openxmlformats.org/drawingml/2006/wordprocessingDrawing" xmlns:w10="urn:schemas-microsoft-com:office:word" xmlns:w="http://schemas.openxmlformats.org/wordprocessingml/2006/main" xmlns:w14="http://schemas.microsoft.com/office/word/2010/wordml" xmlns:w15="http://schemas.microsoft.com/office/word/2012/wordml" xmlns:w16se="http://schemas.microsoft.com/office/word/2015/wordml/symex" xmlns:wpg="http://schemas.microsoft.com/office/word/2010/wordprocessingGroup" xmlns:wpi="http://schemas.microsoft.com/office/word/2010/wordprocessingInk" xmlns:wne="http://schemas.microsoft.com/office/word/2006/wordml" xmlns:wps="http://schemas.microsoft.com/office/word/2010/wordprocessingShape" mc:Ignorable="w14 w15 w16se wp14">
+<w:footnotes xmlns:wpc="http://schemas.microsoft.com/office/word/2010/wordprocessingCanvas" xmlns:cx="http://schemas.microsoft.com/office/drawing/2014/chartex" xmlns:cx1="http://schemas.microsoft.com/office/drawing/2015/9/8/chartex" xmlns:cx2="http://schemas.microsoft.com/office/drawing/2015/10/21/chartex" xmlns:cx3="http://schemas.microsoft.com/office/drawing/2016/5/9/chartex" xmlns:cx4="http://schemas.microsoft.com/office/drawing/2016/5/10/chartex" xmlns:cx5="http://schemas.microsoft.com/office/drawing/2016/5/11/chartex" xmlns:cx6="http://schemas.microsoft.com/office/drawing/2016/5/12/chartex" xmlns:cx7="http://schemas.microsoft.com/office/drawing/2016/5/13/chartex" xmlns:cx8="http://schemas.microsoft.com/office/drawing/2016/5/14/chartex" xmlns:mc="http://schemas.openxmlformats.org/markup-compatibility/2006" xmlns:aink="http://schemas.microsoft.com/office/drawing/2016/ink" xmlns:am3d="http://schemas.microsoft.com/office/drawing/2017/model3d" xmlns:o="urn:schemas-microsoft-com:office:office" xmlns:r="http://schemas.openxmlformats.org/officeDocument/2006/relationships" xmlns:m="http://schemas.openxmlformats.org/officeDocument/2006/math" xmlns:v="urn:schemas-microsoft-com:vml" xmlns:wp14="http://schemas.microsoft.com/office/word/2010/wordprocessingDrawing" xmlns:wp="http://schemas.openxmlformats.org/drawingml/2006/wordprocessingDrawing" xmlns:w10="urn:schemas-microsoft-com:office:word" xmlns:w="http://schemas.openxmlformats.org/wordprocessingml/2006/main" xmlns:w14="http://schemas.microsoft.com/office/word/2010/wordml" xmlns:w15="http://schemas.microsoft.com/office/word/2012/wordml" xmlns:w16cid="http://schemas.microsoft.com/office/word/2016/wordml/cid" xmlns:w16se="http://schemas.microsoft.com/office/word/2015/wordml/symex" xmlns:wpg="http://schemas.microsoft.com/office/word/2010/wordprocessingGroup" xmlns:wpi="http://schemas.microsoft.com/office/word/2010/wordprocessingInk" xmlns:wne="http://schemas.microsoft.com/office/word/2006/wordml" xmlns:wps="http://schemas.microsoft.com/office/word/2010/wordprocessingShape" mc:Ignorable="w14 w15 w16se w16cid wp14">
   <w:footnote w:type="separator" w:id="-1">
     <w:p>
       <w:r>
@@ -3567,7 +3612,7 @@
 </file>
 
 <file path=word/numbering.xml><?xml version="1.0" encoding="utf-8"?>
-<w:numbering xmlns:wpc="http://schemas.microsoft.com/office/word/2010/wordprocessingCanvas" xmlns:cx="http://schemas.microsoft.com/office/drawing/2014/chartex" xmlns:cx1="http://schemas.microsoft.com/office/drawing/2015/9/8/chartex" xmlns:cx2="http://schemas.microsoft.com/office/drawing/2015/10/21/chartex" xmlns:mc="http://schemas.openxmlformats.org/markup-compatibility/2006" xmlns:o="urn:schemas-microsoft-com:office:office" xmlns:r="http://schemas.openxmlformats.org/officeDocument/2006/relationships" xmlns:m="http://schemas.openxmlformats.org/officeDocument/2006/math" xmlns:v="urn:schemas-microsoft-com:vml" xmlns:wp14="http://schemas.microsoft.com/office/word/2010/wordprocessingDrawing" xmlns:wp="http://schemas.openxmlformats.org/drawingml/2006/wordprocessingDrawing" xmlns:w10="urn:schemas-microsoft-com:office:word" xmlns:w="http://schemas.openxmlformats.org/wordprocessingml/2006/main" xmlns:w14="http://schemas.microsoft.com/office/word/2010/wordml" xmlns:w15="http://schemas.microsoft.com/office/word/2012/wordml" xmlns:w16se="http://schemas.microsoft.com/office/word/2015/wordml/symex" xmlns:wpg="http://schemas.microsoft.com/office/word/2010/wordprocessingGroup" xmlns:wpi="http://schemas.microsoft.com/office/word/2010/wordprocessingInk" xmlns:wne="http://schemas.microsoft.com/office/word/2006/wordml" xmlns:wps="http://schemas.microsoft.com/office/word/2010/wordprocessingShape" mc:Ignorable="w14 w15 w16se wp14">
+<w:numbering xmlns:wpc="http://schemas.microsoft.com/office/word/2010/wordprocessingCanvas" xmlns:cx="http://schemas.microsoft.com/office/drawing/2014/chartex" xmlns:cx1="http://schemas.microsoft.com/office/drawing/2015/9/8/chartex" xmlns:cx2="http://schemas.microsoft.com/office/drawing/2015/10/21/chartex" xmlns:cx3="http://schemas.microsoft.com/office/drawing/2016/5/9/chartex" xmlns:cx4="http://schemas.microsoft.com/office/drawing/2016/5/10/chartex" xmlns:cx5="http://schemas.microsoft.com/office/drawing/2016/5/11/chartex" xmlns:cx6="http://schemas.microsoft.com/office/drawing/2016/5/12/chartex" xmlns:cx7="http://schemas.microsoft.com/office/drawing/2016/5/13/chartex" xmlns:cx8="http://schemas.microsoft.com/office/drawing/2016/5/14/chartex" xmlns:mc="http://schemas.openxmlformats.org/markup-compatibility/2006" xmlns:aink="http://schemas.microsoft.com/office/drawing/2016/ink" xmlns:am3d="http://schemas.microsoft.com/office/drawing/2017/model3d" xmlns:o="urn:schemas-microsoft-com:office:office" xmlns:r="http://schemas.openxmlformats.org/officeDocument/2006/relationships" xmlns:m="http://schemas.openxmlformats.org/officeDocument/2006/math" xmlns:v="urn:schemas-microsoft-com:vml" xmlns:wp14="http://schemas.microsoft.com/office/word/2010/wordprocessingDrawing" xmlns:wp="http://schemas.openxmlformats.org/drawingml/2006/wordprocessingDrawing" xmlns:w10="urn:schemas-microsoft-com:office:word" xmlns:w="http://schemas.openxmlformats.org/wordprocessingml/2006/main" xmlns:w14="http://schemas.microsoft.com/office/word/2010/wordml" xmlns:w15="http://schemas.microsoft.com/office/word/2012/wordml" xmlns:w16cid="http://schemas.microsoft.com/office/word/2016/wordml/cid" xmlns:w16se="http://schemas.microsoft.com/office/word/2015/wordml/symex" xmlns:wpg="http://schemas.microsoft.com/office/word/2010/wordprocessingGroup" xmlns:wpi="http://schemas.microsoft.com/office/word/2010/wordprocessingInk" xmlns:wne="http://schemas.microsoft.com/office/word/2006/wordml" xmlns:wps="http://schemas.microsoft.com/office/word/2010/wordprocessingShape" mc:Ignorable="w14 w15 w16se w16cid wp14">
   <w:abstractNum w:abstractNumId="0" w15:restartNumberingAfterBreak="0">
     <w:nsid w:val="31F70006"/>
     <w:multiLevelType w:val="hybridMultilevel"/>
@@ -4048,7 +4093,7 @@
 </file>
 
 <file path=word/styles.xml><?xml version="1.0" encoding="utf-8"?>
-<w:styles xmlns:mc="http://schemas.openxmlformats.org/markup-compatibility/2006" xmlns:r="http://schemas.openxmlformats.org/officeDocument/2006/relationships" xmlns:w="http://schemas.openxmlformats.org/wordprocessingml/2006/main" xmlns:w14="http://schemas.microsoft.com/office/word/2010/wordml" xmlns:w15="http://schemas.microsoft.com/office/word/2012/wordml" xmlns:w16se="http://schemas.microsoft.com/office/word/2015/wordml/symex" mc:Ignorable="w14 w15 w16se">
+<w:styles xmlns:mc="http://schemas.openxmlformats.org/markup-compatibility/2006" xmlns:r="http://schemas.openxmlformats.org/officeDocument/2006/relationships" xmlns:w="http://schemas.openxmlformats.org/wordprocessingml/2006/main" xmlns:w14="http://schemas.microsoft.com/office/word/2010/wordml" xmlns:w15="http://schemas.microsoft.com/office/word/2012/wordml" xmlns:w16cid="http://schemas.microsoft.com/office/word/2016/wordml/cid" xmlns:w16se="http://schemas.microsoft.com/office/word/2015/wordml/symex" mc:Ignorable="w14 w15 w16se w16cid">
   <w:docDefaults>
     <w:rPrDefault>
       <w:rPr>
@@ -4058,7 +4103,7 @@
     </w:rPrDefault>
     <w:pPrDefault/>
   </w:docDefaults>
-  <w:latentStyles w:defLockedState="0" w:defUIPriority="0" w:defSemiHidden="0" w:defUnhideWhenUsed="0" w:defQFormat="0" w:count="372">
+  <w:latentStyles w:defLockedState="0" w:defUIPriority="0" w:defSemiHidden="0" w:defUnhideWhenUsed="0" w:defQFormat="0" w:count="375">
     <w:lsdException w:name="Normal" w:qFormat="1"/>
     <w:lsdException w:name="heading 1" w:qFormat="1"/>
     <w:lsdException w:name="heading 2" w:qFormat="1"/>
@@ -4074,6 +4119,52 @@
     <w:lsdException w:name="Subtitle" w:qFormat="1"/>
     <w:lsdException w:name="Strong" w:qFormat="1"/>
     <w:lsdException w:name="Emphasis" w:qFormat="1"/>
+    <w:lsdException w:name="HTML Sample" w:semiHidden="1" w:unhideWhenUsed="1"/>
+    <w:lsdException w:name="Outline List 1" w:semiHidden="1" w:unhideWhenUsed="1"/>
+    <w:lsdException w:name="Outline List 2" w:semiHidden="1" w:unhideWhenUsed="1"/>
+    <w:lsdException w:name="Outline List 3" w:semiHidden="1" w:unhideWhenUsed="1"/>
+    <w:lsdException w:name="Table Simple 1" w:semiHidden="1" w:unhideWhenUsed="1"/>
+    <w:lsdException w:name="Table Simple 2" w:semiHidden="1" w:unhideWhenUsed="1"/>
+    <w:lsdException w:name="Table Simple 3" w:semiHidden="1" w:unhideWhenUsed="1"/>
+    <w:lsdException w:name="Table Classic 1" w:semiHidden="1" w:unhideWhenUsed="1"/>
+    <w:lsdException w:name="Table Classic 2" w:semiHidden="1" w:unhideWhenUsed="1"/>
+    <w:lsdException w:name="Table Classic 3" w:semiHidden="1" w:unhideWhenUsed="1"/>
+    <w:lsdException w:name="Table Classic 4" w:semiHidden="1" w:unhideWhenUsed="1"/>
+    <w:lsdException w:name="Table Colorful 1" w:semiHidden="1" w:unhideWhenUsed="1"/>
+    <w:lsdException w:name="Table Colorful 2" w:semiHidden="1" w:unhideWhenUsed="1"/>
+    <w:lsdException w:name="Table Colorful 3" w:semiHidden="1" w:unhideWhenUsed="1"/>
+    <w:lsdException w:name="Table Columns 1" w:semiHidden="1" w:unhideWhenUsed="1"/>
+    <w:lsdException w:name="Table Columns 2" w:semiHidden="1" w:unhideWhenUsed="1"/>
+    <w:lsdException w:name="Table Columns 3" w:semiHidden="1" w:unhideWhenUsed="1"/>
+    <w:lsdException w:name="Table Columns 4" w:semiHidden="1" w:unhideWhenUsed="1"/>
+    <w:lsdException w:name="Table Columns 5" w:semiHidden="1" w:unhideWhenUsed="1"/>
+    <w:lsdException w:name="Table Grid 1" w:semiHidden="1" w:unhideWhenUsed="1"/>
+    <w:lsdException w:name="Table Grid 2" w:semiHidden="1" w:unhideWhenUsed="1"/>
+    <w:lsdException w:name="Table Grid 3" w:semiHidden="1" w:unhideWhenUsed="1"/>
+    <w:lsdException w:name="Table Grid 4" w:semiHidden="1" w:unhideWhenUsed="1"/>
+    <w:lsdException w:name="Table Grid 5" w:semiHidden="1" w:unhideWhenUsed="1"/>
+    <w:lsdException w:name="Table Grid 6" w:semiHidden="1" w:unhideWhenUsed="1"/>
+    <w:lsdException w:name="Table Grid 7" w:semiHidden="1" w:unhideWhenUsed="1"/>
+    <w:lsdException w:name="Table Grid 8" w:semiHidden="1" w:unhideWhenUsed="1"/>
+    <w:lsdException w:name="Table List 1" w:semiHidden="1" w:unhideWhenUsed="1"/>
+    <w:lsdException w:name="Table List 2" w:semiHidden="1" w:unhideWhenUsed="1"/>
+    <w:lsdException w:name="Table List 3" w:semiHidden="1" w:unhideWhenUsed="1"/>
+    <w:lsdException w:name="Table List 4" w:semiHidden="1" w:unhideWhenUsed="1"/>
+    <w:lsdException w:name="Table List 5" w:semiHidden="1" w:unhideWhenUsed="1"/>
+    <w:lsdException w:name="Table List 6" w:semiHidden="1" w:unhideWhenUsed="1"/>
+    <w:lsdException w:name="Table List 7" w:semiHidden="1" w:unhideWhenUsed="1"/>
+    <w:lsdException w:name="Table List 8" w:semiHidden="1" w:unhideWhenUsed="1"/>
+    <w:lsdException w:name="Table 3D effects 1" w:semiHidden="1" w:unhideWhenUsed="1"/>
+    <w:lsdException w:name="Table 3D effects 2" w:semiHidden="1" w:unhideWhenUsed="1"/>
+    <w:lsdException w:name="Table 3D effects 3" w:semiHidden="1" w:unhideWhenUsed="1"/>
+    <w:lsdException w:name="Table Contemporary" w:semiHidden="1" w:unhideWhenUsed="1"/>
+    <w:lsdException w:name="Table Elegant" w:semiHidden="1" w:unhideWhenUsed="1"/>
+    <w:lsdException w:name="Table Professional" w:semiHidden="1" w:unhideWhenUsed="1"/>
+    <w:lsdException w:name="Table Subtle 1" w:semiHidden="1" w:unhideWhenUsed="1"/>
+    <w:lsdException w:name="Table Subtle 2" w:semiHidden="1" w:unhideWhenUsed="1"/>
+    <w:lsdException w:name="Table Web 2" w:semiHidden="1" w:unhideWhenUsed="1"/>
+    <w:lsdException w:name="Table Web 3" w:semiHidden="1" w:unhideWhenUsed="1"/>
+    <w:lsdException w:name="Table Theme" w:semiHidden="1" w:unhideWhenUsed="1"/>
     <w:lsdException w:name="Placeholder Text" w:semiHidden="1" w:uiPriority="99"/>
     <w:lsdException w:name="No Spacing" w:uiPriority="1" w:qFormat="1"/>
     <w:lsdException w:name="Light Shading" w:uiPriority="60"/>
@@ -4290,6 +4381,9 @@
     <w:lsdException w:name="List Table 6 Colorful Accent 6" w:uiPriority="51"/>
     <w:lsdException w:name="List Table 7 Colorful Accent 6" w:uiPriority="52"/>
     <w:lsdException w:name="Mention" w:semiHidden="1" w:uiPriority="99" w:unhideWhenUsed="1"/>
+    <w:lsdException w:name="Smart Hyperlink" w:semiHidden="1" w:uiPriority="99" w:unhideWhenUsed="1"/>
+    <w:lsdException w:name="Hashtag" w:semiHidden="1" w:uiPriority="99" w:unhideWhenUsed="1"/>
+    <w:lsdException w:name="Unresolved Mention" w:semiHidden="1" w:uiPriority="99" w:unhideWhenUsed="1"/>
   </w:latentStyles>
   <w:style w:type="paragraph" w:default="1" w:styleId="Normal">
     <w:name w:val="Normal"/>
@@ -4361,11 +4455,15 @@
   </w:style>
   <w:style w:type="character" w:default="1" w:styleId="DefaultParagraphFont">
     <w:name w:val="Default Paragraph Font"/>
+    <w:uiPriority w:val="1"/>
     <w:semiHidden/>
+    <w:unhideWhenUsed/>
   </w:style>
   <w:style w:type="table" w:default="1" w:styleId="TableNormal">
     <w:name w:val="Normal Table"/>
+    <w:uiPriority w:val="99"/>
     <w:semiHidden/>
+    <w:unhideWhenUsed/>
     <w:tblPr>
       <w:tblInd w:w="0" w:type="dxa"/>
       <w:tblCellMar>
@@ -4378,7 +4476,9 @@
   </w:style>
   <w:style w:type="numbering" w:default="1" w:styleId="NoList">
     <w:name w:val="No List"/>
+    <w:uiPriority w:val="99"/>
     <w:semiHidden/>
+    <w:unhideWhenUsed/>
   </w:style>
   <w:style w:type="paragraph" w:styleId="FootnoteText">
     <w:name w:val="footnote text"/>

</xml_diff>

<commit_message>
allow user to configure scratch directory
</commit_message>
<xml_diff>
--- a/Source/DHI.Urban.Delineation/Documentation/Urban Catchment Delineation Tool.docx
+++ b/Source/DHI.Urban.Delineation/Documentation/Urban Catchment Delineation Tool.docx
@@ -12,6 +12,8 @@
           <w:szCs w:val="32"/>
         </w:rPr>
       </w:pPr>
+      <w:bookmarkStart w:id="0" w:name="_GoBack"/>
+      <w:bookmarkEnd w:id="0"/>
       <w:r>
         <w:rPr>
           <w:rFonts w:ascii="Arial" w:hAnsi="Arial" w:cs="Arial"/>
@@ -177,15 +179,7 @@
         <w:rPr>
           <w:b/>
         </w:rPr>
-        <w:t xml:space="preserve"> Fr</w:t>
-      </w:r>
-      <w:bookmarkStart w:id="0" w:name="_GoBack"/>
-      <w:bookmarkEnd w:id="0"/>
-      <w:r>
-        <w:rPr>
-          <w:b/>
-        </w:rPr>
-        <w:t xml:space="preserve">amework </w:t>
+        <w:t xml:space="preserve"> Framework </w:t>
       </w:r>
       <w:r>
         <w:rPr>
@@ -365,6 +359,36 @@
     </w:p>
     <w:p>
       <w:pPr>
+        <w:rPr>
+          <w:b/>
+        </w:rPr>
+      </w:pPr>
+    </w:p>
+    <w:p>
+      <w:r>
+        <w:rPr>
+          <w:i/>
+        </w:rPr>
+        <w:t xml:space="preserve">Optional: </w:t>
+      </w:r>
+      <w:r>
+        <w:t>By default, this Add-In will use the “temp” directory within your Documents folder as it’s scratch space. (The “Documents” directory is normally found at “C:\Users\&lt;your_user_name&gt;\Documents\”, although you can change where this points to in Windows Explorer.)</w:t>
+      </w:r>
+    </w:p>
+    <w:p/>
+    <w:p>
+      <w:r>
+        <w:t>If you want to designate a different scratch directory, then place a text file called “</w:t>
+      </w:r>
+      <w:r>
+        <w:t>UrbanDelineationScratchPath.txt</w:t>
+      </w:r>
+      <w:r>
+        <w:t>” within this temp directory and add a single line listing the path to the scratch directory you want to use. Your designated scratch directory must exist, or the program will revert to using the default scratch directory.</w:t>
+      </w:r>
+    </w:p>
+    <w:p>
+      <w:pPr>
         <w:pStyle w:val="Heading1"/>
       </w:pPr>
       <w:r>
@@ -376,7 +400,11 @@
         <w:t>Before using the tool, the input data needs to be prepared. There are two sets of data that are used: the pipe network</w:t>
       </w:r>
       <w:r>
-        <w:t xml:space="preserve">, and a digital elevation model (DEM) of the area of interest. The pipe network must be loaded into a “geometric network” within a geodatabase. This </w:t>
+        <w:t xml:space="preserve">, and a digital elevation model (DEM) of the area of interest. </w:t>
+      </w:r>
+      <w:r>
+        <w:lastRenderedPageBreak/>
+        <w:t xml:space="preserve">The pipe network must be loaded into a “geometric network” within a geodatabase. This </w:t>
       </w:r>
       <w:r>
         <w:t>can</w:t>
@@ -435,11 +463,7 @@
         <w:t>y</w:t>
       </w:r>
       <w:r>
-        <w:t xml:space="preserve"> the water underground, and </w:t>
-      </w:r>
-      <w:r>
-        <w:lastRenderedPageBreak/>
-        <w:t xml:space="preserve">various types of nodes, inlets, structures, outfalls, and other points which connect the pipes together and to the surface. Note that above ground conduits for water, such as ditches should </w:t>
+        <w:t xml:space="preserve"> the water underground, and various types of nodes, inlets, structures, outfalls, and other points which connect the pipes together and to the surface. Note that above ground conduits for water, such as ditches should </w:t>
       </w:r>
       <w:r>
         <w:rPr>
@@ -671,6 +695,7 @@
         </w:numPr>
       </w:pPr>
       <w:r>
+        <w:lastRenderedPageBreak/>
         <w:t>After the</w:t>
       </w:r>
       <w:r>
@@ -714,7 +739,6 @@
         </w:numPr>
       </w:pPr>
       <w:r>
-        <w:lastRenderedPageBreak/>
         <w:t xml:space="preserve">Preserving existing enabled values is optional. You can leave it at the default, “Yes”. </w:t>
       </w:r>
       <w:r>
@@ -831,7 +855,11 @@
         <w:t>Depending on the source of data for the DEM, small, but significant features on the surface that affect water flow may or</w:t>
       </w:r>
       <w:r>
-        <w:t xml:space="preserve"> may not be resolved in the DEM. Some examples include, road crowns, curbs, and ditches. If data is available for these types of features, they can be “burned” into the DEM. This is accomplished by using Spatial Analyst tools to convert the features into a raster. The value of the features then should be set to the height that you want to modify the DEM by. For example, to lower curbs by a ½ foot, set the curbs to a value of -0.5. Road crowns could be raised by a certain amount to block flow across a road. Ditches can be lowered as appropriate. These adjustments can then be added to the main DEM by using the Raster Calculator.</w:t>
+        <w:t xml:space="preserve"> may not be resolved in the DEM. Some examples include, road crowns, curbs, and ditches. If data is available for these types of features, they can be “burned” into the DEM. This is accomplished by using Spatial Analyst tools to convert the features into a raster. The value of the features then should be set to the </w:t>
+      </w:r>
+      <w:r>
+        <w:lastRenderedPageBreak/>
+        <w:t>height that you want to modify the DEM by. For example, to lower curbs by a ½ foot, set the curbs to a value of -0.5. Road crowns could be raised by a certain amount to block flow across a road. Ditches can be lowered as appropriate. These adjustments can then be added to the main DEM by using the Raster Calculator.</w:t>
       </w:r>
     </w:p>
     <w:p>
@@ -855,7 +883,6 @@
         <w:pStyle w:val="Heading2"/>
       </w:pPr>
       <w:r>
-        <w:lastRenderedPageBreak/>
         <w:t>Specifying Input Data</w:t>
       </w:r>
     </w:p>
@@ -943,6 +970,7 @@
     </w:p>
     <w:p>
       <w:r>
+        <w:lastRenderedPageBreak/>
         <w:t xml:space="preserve">The tool bar has </w:t>
       </w:r>
       <w:r>
@@ -970,7 +998,6 @@
         <w:jc w:val="center"/>
       </w:pPr>
       <w:r>
-        <w:lastRenderedPageBreak/>
         <w:pict>
           <v:shape id="_x0000_i1027" type="#_x0000_t75" style="width:249.75pt;height:267.75pt">
             <v:imagedata r:id="rId10" o:title=""/>
@@ -1079,6 +1106,7 @@
         <w:rPr>
           <w:b/>
         </w:rPr>
+        <w:lastRenderedPageBreak/>
         <w:t>Exclude disabled nodes:</w:t>
       </w:r>
       <w:r>
@@ -4120,6 +4148,7 @@
     <w:lsdException w:name="Strong" w:qFormat="1"/>
     <w:lsdException w:name="Emphasis" w:qFormat="1"/>
     <w:lsdException w:name="HTML Sample" w:semiHidden="1" w:unhideWhenUsed="1"/>
+    <w:lsdException w:name="Normal Table" w:semiHidden="1" w:unhideWhenUsed="1"/>
     <w:lsdException w:name="Outline List 1" w:semiHidden="1" w:unhideWhenUsed="1"/>
     <w:lsdException w:name="Outline List 2" w:semiHidden="1" w:unhideWhenUsed="1"/>
     <w:lsdException w:name="Outline List 3" w:semiHidden="1" w:unhideWhenUsed="1"/>
@@ -4162,6 +4191,7 @@
     <w:lsdException w:name="Table Professional" w:semiHidden="1" w:unhideWhenUsed="1"/>
     <w:lsdException w:name="Table Subtle 1" w:semiHidden="1" w:unhideWhenUsed="1"/>
     <w:lsdException w:name="Table Subtle 2" w:semiHidden="1" w:unhideWhenUsed="1"/>
+    <w:lsdException w:name="Table Web 1" w:semiHidden="1" w:unhideWhenUsed="1"/>
     <w:lsdException w:name="Table Web 2" w:semiHidden="1" w:unhideWhenUsed="1"/>
     <w:lsdException w:name="Table Web 3" w:semiHidden="1" w:unhideWhenUsed="1"/>
     <w:lsdException w:name="Table Theme" w:semiHidden="1" w:unhideWhenUsed="1"/>

</xml_diff>

<commit_message>
further updates for Arc 10.7.1 update
</commit_message>
<xml_diff>
--- a/Source/DHI.Urban.Delineation/Documentation/Urban Catchment Delineation Tool.docx
+++ b/Source/DHI.Urban.Delineation/Documentation/Urban Catchment Delineation Tool.docx
@@ -1,6 +1,6 @@
 
 <file path=word/document.xml><?xml version="1.0" encoding="utf-8"?>
-<w:document xmlns:wpc="http://schemas.microsoft.com/office/word/2010/wordprocessingCanvas" xmlns:cx="http://schemas.microsoft.com/office/drawing/2014/chartex" xmlns:cx1="http://schemas.microsoft.com/office/drawing/2015/9/8/chartex" xmlns:cx2="http://schemas.microsoft.com/office/drawing/2015/10/21/chartex" xmlns:mc="http://schemas.openxmlformats.org/markup-compatibility/2006" xmlns:o="urn:schemas-microsoft-com:office:office" xmlns:r="http://schemas.openxmlformats.org/officeDocument/2006/relationships" xmlns:m="http://schemas.openxmlformats.org/officeDocument/2006/math" xmlns:v="urn:schemas-microsoft-com:vml" xmlns:wp14="http://schemas.microsoft.com/office/word/2010/wordprocessingDrawing" xmlns:wp="http://schemas.openxmlformats.org/drawingml/2006/wordprocessingDrawing" xmlns:w10="urn:schemas-microsoft-com:office:word" xmlns:w="http://schemas.openxmlformats.org/wordprocessingml/2006/main" xmlns:w14="http://schemas.microsoft.com/office/word/2010/wordml" xmlns:w15="http://schemas.microsoft.com/office/word/2012/wordml" xmlns:w16se="http://schemas.microsoft.com/office/word/2015/wordml/symex" xmlns:wpg="http://schemas.microsoft.com/office/word/2010/wordprocessingGroup" xmlns:wpi="http://schemas.microsoft.com/office/word/2010/wordprocessingInk" xmlns:wne="http://schemas.microsoft.com/office/word/2006/wordml" xmlns:wps="http://schemas.microsoft.com/office/word/2010/wordprocessingShape" mc:Ignorable="w14 w15 w16se wp14">
+<w:document xmlns:wpc="http://schemas.microsoft.com/office/word/2010/wordprocessingCanvas" xmlns:cx="http://schemas.microsoft.com/office/drawing/2014/chartex" xmlns:cx1="http://schemas.microsoft.com/office/drawing/2015/9/8/chartex" xmlns:cx2="http://schemas.microsoft.com/office/drawing/2015/10/21/chartex" xmlns:cx3="http://schemas.microsoft.com/office/drawing/2016/5/9/chartex" xmlns:cx4="http://schemas.microsoft.com/office/drawing/2016/5/10/chartex" xmlns:cx5="http://schemas.microsoft.com/office/drawing/2016/5/11/chartex" xmlns:cx6="http://schemas.microsoft.com/office/drawing/2016/5/12/chartex" xmlns:cx7="http://schemas.microsoft.com/office/drawing/2016/5/13/chartex" xmlns:cx8="http://schemas.microsoft.com/office/drawing/2016/5/14/chartex" xmlns:mc="http://schemas.openxmlformats.org/markup-compatibility/2006" xmlns:aink="http://schemas.microsoft.com/office/drawing/2016/ink" xmlns:am3d="http://schemas.microsoft.com/office/drawing/2017/model3d" xmlns:o="urn:schemas-microsoft-com:office:office" xmlns:r="http://schemas.openxmlformats.org/officeDocument/2006/relationships" xmlns:m="http://schemas.openxmlformats.org/officeDocument/2006/math" xmlns:v="urn:schemas-microsoft-com:vml" xmlns:wp14="http://schemas.microsoft.com/office/word/2010/wordprocessingDrawing" xmlns:wp="http://schemas.openxmlformats.org/drawingml/2006/wordprocessingDrawing" xmlns:w10="urn:schemas-microsoft-com:office:word" xmlns:w="http://schemas.openxmlformats.org/wordprocessingml/2006/main" xmlns:w14="http://schemas.microsoft.com/office/word/2010/wordml" xmlns:w15="http://schemas.microsoft.com/office/word/2012/wordml" xmlns:w16cid="http://schemas.microsoft.com/office/word/2016/wordml/cid" xmlns:w16se="http://schemas.microsoft.com/office/word/2015/wordml/symex" xmlns:wpg="http://schemas.microsoft.com/office/word/2010/wordprocessingGroup" xmlns:wpi="http://schemas.microsoft.com/office/word/2010/wordprocessingInk" xmlns:wne="http://schemas.microsoft.com/office/word/2006/wordml" xmlns:wps="http://schemas.microsoft.com/office/word/2010/wordprocessingShape" mc:Ignorable="w14 w15 w16se w16cid wp14">
   <w:body>
     <w:p>
       <w:pPr>
@@ -108,7 +108,15 @@
         <w:t xml:space="preserve">file </w:t>
       </w:r>
       <w:r>
-        <w:t>(*.esriAddIn)</w:t>
+        <w:t>(*.</w:t>
+      </w:r>
+      <w:proofErr w:type="spellStart"/>
+      <w:r>
+        <w:t>esriAddIn</w:t>
+      </w:r>
+      <w:proofErr w:type="spellEnd"/>
+      <w:r>
+        <w:t>)</w:t>
       </w:r>
       <w:r>
         <w:t xml:space="preserve">. The tool is an </w:t>
@@ -135,7 +143,10 @@
         <w:t>10.</w:t>
       </w:r>
       <w:r>
-        <w:t>3.1</w:t>
+        <w:t>7</w:t>
+      </w:r>
+      <w:r>
+        <w:t>.1</w:t>
       </w:r>
       <w:r>
         <w:t>, so this must be installed first. The steps for installation are:</w:t>
@@ -153,91 +164,51 @@
         <w:rPr>
           <w:b/>
         </w:rPr>
-        <w:t>Confirm that the</w:t>
-      </w:r>
-      <w:r>
-        <w:rPr>
-          <w:b/>
-        </w:rPr>
-        <w:t xml:space="preserve"> </w:t>
-      </w:r>
-      <w:r>
-        <w:rPr>
-          <w:b/>
-        </w:rPr>
-        <w:t xml:space="preserve">.NET </w:t>
-      </w:r>
-      <w:r>
-        <w:rPr>
-          <w:b/>
-        </w:rPr>
-        <w:t>4.5</w:t>
-      </w:r>
-      <w:r>
-        <w:rPr>
-          <w:b/>
-        </w:rPr>
-        <w:t xml:space="preserve"> Framework </w:t>
-      </w:r>
-      <w:r>
-        <w:rPr>
-          <w:b/>
-        </w:rPr>
-        <w:t xml:space="preserve">(or later) </w:t>
-      </w:r>
-      <w:r>
-        <w:rPr>
-          <w:b/>
-        </w:rPr>
-        <w:t>is installed</w:t>
-      </w:r>
-      <w:r>
+        <w:t xml:space="preserve">Install ArcGIS </w:t>
+      </w:r>
+      <w:r>
+        <w:rPr>
+          <w:b/>
+        </w:rPr>
+        <w:t>10.</w:t>
+      </w:r>
+      <w:r>
+        <w:rPr>
+          <w:b/>
+        </w:rPr>
+        <w:t>7</w:t>
+      </w:r>
+      <w:r>
+        <w:rPr>
+          <w:b/>
+        </w:rPr>
+        <w:t>.1</w:t>
+      </w:r>
+      <w:r>
+        <w:rPr>
+          <w:b/>
+        </w:rPr>
         <w:t>.</w:t>
       </w:r>
-    </w:p>
-    <w:p>
-      <w:pPr>
-        <w:ind w:left="720"/>
-      </w:pPr>
-      <w:r>
-        <w:t xml:space="preserve">On Windows 7, </w:t>
-      </w:r>
-      <w:r>
-        <w:t>you can verify it</w:t>
-      </w:r>
-      <w:r>
-        <w:t xml:space="preserve">s installation by going to the Programs and Features control panel </w:t>
-      </w:r>
-      <w:r>
-        <w:t xml:space="preserve">and looking for “Microsoft .NET Framework 4.5” </w:t>
-      </w:r>
-      <w:r>
-        <w:t>Later versions or multiple versions are ok, too.</w:t>
-      </w:r>
-      <w:r>
-        <w:t xml:space="preserve"> </w:t>
-      </w:r>
-      <w:r>
-        <w:t>If it is not installed, the latest version can be downloaded from</w:t>
-      </w:r>
-      <w:r>
-        <w:t xml:space="preserve"> Microsoft’s website:</w:t>
-      </w:r>
-    </w:p>
-    <w:p>
-      <w:pPr>
-        <w:ind w:left="720"/>
-      </w:pPr>
-      <w:hyperlink r:id="rId7" w:history="1">
-        <w:r>
-          <w:rPr>
-            <w:rStyle w:val="Hyperlink"/>
-          </w:rPr>
-          <w:t>https://www.microsoft.com/net/download</w:t>
-        </w:r>
-      </w:hyperlink>
-      <w:r>
-        <w:t xml:space="preserve"> </w:t>
+      <w:r>
+        <w:t xml:space="preserve"> Note that the </w:t>
+      </w:r>
+      <w:proofErr w:type="spellStart"/>
+      <w:r>
+        <w:t>Urban</w:t>
+      </w:r>
+      <w:r>
+        <w:t>Delineation</w:t>
+      </w:r>
+      <w:proofErr w:type="spellEnd"/>
+      <w:r>
+        <w:t xml:space="preserve"> Tool also requires Spatial Analyst to be installed, which can be added either during the initial installation of ArcGIS</w:t>
+      </w:r>
+      <w:r>
+        <w:t xml:space="preserve"> using the “Custom Install” option, or by modifying the installation af</w:t>
+      </w:r>
+      <w:r>
+        <w:t>terwards in Add/Remove Programs.</w:t>
       </w:r>
     </w:p>
     <w:p>
@@ -251,19 +222,31 @@
         <w:rPr>
           <w:b/>
         </w:rPr>
-        <w:t xml:space="preserve">Install ArcGIS </w:t>
-      </w:r>
-      <w:r>
-        <w:rPr>
-          <w:b/>
-        </w:rPr>
-        <w:t>10.</w:t>
-      </w:r>
-      <w:r>
-        <w:rPr>
-          <w:b/>
-        </w:rPr>
-        <w:t>3.1</w:t>
+        <w:t>Install</w:t>
+      </w:r>
+      <w:r>
+        <w:rPr>
+          <w:b/>
+        </w:rPr>
+        <w:t xml:space="preserve"> the </w:t>
+      </w:r>
+      <w:r>
+        <w:rPr>
+          <w:b/>
+        </w:rPr>
+        <w:t>Add-In</w:t>
+      </w:r>
+      <w:r>
+        <w:rPr>
+          <w:b/>
+        </w:rPr>
+        <w:t xml:space="preserve"> fi</w:t>
+      </w:r>
+      <w:r>
+        <w:rPr>
+          <w:b/>
+        </w:rPr>
+        <w:t>le</w:t>
       </w:r>
       <w:r>
         <w:rPr>
@@ -272,73 +255,16 @@
         <w:t>.</w:t>
       </w:r>
       <w:r>
-        <w:t xml:space="preserve"> Note that the </w:t>
-      </w:r>
-      <w:r>
-        <w:t>Urban</w:t>
-      </w:r>
-      <w:r>
-        <w:t>Delineation Tool also requires Spatial Analyst to be installed, which can be added either during the initial installation of ArcGIS</w:t>
-      </w:r>
-      <w:r>
-        <w:t xml:space="preserve"> using the “Custom Install” option, or by modifying the installation af</w:t>
-      </w:r>
-      <w:r>
-        <w:t>terwards in Add/Remove Programs.</w:t>
-      </w:r>
-    </w:p>
-    <w:p>
-      <w:pPr>
-        <w:numPr>
-          <w:ilvl w:val="0"/>
-          <w:numId w:val="1"/>
-        </w:numPr>
-      </w:pPr>
-      <w:r>
-        <w:rPr>
-          <w:b/>
-        </w:rPr>
-        <w:t>Install</w:t>
-      </w:r>
-      <w:r>
-        <w:rPr>
-          <w:b/>
-        </w:rPr>
-        <w:t xml:space="preserve"> the </w:t>
-      </w:r>
-      <w:r>
-        <w:rPr>
-          <w:b/>
-        </w:rPr>
-        <w:t>Add-In</w:t>
-      </w:r>
-      <w:r>
-        <w:rPr>
-          <w:b/>
-        </w:rPr>
-        <w:t xml:space="preserve"> fi</w:t>
-      </w:r>
-      <w:r>
-        <w:rPr>
-          <w:b/>
-        </w:rPr>
-        <w:t>le</w:t>
-      </w:r>
-      <w:r>
-        <w:rPr>
-          <w:b/>
-        </w:rPr>
-        <w:t>.</w:t>
-      </w:r>
-      <w:r>
         <w:t xml:space="preserve"> </w:t>
       </w:r>
       <w:r>
         <w:t>Double-click the Add-In file (</w:t>
       </w:r>
+      <w:proofErr w:type="spellStart"/>
       <w:r>
         <w:t>DHI.Urban.Delineation.esriAddIn</w:t>
       </w:r>
+      <w:proofErr w:type="spellEnd"/>
       <w:r>
         <w:t xml:space="preserve">) to install it. You can also use the Add-In Manager in ArcMap to load the Add-In (see the ArcGIS Desktop Documentation). </w:t>
       </w:r>
@@ -362,7 +288,12 @@
         <w:t>can</w:t>
       </w:r>
       <w:r>
-        <w:t xml:space="preserve"> be done in ArcCatalog. The DEM will be preprocessed using the Delineation Tool to calculate a flow direction grid for the surface.</w:t>
+        <w:t xml:space="preserve"> be done in ArcCatalog. The DEM will be preprocessed using the Delineation Tool to calculate a flow direction grid for the surf</w:t>
+      </w:r>
+      <w:bookmarkStart w:id="0" w:name="_GoBack"/>
+      <w:bookmarkEnd w:id="0"/>
+      <w:r>
+        <w:t>ace.</w:t>
       </w:r>
     </w:p>
     <w:p/>
@@ -415,25 +346,22 @@
         <w:t>y</w:t>
       </w:r>
       <w:r>
-        <w:t xml:space="preserve"> the water underground, and </w:t>
-      </w:r>
+        <w:t xml:space="preserve"> the water underground, and various types of nodes, inlets, structures, outfalls, and other points which connect the pipes together and to the surface. Note that above ground conduits for water, such as ditches should </w:t>
+      </w:r>
+      <w:r>
+        <w:rPr>
+          <w:i/>
+        </w:rPr>
+        <w:t>not</w:t>
+      </w:r>
+      <w:r>
+        <w:t xml:space="preserve"> be included in the geometric network. This is because flows from the surface can enter these conduits anywhere along their length, and should already be represented in the DEM.</w:t>
+      </w:r>
+    </w:p>
+    <w:p/>
+    <w:p>
       <w:r>
         <w:lastRenderedPageBreak/>
-        <w:t xml:space="preserve">various types of nodes, inlets, structures, outfalls, and other points which connect the pipes together and to the surface. Note that above ground conduits for water, such as ditches should </w:t>
-      </w:r>
-      <w:r>
-        <w:rPr>
-          <w:i/>
-        </w:rPr>
-        <w:t>not</w:t>
-      </w:r>
-      <w:r>
-        <w:t xml:space="preserve"> be included in the geometric network. This is because flows from the surface can enter these conduits anywhere along their length, and should already be represented in the DEM.</w:t>
-      </w:r>
-    </w:p>
-    <w:p/>
-    <w:p>
-      <w:r>
         <w:t>Here are the steps for creating a geometric network:</w:t>
       </w:r>
     </w:p>
@@ -694,7 +622,6 @@
         </w:numPr>
       </w:pPr>
       <w:r>
-        <w:lastRenderedPageBreak/>
         <w:t xml:space="preserve">Preserving existing enabled values is optional. You can leave it at the default, “Yes”. </w:t>
       </w:r>
       <w:r>
@@ -715,6 +642,7 @@
         <w:t xml:space="preserve">If there are any pipe junctions in your network where one pipe connects to the middle of another pipe without the pipe being divided into two </w:t>
       </w:r>
       <w:r>
+        <w:lastRenderedPageBreak/>
         <w:t xml:space="preserve">separate </w:t>
       </w:r>
       <w:r>
@@ -824,7 +752,15 @@
     </w:p>
     <w:p>
       <w:r>
-        <w:t xml:space="preserve">Once the data is prepared as described above, it can than be added to the Delineation Tool for preprocessing. Preprocessing the data creates two layers that will speed the </w:t>
+        <w:t xml:space="preserve">Once the data is prepared as described above, it can </w:t>
+      </w:r>
+      <w:proofErr w:type="spellStart"/>
+      <w:r>
+        <w:t>than</w:t>
+      </w:r>
+      <w:proofErr w:type="spellEnd"/>
+      <w:r>
+        <w:t xml:space="preserve"> be added to the Delineation Tool for preprocessing. Preprocessing the data creates two layers that will speed the </w:t>
       </w:r>
       <w:r>
         <w:t>performance of the interactive part of the tool. The pipe network and DEM are used to create a flow direction grid and inlet catchment areas.</w:t>
@@ -835,39 +771,39 @@
         <w:pStyle w:val="Heading2"/>
       </w:pPr>
       <w:r>
+        <w:t>Specifying Input Data</w:t>
+      </w:r>
+    </w:p>
+    <w:p>
+      <w:r>
+        <w:t xml:space="preserve">The next step is to </w:t>
+      </w:r>
+      <w:r>
+        <w:t>add the data to the tool</w:t>
+      </w:r>
+      <w:r>
+        <w:t>. This will be done in ArcMap. Qu</w:t>
+      </w:r>
+      <w:r>
+        <w:t xml:space="preserve">it ArcCatalog and start ArcMap. Create a new map and add the DEM and the geometric network to the map. </w:t>
+      </w:r>
+      <w:r>
+        <w:rPr>
+          <w:b/>
+        </w:rPr>
+        <w:t>Tip</w:t>
+      </w:r>
+      <w:r>
+        <w:t>: If you select the geometric network item when adding data to the map, it will automatically add all participating layers to the map:</w:t>
+      </w:r>
+    </w:p>
+    <w:p/>
+    <w:p>
+      <w:pPr>
+        <w:jc w:val="center"/>
+      </w:pPr>
+      <w:r>
         <w:lastRenderedPageBreak/>
-        <w:t>Specifying Input Data</w:t>
-      </w:r>
-    </w:p>
-    <w:p>
-      <w:r>
-        <w:t xml:space="preserve">The next step is to </w:t>
-      </w:r>
-      <w:r>
-        <w:t>add the data to the tool</w:t>
-      </w:r>
-      <w:r>
-        <w:t>. This will be done in ArcMap. Qu</w:t>
-      </w:r>
-      <w:r>
-        <w:t xml:space="preserve">it ArcCatalog and start ArcMap. Create a new map and add the DEM and the geometric network to the map. </w:t>
-      </w:r>
-      <w:r>
-        <w:rPr>
-          <w:b/>
-        </w:rPr>
-        <w:t>Tip</w:t>
-      </w:r>
-      <w:r>
-        <w:t>: If you select the geometric network item when adding data to the map, it will automatically add all participating layers to the map:</w:t>
-      </w:r>
-    </w:p>
-    <w:p/>
-    <w:p>
-      <w:pPr>
-        <w:jc w:val="center"/>
-      </w:pPr>
-      <w:r>
         <w:pict>
           <v:shapetype id="_x0000_t75" coordsize="21600,21600" o:spt="75" o:preferrelative="t" path="m@4@5l@4@11@9@11@9@5xe" filled="f" stroked="f">
             <v:stroke joinstyle="miter"/>
@@ -889,33 +825,33 @@
             <o:lock v:ext="edit" aspectratio="t"/>
           </v:shapetype>
           <v:shape id="_x0000_i1025" type="#_x0000_t75" style="width:368.25pt;height:245.25pt">
+            <v:imagedata r:id="rId7" o:title=""/>
+          </v:shape>
+        </w:pict>
+      </w:r>
+    </w:p>
+    <w:p/>
+    <w:p>
+      <w:r>
+        <w:t xml:space="preserve">If the Urban Catchment Delineation Tool is correctly installed, there will be a new toolbar available. To </w:t>
+      </w:r>
+      <w:r>
+        <w:t>display the toolbar, select “View-&gt;Toolbars-&gt;Urban Catchment Delineation”.</w:t>
+      </w:r>
+    </w:p>
+    <w:p/>
+    <w:p>
+      <w:pPr>
+        <w:jc w:val="center"/>
+      </w:pPr>
+      <w:r>
+        <w:pict>
+          <v:shape id="_x0000_i1026" type="#_x0000_t75" style="width:85.5pt;height:40.5pt">
             <v:imagedata r:id="rId8" o:title=""/>
           </v:shape>
         </w:pict>
       </w:r>
     </w:p>
-    <w:p/>
-    <w:p>
-      <w:r>
-        <w:t xml:space="preserve">If the Urban Catchment Delineation Tool is correctly installed, there will be a new toolbar available. To </w:t>
-      </w:r>
-      <w:r>
-        <w:t>display the toolbar, select “View-&gt;Toolbars-&gt;Urban Catchment Delineation”.</w:t>
-      </w:r>
-    </w:p>
-    <w:p/>
-    <w:p>
-      <w:pPr>
-        <w:jc w:val="center"/>
-      </w:pPr>
-      <w:r>
-        <w:pict>
-          <v:shape id="_x0000_i1026" type="#_x0000_t75" style="width:85.5pt;height:40.5pt">
-            <v:imagedata r:id="rId9" o:title=""/>
-          </v:shape>
-        </w:pict>
-      </w:r>
-    </w:p>
     <w:p>
       <w:pPr>
         <w:jc w:val="center"/>
@@ -953,7 +889,7 @@
         <w:lastRenderedPageBreak/>
         <w:pict>
           <v:shape id="_x0000_i1027" type="#_x0000_t75" style="width:249.75pt;height:267.75pt">
-            <v:imagedata r:id="rId10" o:title=""/>
+            <v:imagedata r:id="rId9" o:title=""/>
           </v:shape>
         </w:pict>
       </w:r>
@@ -1163,7 +1099,7 @@
             <w:r>
               <w:pict>
                 <v:shape id="_x0000_i1028" type="#_x0000_t75" style="width:199.5pt;height:171pt">
-                  <v:imagedata r:id="rId11" o:title=""/>
+                  <v:imagedata r:id="rId10" o:title=""/>
                 </v:shape>
               </w:pict>
             </w:r>
@@ -1178,7 +1114,7 @@
             <w:r>
               <w:pict>
                 <v:shape id="_x0000_i1029" type="#_x0000_t75" style="width:199.5pt;height:171pt">
-                  <v:imagedata r:id="rId12" o:title=""/>
+                  <v:imagedata r:id="rId11" o:title=""/>
                 </v:shape>
               </w:pict>
             </w:r>
@@ -1298,9 +1234,11 @@
       <w:r>
         <w:t>(</w:t>
       </w:r>
+      <w:proofErr w:type="spellStart"/>
       <w:r>
         <w:t>mxd</w:t>
       </w:r>
+      <w:proofErr w:type="spellEnd"/>
       <w:r>
         <w:t>)</w:t>
       </w:r>
@@ -1332,7 +1270,21 @@
         <w:rPr>
           <w:b/>
         </w:rPr>
-        <w:t xml:space="preserve"> important to save the map document (mxd) file before running the tool.</w:t>
+        <w:t xml:space="preserve"> important to save the map document (</w:t>
+      </w:r>
+      <w:proofErr w:type="spellStart"/>
+      <w:r>
+        <w:rPr>
+          <w:b/>
+        </w:rPr>
+        <w:t>mxd</w:t>
+      </w:r>
+      <w:proofErr w:type="spellEnd"/>
+      <w:r>
+        <w:rPr>
+          <w:b/>
+        </w:rPr>
+        <w:t>) file before running the tool.</w:t>
       </w:r>
     </w:p>
     <w:p/>
@@ -1432,7 +1384,15 @@
         <w:t xml:space="preserve">punched </w:t>
       </w:r>
       <w:r>
-        <w:t xml:space="preserve">DEM is then “filled” to ensure that flow over the surface leads down hill from all areas to a drainage hole, or to the edge of the DEM. Since flow direction is calculated by determining the steepest decent from one cell to the next </w:t>
+        <w:t xml:space="preserve">DEM is then “filled” to ensure that flow over the surface leads </w:t>
+      </w:r>
+      <w:proofErr w:type="spellStart"/>
+      <w:r>
+        <w:t>down hill</w:t>
+      </w:r>
+      <w:proofErr w:type="spellEnd"/>
+      <w:r>
+        <w:t xml:space="preserve"> from all areas to a drainage hole, or to the edge of the DEM. Since flow direction is calculated by determining the steepest decent from one cell to the next </w:t>
       </w:r>
       <w:r>
         <w:t>one of</w:t>
@@ -1708,6 +1668,57 @@
         <w:lastRenderedPageBreak/>
         <w:pict>
           <v:shape id="_x0000_i1030" type="#_x0000_t75" style="width:431.25pt;height:304.5pt">
+            <v:imagedata r:id="rId12" o:title=""/>
+          </v:shape>
+        </w:pict>
+      </w:r>
+    </w:p>
+    <w:p>
+      <w:pPr>
+        <w:pStyle w:val="Heading2"/>
+      </w:pPr>
+      <w:r>
+        <w:t>Delineation</w:t>
+      </w:r>
+    </w:p>
+    <w:p>
+      <w:r>
+        <w:t>To perform the actual delineation</w:t>
+      </w:r>
+      <w:r>
+        <w:t>, open the catchment delineation tool by selecting th</w:t>
+      </w:r>
+      <w:r>
+        <w:t>e second button in the toolbar.</w:t>
+      </w:r>
+    </w:p>
+    <w:p/>
+    <w:p>
+      <w:pPr>
+        <w:jc w:val="center"/>
+      </w:pPr>
+      <w:r>
+        <w:pict>
+          <v:shape id="_x0000_i1031" type="#_x0000_t75" style="width:85.5pt;height:40.5pt">
+            <v:imagedata r:id="rId8" o:title=""/>
+          </v:shape>
+        </w:pict>
+      </w:r>
+    </w:p>
+    <w:p/>
+    <w:p>
+      <w:r>
+        <w:t>The following dialog will appear:</w:t>
+      </w:r>
+    </w:p>
+    <w:p/>
+    <w:p>
+      <w:pPr>
+        <w:jc w:val="center"/>
+      </w:pPr>
+      <w:r>
+        <w:pict>
+          <v:shape id="_x0000_i1032" type="#_x0000_t75" style="width:247.5pt;height:174.75pt">
             <v:imagedata r:id="rId13" o:title=""/>
           </v:shape>
         </w:pict>
@@ -1715,250 +1726,353 @@
     </w:p>
     <w:p>
       <w:pPr>
-        <w:pStyle w:val="Heading2"/>
-      </w:pPr>
-      <w:r>
-        <w:t>Delineation</w:t>
-      </w:r>
-    </w:p>
-    <w:p>
-      <w:r>
-        <w:t>To perform the actual delineation</w:t>
-      </w:r>
-      <w:r>
-        <w:t>, open the catchment delineation tool by selecting th</w:t>
-      </w:r>
-      <w:r>
-        <w:t>e second button in the toolbar.</w:t>
-      </w:r>
-    </w:p>
-    <w:p/>
-    <w:p>
-      <w:pPr>
         <w:jc w:val="center"/>
       </w:pPr>
+    </w:p>
+    <w:p>
+      <w:r>
+        <w:rPr>
+          <w:b/>
+        </w:rPr>
+        <w:lastRenderedPageBreak/>
+        <w:t>Outlet Locations:</w:t>
+      </w:r>
+      <w:r>
+        <w:t xml:space="preserve"> By default, when you first open the dialog, the dialog will specify “&lt;Selected Network Nodes&gt;”. With this option, all selected nodes that are part of the geometric network will be used as the seed points for the delineation. Otherwise, select another layer to be used as the surface features to delineate from.</w:t>
+      </w:r>
+    </w:p>
+    <w:p/>
+    <w:p>
+      <w:r>
+        <w:rPr>
+          <w:b/>
+        </w:rPr>
+        <w:t>Outlet Label Field:</w:t>
+      </w:r>
+      <w:r>
+        <w:t xml:space="preserve"> </w:t>
+      </w:r>
+      <w:r>
+        <w:t xml:space="preserve">If you want to transfer an identifying attribute from the outlet locations to the resulting watershed features, select a label field from the outlet feature class(es). The watersheds will be labeled with the value in the chosen field. This is optional. Whether you select a field or not, the feature class name and Object ID of the outlet feature is always transferred to the watershed features. </w:t>
+      </w:r>
+    </w:p>
+    <w:p/>
+    <w:p>
+      <w:r>
+        <w:rPr>
+          <w:b/>
+        </w:rPr>
+        <w:t xml:space="preserve">Extend area overland up through other subnetworks: </w:t>
+      </w:r>
+      <w:r>
+        <w:t xml:space="preserve">If you have </w:t>
+      </w:r>
+      <w:r>
+        <w:t xml:space="preserve">a </w:t>
+      </w:r>
+      <w:r>
+        <w:t>drainage system where water flows through a storm drain, then emerges on the surface (for example in a ditch, natural channel, or retention pond) and re-enters a pipe or pipe network (for example, a culvert), then you’ll want to check this box. The watershed area calculated will include all areas upstream, even if they flow through multiple pipes, networks, and surface locations. If left unchecked, then only surface areas which flow directly into pipes directly connected to the outlet will be included.</w:t>
+      </w:r>
+      <w:r>
+        <w:t xml:space="preserve"> See </w:t>
+      </w:r>
+      <w:r>
+        <w:t xml:space="preserve">the </w:t>
+      </w:r>
+      <w:r>
+        <w:rPr>
+          <w:i/>
+        </w:rPr>
+        <w:fldChar w:fldCharType="begin"/>
+      </w:r>
+      <w:r>
+        <w:rPr>
+          <w:i/>
+        </w:rPr>
+        <w:instrText xml:space="preserve"> REF _Ref339535742 \h </w:instrText>
+      </w:r>
+      <w:r>
+        <w:rPr>
+          <w:i/>
+        </w:rPr>
+        <w:instrText xml:space="preserve"> \* MERGEFORMAT </w:instrText>
+      </w:r>
+      <w:r>
+        <w:rPr>
+          <w:i/>
+        </w:rPr>
+      </w:r>
+      <w:r>
+        <w:rPr>
+          <w:i/>
+        </w:rPr>
+        <w:fldChar w:fldCharType="separate"/>
+      </w:r>
+      <w:r>
+        <w:rPr>
+          <w:i/>
+        </w:rPr>
+        <w:t>Extending Areas Overland</w:t>
+      </w:r>
+      <w:r>
+        <w:rPr>
+          <w:i/>
+        </w:rPr>
+        <w:fldChar w:fldCharType="end"/>
+      </w:r>
+      <w:r>
+        <w:t xml:space="preserve"> </w:t>
+      </w:r>
+      <w:r>
+        <w:t xml:space="preserve">section </w:t>
+      </w:r>
+      <w:r>
+        <w:fldChar w:fldCharType="begin"/>
+      </w:r>
+      <w:r>
+        <w:instrText xml:space="preserve"> REF _Ref339535742 \p \h </w:instrText>
+      </w:r>
+      <w:r>
+        <w:fldChar w:fldCharType="separate"/>
+      </w:r>
+      <w:r>
+        <w:t>below</w:t>
+      </w:r>
+      <w:r>
+        <w:fldChar w:fldCharType="end"/>
+      </w:r>
+      <w:r>
+        <w:t xml:space="preserve"> </w:t>
+      </w:r>
+      <w:r>
+        <w:t>for further discussion.</w:t>
+      </w:r>
+    </w:p>
+    <w:p/>
+    <w:p>
+      <w:r>
+        <w:rPr>
+          <w:b/>
+        </w:rPr>
+        <w:t xml:space="preserve">Stop tracing at disabled features. </w:t>
+      </w:r>
+      <w:r>
+        <w:t xml:space="preserve">If there are certain pipes or nodes you do not want to trace above, or you know are closed off, you can disable them by setting the “Enabled” field in the feature class to “false” for these features. Then, by checking this box, </w:t>
+      </w:r>
+      <w:r>
+        <w:t>tracing up the network</w:t>
+      </w:r>
+      <w:r>
+        <w:t xml:space="preserve"> will stop at these </w:t>
+      </w:r>
+      <w:r>
+        <w:t>locations</w:t>
+      </w:r>
+      <w:r>
+        <w:t>.</w:t>
+      </w:r>
+    </w:p>
+    <w:p/>
+    <w:p>
+      <w:r>
+        <w:rPr>
+          <w:b/>
+        </w:rPr>
+        <w:t>Snap points to stream.</w:t>
+      </w:r>
+      <w:r>
+        <w:t xml:space="preserve"> If you select a point feature layer as your surface features, you will have the option to snap the selected points to a nearby area of concentrated flow (a stream). The reason you will want to do this is because unless the point lies exactly on the flow path from a larger watershed area, you may only get a tiny catchment which is actually a tributary to the stream you are interested in. By snapping you are more likely to get the full watershed you are after.</w:t>
+      </w:r>
+      <w:r>
+        <w:t xml:space="preserve"> Specifically, the tool snaps the point to the cell with greatest flow accumulation within the snap distance.</w:t>
+      </w:r>
+    </w:p>
+    <w:p/>
+    <w:p>
+      <w:pPr>
+        <w:keepNext/>
+      </w:pPr>
+      <w:r>
+        <w:lastRenderedPageBreak/>
+        <w:t>Example without snapping:</w:t>
+      </w:r>
+    </w:p>
+    <w:p>
       <w:r>
         <w:pict>
-          <v:shape id="_x0000_i1031" type="#_x0000_t75" style="width:85.5pt;height:40.5pt">
-            <v:imagedata r:id="rId9" o:title=""/>
-          </v:shape>
-        </w:pict>
-      </w:r>
-    </w:p>
-    <w:p/>
-    <w:p>
-      <w:r>
-        <w:t>The following dialog will appear:</w:t>
-      </w:r>
-    </w:p>
-    <w:p/>
-    <w:p>
-      <w:pPr>
-        <w:jc w:val="center"/>
-      </w:pPr>
-      <w:r>
-        <w:pict>
-          <v:shape id="_x0000_i1032" type="#_x0000_t75" style="width:247.5pt;height:174.75pt">
+          <v:shape id="_x0000_i1033" type="#_x0000_t75" style="width:303.75pt;height:198.75pt">
             <v:imagedata r:id="rId14" o:title=""/>
           </v:shape>
         </w:pict>
       </w:r>
     </w:p>
-    <w:p>
-      <w:pPr>
-        <w:jc w:val="center"/>
-      </w:pPr>
-    </w:p>
-    <w:p>
-      <w:r>
-        <w:rPr>
-          <w:b/>
-        </w:rPr>
-        <w:lastRenderedPageBreak/>
-        <w:t>Outlet Locations:</w:t>
-      </w:r>
-      <w:r>
-        <w:t xml:space="preserve"> By default, when you first open the dialog, the dialog will specify “&lt;Selected Network Nodes&gt;”. With this option, all selected nodes that are part of the geometric network will be used as the seed points for the delineation. Otherwise, select another layer to be used as the surface features to delineate from.</w:t>
-      </w:r>
-    </w:p>
-    <w:p/>
-    <w:p>
-      <w:r>
-        <w:rPr>
-          <w:b/>
-        </w:rPr>
-        <w:t>Outlet Label Field:</w:t>
-      </w:r>
-      <w:r>
-        <w:t xml:space="preserve"> </w:t>
-      </w:r>
-      <w:r>
-        <w:t xml:space="preserve">If you want to transfer an identifying attribute from the outlet locations to the resulting watershed features, select a label field from the outlet feature class(es). The watersheds will be labeled with the value in the chosen field. This is optional. Whether you select a field or not, the feature class name and Object ID of the outlet feature is always transferred to the watershed features. </w:t>
-      </w:r>
-    </w:p>
-    <w:p/>
-    <w:p>
-      <w:r>
-        <w:rPr>
-          <w:b/>
-        </w:rPr>
-        <w:t xml:space="preserve">Extend area overland up through other subnetworks: </w:t>
-      </w:r>
-      <w:r>
-        <w:t xml:space="preserve">If you have </w:t>
-      </w:r>
-      <w:r>
-        <w:t xml:space="preserve">a </w:t>
-      </w:r>
-      <w:r>
-        <w:t>drainage system where water flows through a storm drain, then emerges on the surface (for example in a ditch, natural channel, or retention pond) and re-enters a pipe or pipe network (for example, a culvert), then you’ll want to check this box. The watershed area calculated will include all areas upstream, even if they flow through multiple pipes, networks, and surface locations. If left unchecked, then only surface areas which flow directly into pipes directly connected to the outlet will be included.</w:t>
-      </w:r>
-      <w:r>
-        <w:t xml:space="preserve"> See </w:t>
-      </w:r>
-      <w:r>
-        <w:t xml:space="preserve">the </w:t>
-      </w:r>
-      <w:r>
-        <w:rPr>
-          <w:i/>
-        </w:rPr>
-        <w:fldChar w:fldCharType="begin"/>
-      </w:r>
-      <w:r>
-        <w:rPr>
-          <w:i/>
-        </w:rPr>
-        <w:instrText xml:space="preserve"> REF _Ref339535742 \h </w:instrText>
-      </w:r>
-      <w:r>
-        <w:rPr>
-          <w:i/>
-        </w:rPr>
-      </w:r>
-      <w:r>
-        <w:rPr>
-          <w:i/>
-        </w:rPr>
-        <w:instrText xml:space="preserve"> \* MERGEFORMAT </w:instrText>
-      </w:r>
-      <w:r>
-        <w:rPr>
-          <w:i/>
-        </w:rPr>
-        <w:fldChar w:fldCharType="separate"/>
-      </w:r>
-      <w:r>
-        <w:rPr>
-          <w:i/>
-        </w:rPr>
-        <w:t>Extending Areas Overland</w:t>
-      </w:r>
-      <w:r>
-        <w:rPr>
-          <w:i/>
-        </w:rPr>
-        <w:fldChar w:fldCharType="end"/>
-      </w:r>
-      <w:r>
-        <w:t xml:space="preserve"> </w:t>
-      </w:r>
-      <w:r>
-        <w:t xml:space="preserve">section </w:t>
-      </w:r>
-      <w:r>
-        <w:fldChar w:fldCharType="begin"/>
-      </w:r>
-      <w:r>
-        <w:instrText xml:space="preserve"> REF _Ref339535742 \p \h </w:instrText>
-      </w:r>
-      <w:r>
-        <w:fldChar w:fldCharType="separate"/>
-      </w:r>
-      <w:r>
-        <w:t>below</w:t>
-      </w:r>
-      <w:r>
-        <w:fldChar w:fldCharType="end"/>
-      </w:r>
-      <w:r>
-        <w:t xml:space="preserve"> </w:t>
-      </w:r>
-      <w:r>
-        <w:t>for further discussion.</w:t>
-      </w:r>
-    </w:p>
-    <w:p/>
-    <w:p>
-      <w:r>
-        <w:rPr>
-          <w:b/>
-        </w:rPr>
-        <w:t xml:space="preserve">Stop tracing at disabled features. </w:t>
-      </w:r>
-      <w:r>
-        <w:t xml:space="preserve">If there are certain pipes or nodes you do not want to trace above, or you know are closed off, you can disable them by setting the “Enabled” field in the feature class to “false” for these features. Then, by checking this box, </w:t>
-      </w:r>
-      <w:r>
-        <w:t>tracing up the network</w:t>
-      </w:r>
-      <w:r>
-        <w:t xml:space="preserve"> will stop at these </w:t>
-      </w:r>
-      <w:r>
-        <w:t>locations</w:t>
-      </w:r>
-      <w:r>
-        <w:t>.</w:t>
-      </w:r>
-    </w:p>
-    <w:p/>
-    <w:p>
-      <w:r>
-        <w:rPr>
-          <w:b/>
-        </w:rPr>
-        <w:t>Snap points to stream.</w:t>
-      </w:r>
-      <w:r>
-        <w:t xml:space="preserve"> If you select a point feature layer as your surface features, you will have the option to snap the selected points to a nearby area of concentrated flow (a stream). The reason you will want to do this is because unless the point lies exactly on the flow path from a larger watershed area, you may only get a tiny catchment which is actually a tributary to the stream you are interested in. By snapping you are more likely to get the full watershed you are after.</w:t>
-      </w:r>
-      <w:r>
-        <w:t xml:space="preserve"> Specifically, the tool snaps the point to the cell with greatest flow accumulation within the snap distance.</w:t>
-      </w:r>
-    </w:p>
     <w:p/>
     <w:p>
       <w:pPr>
         <w:keepNext/>
       </w:pPr>
       <w:r>
-        <w:lastRenderedPageBreak/>
-        <w:t>Example without snapping:</w:t>
+        <w:t>Example with snapping:</w:t>
       </w:r>
     </w:p>
     <w:p>
       <w:r>
         <w:pict>
-          <v:shape id="_x0000_i1033" type="#_x0000_t75" style="width:303.75pt;height:198.75pt">
+          <v:shape id="_x0000_i1034" type="#_x0000_t75" style="width:304.5pt;height:200.25pt">
             <v:imagedata r:id="rId15" o:title=""/>
           </v:shape>
         </w:pict>
       </w:r>
     </w:p>
-    <w:p/>
-    <w:p>
-      <w:pPr>
-        <w:keepNext/>
-      </w:pPr>
-      <w:r>
-        <w:t>Example with snapping:</w:t>
-      </w:r>
-    </w:p>
-    <w:p>
+    <w:p>
+      <w:pPr>
+        <w:pStyle w:val="Heading3"/>
+      </w:pPr>
+      <w:r>
+        <w:t>Results</w:t>
+      </w:r>
+    </w:p>
+    <w:p>
+      <w:pPr>
+        <w:rPr>
+          <w:b/>
+        </w:rPr>
+      </w:pPr>
+      <w:r>
+        <w:rPr>
+          <w:b/>
+        </w:rPr>
+        <w:t>Outlet Watersheds Layer</w:t>
+      </w:r>
+    </w:p>
+    <w:p>
+      <w:r>
+        <w:t>Once you click “Delineate Catchments”</w:t>
+      </w:r>
+      <w:r>
+        <w:t xml:space="preserve"> the contributing catchment area for each selected </w:t>
+      </w:r>
+      <w:r>
+        <w:t>outlet feature will be determined.</w:t>
+      </w:r>
+    </w:p>
+    <w:p/>
+    <w:p>
+      <w:r>
+        <w:t>If you have selected network nodes, t</w:t>
+      </w:r>
+      <w:r>
+        <w:t xml:space="preserve">his is accomplished by tracing up the pipe network to all upstream inlets. </w:t>
+      </w:r>
+      <w:r>
+        <w:t xml:space="preserve">The corresponding catchments for each of these inlets are then selected from the preprocessed catchment layer and </w:t>
+      </w:r>
+      <w:r>
+        <w:t>are merged into a single polygon</w:t>
+      </w:r>
+      <w:r>
+        <w:t>. If you have selected surface features, the surface area draining to the features is calculated using the flow direction grid.</w:t>
+      </w:r>
+    </w:p>
+    <w:p/>
+    <w:p>
+      <w:pPr>
+        <w:rPr>
+          <w:b/>
+        </w:rPr>
+      </w:pPr>
+      <w:r>
+        <w:t>Each selected outlet generates a separate polygon, even if they overlap. These are</w:t>
+      </w:r>
+      <w:r>
+        <w:t xml:space="preserve"> added to a new feature class which is added to the map</w:t>
+      </w:r>
+      <w:r>
+        <w:t xml:space="preserve"> called “</w:t>
+      </w:r>
+      <w:proofErr w:type="spellStart"/>
+      <w:r>
+        <w:t>OutletWatersheds</w:t>
+      </w:r>
+      <w:proofErr w:type="spellEnd"/>
+      <w:r>
+        <w:t xml:space="preserve">” with a unique </w:t>
+      </w:r>
+      <w:r>
+        <w:lastRenderedPageBreak/>
+        <w:t>number</w:t>
+      </w:r>
+      <w:r>
+        <w:t>.</w:t>
+      </w:r>
+      <w:r>
+        <w:rPr>
+          <w:b/>
+        </w:rPr>
+        <w:t xml:space="preserve"> </w:t>
+      </w:r>
+      <w:r>
+        <w:t>This feature class is saved as a shapefile to the same directory as the map project (.</w:t>
+      </w:r>
+      <w:proofErr w:type="spellStart"/>
+      <w:r>
+        <w:t>mxd</w:t>
+      </w:r>
+      <w:proofErr w:type="spellEnd"/>
+      <w:r>
+        <w:t xml:space="preserve">) file. </w:t>
+      </w:r>
+      <w:r>
+        <w:t>Each catchment has an “</w:t>
+      </w:r>
+      <w:proofErr w:type="spellStart"/>
+      <w:r>
+        <w:t>Source</w:t>
+      </w:r>
+      <w:r>
+        <w:t>Id</w:t>
+      </w:r>
+      <w:proofErr w:type="spellEnd"/>
+      <w:r>
+        <w:t xml:space="preserve">” value equal to the </w:t>
+      </w:r>
+      <w:proofErr w:type="spellStart"/>
+      <w:r>
+        <w:t>ObjectID</w:t>
+      </w:r>
+      <w:proofErr w:type="spellEnd"/>
+      <w:r>
+        <w:t xml:space="preserve"> of the selected outlet </w:t>
+      </w:r>
+      <w:r>
+        <w:t>feature</w:t>
+      </w:r>
+      <w:r>
+        <w:t xml:space="preserve"> it corresponds to. This allows you to relate the catchment area back to the outlet </w:t>
+      </w:r>
+      <w:r>
+        <w:t>feature</w:t>
+      </w:r>
+      <w:r>
+        <w:t>.</w:t>
+      </w:r>
+      <w:r>
+        <w:t xml:space="preserve"> In addition, if you’ve selected an outlet label field</w:t>
+      </w:r>
+      <w:r>
+        <w:t>, the value from this field is added to the attribute table.</w:t>
+      </w:r>
+    </w:p>
+    <w:p/>
+    <w:p>
+      <w:pPr>
+        <w:rPr>
+          <w:b/>
+        </w:rPr>
+      </w:pPr>
       <w:r>
         <w:pict>
-          <v:shape id="_x0000_i1034" type="#_x0000_t75" style="width:304.5pt;height:200.25pt">
+          <v:shape id="_x0000_i1035" type="#_x0000_t75" style="width:431.25pt;height:304.5pt">
             <v:imagedata r:id="rId16" o:title=""/>
           </v:shape>
         </w:pict>
@@ -1966,1148 +2080,1581 @@
     </w:p>
     <w:p>
       <w:pPr>
+        <w:rPr>
+          <w:b/>
+        </w:rPr>
+      </w:pPr>
+    </w:p>
+    <w:p>
+      <w:pPr>
+        <w:rPr>
+          <w:b/>
+        </w:rPr>
+      </w:pPr>
+      <w:r>
+        <w:rPr>
+          <w:b/>
+        </w:rPr>
+        <w:t>XML Settings File</w:t>
+      </w:r>
+    </w:p>
+    <w:p>
+      <w:r>
+        <w:t xml:space="preserve">Since settings can be changed between delineation runs, the settings used for each run are saved together with the output shapefile. The settings are saved as an xml file </w:t>
+      </w:r>
+      <w:r>
+        <w:t>to the same location</w:t>
+      </w:r>
+      <w:r>
+        <w:t xml:space="preserve"> as the shapefile</w:t>
+      </w:r>
+      <w:r>
+        <w:t>, with the same name</w:t>
+      </w:r>
+      <w:r>
+        <w:t>, but with the extension “.settings.xml”</w:t>
+      </w:r>
+      <w:r>
+        <w:t>. For example, if your output file is “OutletWatersheds12.shp” then an xml file called “OutletWatersheds12</w:t>
+      </w:r>
+      <w:r>
+        <w:t>.settings</w:t>
+      </w:r>
+      <w:r>
+        <w:t>.xml” is saved.</w:t>
+      </w:r>
+      <w:r>
+        <w:t xml:space="preserve"> </w:t>
+      </w:r>
+      <w:r>
+        <w:t>The file contains all the input settings used for the current run.</w:t>
+      </w:r>
+    </w:p>
+    <w:p/>
+    <w:p>
+      <w:r>
+        <w:t>The contents of the xml are as follows:</w:t>
+      </w:r>
+    </w:p>
+    <w:p>
+      <w:pPr>
+        <w:rPr>
+          <w:rFonts w:ascii="Courier New" w:hAnsi="Courier New" w:cs="Courier New"/>
+          <w:sz w:val="18"/>
+          <w:szCs w:val="18"/>
+        </w:rPr>
+      </w:pPr>
+    </w:p>
+    <w:p>
+      <w:pPr>
+        <w:rPr>
+          <w:rFonts w:ascii="Courier New" w:hAnsi="Courier New" w:cs="Courier New"/>
+          <w:color w:val="3366FF"/>
+          <w:sz w:val="18"/>
+          <w:szCs w:val="18"/>
+        </w:rPr>
+      </w:pPr>
+      <w:r>
+        <w:rPr>
+          <w:rFonts w:ascii="Courier New" w:hAnsi="Courier New" w:cs="Courier New"/>
+          <w:color w:val="3366FF"/>
+          <w:sz w:val="18"/>
+          <w:szCs w:val="18"/>
+        </w:rPr>
+        <w:t>&lt;?xml version="1.0" encoding="utf-8"?&gt;</w:t>
+      </w:r>
+    </w:p>
+    <w:p>
+      <w:pPr>
+        <w:rPr>
+          <w:rFonts w:ascii="Courier New" w:hAnsi="Courier New" w:cs="Courier New"/>
+          <w:color w:val="3366FF"/>
+          <w:sz w:val="18"/>
+          <w:szCs w:val="18"/>
+        </w:rPr>
+      </w:pPr>
+      <w:r>
+        <w:rPr>
+          <w:rFonts w:ascii="Courier New" w:hAnsi="Courier New" w:cs="Courier New"/>
+          <w:color w:val="3366FF"/>
+          <w:sz w:val="18"/>
+          <w:szCs w:val="18"/>
+        </w:rPr>
+        <w:t>&lt;</w:t>
+      </w:r>
+      <w:proofErr w:type="spellStart"/>
+      <w:r>
+        <w:rPr>
+          <w:rFonts w:ascii="Courier New" w:hAnsi="Courier New" w:cs="Courier New"/>
+          <w:color w:val="3366FF"/>
+          <w:sz w:val="18"/>
+          <w:szCs w:val="18"/>
+        </w:rPr>
+        <w:t>UrbanDelineation</w:t>
+      </w:r>
+      <w:proofErr w:type="spellEnd"/>
+      <w:r>
+        <w:rPr>
+          <w:rFonts w:ascii="Courier New" w:hAnsi="Courier New" w:cs="Courier New"/>
+          <w:color w:val="3366FF"/>
+          <w:sz w:val="18"/>
+          <w:szCs w:val="18"/>
+        </w:rPr>
+        <w:t>&gt;</w:t>
+      </w:r>
+    </w:p>
+    <w:p>
+      <w:pPr>
+        <w:rPr>
+          <w:rFonts w:ascii="Courier New" w:hAnsi="Courier New" w:cs="Courier New"/>
+          <w:color w:val="3366FF"/>
+          <w:sz w:val="18"/>
+          <w:szCs w:val="18"/>
+        </w:rPr>
+      </w:pPr>
+      <w:r>
+        <w:rPr>
+          <w:rFonts w:ascii="Courier New" w:hAnsi="Courier New" w:cs="Courier New"/>
+          <w:color w:val="3366FF"/>
+          <w:sz w:val="18"/>
+          <w:szCs w:val="18"/>
+        </w:rPr>
+        <w:t xml:space="preserve">  &lt;Environment&gt;</w:t>
+      </w:r>
+    </w:p>
+    <w:p>
+      <w:pPr>
+        <w:rPr>
+          <w:rFonts w:ascii="Courier New" w:hAnsi="Courier New" w:cs="Courier New"/>
+          <w:color w:val="3366FF"/>
+          <w:sz w:val="18"/>
+          <w:szCs w:val="18"/>
+        </w:rPr>
+      </w:pPr>
+      <w:r>
+        <w:rPr>
+          <w:rFonts w:ascii="Courier New" w:hAnsi="Courier New" w:cs="Courier New"/>
+          <w:color w:val="3366FF"/>
+          <w:sz w:val="18"/>
+          <w:szCs w:val="18"/>
+        </w:rPr>
+        <w:t xml:space="preserve">    &lt;User&gt;</w:t>
+      </w:r>
+      <w:r>
+        <w:rPr>
+          <w:rFonts w:ascii="Courier New" w:hAnsi="Courier New" w:cs="Courier New"/>
+          <w:sz w:val="18"/>
+          <w:szCs w:val="18"/>
+        </w:rPr>
+        <w:t>ROSE\</w:t>
+      </w:r>
+      <w:proofErr w:type="spellStart"/>
+      <w:r>
+        <w:rPr>
+          <w:rFonts w:ascii="Courier New" w:hAnsi="Courier New" w:cs="Courier New"/>
+          <w:sz w:val="18"/>
+          <w:szCs w:val="18"/>
+        </w:rPr>
+        <w:t>besuser</w:t>
+      </w:r>
+      <w:proofErr w:type="spellEnd"/>
+      <w:r>
+        <w:rPr>
+          <w:rFonts w:ascii="Courier New" w:hAnsi="Courier New" w:cs="Courier New"/>
+          <w:color w:val="3366FF"/>
+          <w:sz w:val="18"/>
+          <w:szCs w:val="18"/>
+        </w:rPr>
+        <w:t>&lt;/User&gt;</w:t>
+      </w:r>
+    </w:p>
+    <w:p>
+      <w:pPr>
+        <w:rPr>
+          <w:rFonts w:ascii="Courier New" w:hAnsi="Courier New" w:cs="Courier New"/>
+          <w:color w:val="3366FF"/>
+          <w:sz w:val="18"/>
+          <w:szCs w:val="18"/>
+        </w:rPr>
+      </w:pPr>
+      <w:r>
+        <w:rPr>
+          <w:rFonts w:ascii="Courier New" w:hAnsi="Courier New" w:cs="Courier New"/>
+          <w:color w:val="3366FF"/>
+          <w:sz w:val="18"/>
+          <w:szCs w:val="18"/>
+        </w:rPr>
+        <w:t xml:space="preserve">    &lt;Machine&gt;</w:t>
+      </w:r>
+      <w:r>
+        <w:rPr>
+          <w:rFonts w:ascii="Courier New" w:hAnsi="Courier New" w:cs="Courier New"/>
+          <w:sz w:val="18"/>
+          <w:szCs w:val="18"/>
+        </w:rPr>
+        <w:t>WS11270</w:t>
+      </w:r>
+      <w:r>
+        <w:rPr>
+          <w:rFonts w:ascii="Courier New" w:hAnsi="Courier New" w:cs="Courier New"/>
+          <w:color w:val="3366FF"/>
+          <w:sz w:val="18"/>
+          <w:szCs w:val="18"/>
+        </w:rPr>
+        <w:t>&lt;/Machine&gt;</w:t>
+      </w:r>
+    </w:p>
+    <w:p>
+      <w:pPr>
+        <w:rPr>
+          <w:rFonts w:ascii="Courier New" w:hAnsi="Courier New" w:cs="Courier New"/>
+          <w:color w:val="3366FF"/>
+          <w:sz w:val="18"/>
+          <w:szCs w:val="18"/>
+        </w:rPr>
+      </w:pPr>
+      <w:r>
+        <w:rPr>
+          <w:rFonts w:ascii="Courier New" w:hAnsi="Courier New" w:cs="Courier New"/>
+          <w:color w:val="3366FF"/>
+          <w:sz w:val="18"/>
+          <w:szCs w:val="18"/>
+        </w:rPr>
+        <w:t xml:space="preserve">    &lt;</w:t>
+      </w:r>
+      <w:proofErr w:type="spellStart"/>
+      <w:r>
+        <w:rPr>
+          <w:rFonts w:ascii="Courier New" w:hAnsi="Courier New" w:cs="Courier New"/>
+          <w:color w:val="3366FF"/>
+          <w:sz w:val="18"/>
+          <w:szCs w:val="18"/>
+        </w:rPr>
+        <w:t>ExecutionDateTime</w:t>
+      </w:r>
+      <w:proofErr w:type="spellEnd"/>
+      <w:r>
+        <w:rPr>
+          <w:rFonts w:ascii="Courier New" w:hAnsi="Courier New" w:cs="Courier New"/>
+          <w:color w:val="3366FF"/>
+          <w:sz w:val="18"/>
+          <w:szCs w:val="18"/>
+        </w:rPr>
+        <w:t>&gt;</w:t>
+      </w:r>
+      <w:r>
+        <w:rPr>
+          <w:rFonts w:ascii="Courier New" w:hAnsi="Courier New" w:cs="Courier New"/>
+          <w:sz w:val="18"/>
+          <w:szCs w:val="18"/>
+        </w:rPr>
+        <w:t>11/1/2012 12:43:37 PM</w:t>
+      </w:r>
+      <w:r>
+        <w:rPr>
+          <w:rFonts w:ascii="Courier New" w:hAnsi="Courier New" w:cs="Courier New"/>
+          <w:color w:val="3366FF"/>
+          <w:sz w:val="18"/>
+          <w:szCs w:val="18"/>
+        </w:rPr>
+        <w:t>&lt;/</w:t>
+      </w:r>
+      <w:proofErr w:type="spellStart"/>
+      <w:r>
+        <w:rPr>
+          <w:rFonts w:ascii="Courier New" w:hAnsi="Courier New" w:cs="Courier New"/>
+          <w:color w:val="3366FF"/>
+          <w:sz w:val="18"/>
+          <w:szCs w:val="18"/>
+        </w:rPr>
+        <w:t>ExecutionDateTime</w:t>
+      </w:r>
+      <w:proofErr w:type="spellEnd"/>
+      <w:r>
+        <w:rPr>
+          <w:rFonts w:ascii="Courier New" w:hAnsi="Courier New" w:cs="Courier New"/>
+          <w:color w:val="3366FF"/>
+          <w:sz w:val="18"/>
+          <w:szCs w:val="18"/>
+        </w:rPr>
+        <w:t>&gt;</w:t>
+      </w:r>
+    </w:p>
+    <w:p>
+      <w:pPr>
+        <w:rPr>
+          <w:rFonts w:ascii="Courier New" w:hAnsi="Courier New" w:cs="Courier New"/>
+          <w:color w:val="3366FF"/>
+          <w:sz w:val="18"/>
+          <w:szCs w:val="18"/>
+        </w:rPr>
+      </w:pPr>
+      <w:r>
+        <w:rPr>
+          <w:rFonts w:ascii="Courier New" w:hAnsi="Courier New" w:cs="Courier New"/>
+          <w:color w:val="3366FF"/>
+          <w:sz w:val="18"/>
+          <w:szCs w:val="18"/>
+        </w:rPr>
+        <w:t xml:space="preserve">  &lt;/Environment&gt;</w:t>
+      </w:r>
+    </w:p>
+    <w:p>
+      <w:pPr>
+        <w:rPr>
+          <w:rFonts w:ascii="Courier New" w:hAnsi="Courier New" w:cs="Courier New"/>
+          <w:color w:val="3366FF"/>
+          <w:sz w:val="18"/>
+          <w:szCs w:val="18"/>
+        </w:rPr>
+      </w:pPr>
+      <w:r>
+        <w:rPr>
+          <w:rFonts w:ascii="Courier New" w:hAnsi="Courier New" w:cs="Courier New"/>
+          <w:color w:val="3366FF"/>
+          <w:sz w:val="18"/>
+          <w:szCs w:val="18"/>
+        </w:rPr>
+        <w:t xml:space="preserve">  &lt;Preprocessing&gt;</w:t>
+      </w:r>
+    </w:p>
+    <w:p>
+      <w:pPr>
+        <w:rPr>
+          <w:rFonts w:ascii="Courier New" w:hAnsi="Courier New" w:cs="Courier New"/>
+          <w:color w:val="3366FF"/>
+          <w:sz w:val="18"/>
+          <w:szCs w:val="18"/>
+        </w:rPr>
+      </w:pPr>
+      <w:r>
+        <w:rPr>
+          <w:rFonts w:ascii="Courier New" w:hAnsi="Courier New" w:cs="Courier New"/>
+          <w:color w:val="3366FF"/>
+          <w:sz w:val="18"/>
+          <w:szCs w:val="18"/>
+        </w:rPr>
+        <w:t xml:space="preserve">    &lt;</w:t>
+      </w:r>
+      <w:proofErr w:type="spellStart"/>
+      <w:r>
+        <w:rPr>
+          <w:rFonts w:ascii="Courier New" w:hAnsi="Courier New" w:cs="Courier New"/>
+          <w:color w:val="3366FF"/>
+          <w:sz w:val="18"/>
+          <w:szCs w:val="18"/>
+        </w:rPr>
+        <w:t>PipeNetwork</w:t>
+      </w:r>
+      <w:proofErr w:type="spellEnd"/>
+      <w:r>
+        <w:rPr>
+          <w:rFonts w:ascii="Courier New" w:hAnsi="Courier New" w:cs="Courier New"/>
+          <w:color w:val="3366FF"/>
+          <w:sz w:val="18"/>
+          <w:szCs w:val="18"/>
+        </w:rPr>
+        <w:t>&gt;</w:t>
+      </w:r>
+    </w:p>
+    <w:p>
+      <w:pPr>
+        <w:rPr>
+          <w:rFonts w:ascii="Courier New" w:hAnsi="Courier New" w:cs="Courier New"/>
+          <w:sz w:val="18"/>
+          <w:szCs w:val="18"/>
+        </w:rPr>
+      </w:pPr>
+      <w:r>
+        <w:rPr>
+          <w:rFonts w:ascii="Courier New" w:hAnsi="Courier New" w:cs="Courier New"/>
+          <w:color w:val="3366FF"/>
+          <w:sz w:val="18"/>
+          <w:szCs w:val="18"/>
+        </w:rPr>
+        <w:t xml:space="preserve">    </w:t>
+      </w:r>
+      <w:r>
+        <w:rPr>
+          <w:rFonts w:ascii="Courier New" w:hAnsi="Courier New" w:cs="Courier New"/>
+          <w:color w:val="3366FF"/>
+          <w:sz w:val="18"/>
+          <w:szCs w:val="18"/>
+        </w:rPr>
+        <w:t xml:space="preserve">  </w:t>
+      </w:r>
+      <w:r>
+        <w:rPr>
+          <w:rFonts w:ascii="Courier New" w:hAnsi="Courier New" w:cs="Courier New"/>
+          <w:sz w:val="18"/>
+          <w:szCs w:val="18"/>
+        </w:rPr>
+        <w:t>C:\Users\besuser\Data\pipes.mdb\network\mst_dme_Net</w:t>
+      </w:r>
+    </w:p>
+    <w:p>
+      <w:pPr>
+        <w:rPr>
+          <w:rFonts w:ascii="Courier New" w:hAnsi="Courier New" w:cs="Courier New"/>
+          <w:color w:val="3366FF"/>
+          <w:sz w:val="18"/>
+          <w:szCs w:val="18"/>
+        </w:rPr>
+      </w:pPr>
+      <w:r>
+        <w:rPr>
+          <w:rFonts w:ascii="Courier New" w:hAnsi="Courier New" w:cs="Courier New"/>
+          <w:color w:val="3366FF"/>
+          <w:sz w:val="18"/>
+          <w:szCs w:val="18"/>
+        </w:rPr>
+        <w:t xml:space="preserve">    &lt;/</w:t>
+      </w:r>
+      <w:proofErr w:type="spellStart"/>
+      <w:r>
+        <w:rPr>
+          <w:rFonts w:ascii="Courier New" w:hAnsi="Courier New" w:cs="Courier New"/>
+          <w:color w:val="3366FF"/>
+          <w:sz w:val="18"/>
+          <w:szCs w:val="18"/>
+        </w:rPr>
+        <w:t>PipeNetwork</w:t>
+      </w:r>
+      <w:proofErr w:type="spellEnd"/>
+      <w:r>
+        <w:rPr>
+          <w:rFonts w:ascii="Courier New" w:hAnsi="Courier New" w:cs="Courier New"/>
+          <w:color w:val="3366FF"/>
+          <w:sz w:val="18"/>
+          <w:szCs w:val="18"/>
+        </w:rPr>
+        <w:t>&gt;</w:t>
+      </w:r>
+    </w:p>
+    <w:p>
+      <w:pPr>
+        <w:rPr>
+          <w:rFonts w:ascii="Courier New" w:hAnsi="Courier New" w:cs="Courier New"/>
+          <w:color w:val="3366FF"/>
+          <w:sz w:val="18"/>
+          <w:szCs w:val="18"/>
+        </w:rPr>
+      </w:pPr>
+      <w:r>
+        <w:rPr>
+          <w:rFonts w:ascii="Courier New" w:hAnsi="Courier New" w:cs="Courier New"/>
+          <w:color w:val="3366FF"/>
+          <w:sz w:val="18"/>
+          <w:szCs w:val="18"/>
+        </w:rPr>
+        <w:lastRenderedPageBreak/>
+        <w:t xml:space="preserve">    &lt;</w:t>
+      </w:r>
+      <w:proofErr w:type="spellStart"/>
+      <w:r>
+        <w:rPr>
+          <w:rFonts w:ascii="Courier New" w:hAnsi="Courier New" w:cs="Courier New"/>
+          <w:color w:val="3366FF"/>
+          <w:sz w:val="18"/>
+          <w:szCs w:val="18"/>
+        </w:rPr>
+        <w:t>NetworkInlets</w:t>
+      </w:r>
+      <w:proofErr w:type="spellEnd"/>
+      <w:r>
+        <w:rPr>
+          <w:rFonts w:ascii="Courier New" w:hAnsi="Courier New" w:cs="Courier New"/>
+          <w:color w:val="3366FF"/>
+          <w:sz w:val="18"/>
+          <w:szCs w:val="18"/>
+        </w:rPr>
+        <w:t>&gt;</w:t>
+      </w:r>
+    </w:p>
+    <w:p>
+      <w:pPr>
+        <w:rPr>
+          <w:rFonts w:ascii="Courier New" w:hAnsi="Courier New" w:cs="Courier New"/>
+          <w:sz w:val="18"/>
+          <w:szCs w:val="18"/>
+        </w:rPr>
+      </w:pPr>
+      <w:r>
+        <w:rPr>
+          <w:rFonts w:ascii="Courier New" w:hAnsi="Courier New" w:cs="Courier New"/>
+          <w:color w:val="3366FF"/>
+          <w:sz w:val="18"/>
+          <w:szCs w:val="18"/>
+        </w:rPr>
+        <w:t xml:space="preserve">    </w:t>
+      </w:r>
+      <w:r>
+        <w:rPr>
+          <w:rFonts w:ascii="Courier New" w:hAnsi="Courier New" w:cs="Courier New"/>
+          <w:color w:val="3366FF"/>
+          <w:sz w:val="18"/>
+          <w:szCs w:val="18"/>
+        </w:rPr>
+        <w:t xml:space="preserve">  </w:t>
+      </w:r>
+      <w:r>
+        <w:rPr>
+          <w:rFonts w:ascii="Courier New" w:hAnsi="Courier New" w:cs="Courier New"/>
+          <w:sz w:val="18"/>
+          <w:szCs w:val="18"/>
+        </w:rPr>
+        <w:t>C:\Users\besuser\Data\pipes.mdb\network\inlet_nodes</w:t>
+      </w:r>
+    </w:p>
+    <w:p>
+      <w:pPr>
+        <w:rPr>
+          <w:rFonts w:ascii="Courier New" w:hAnsi="Courier New" w:cs="Courier New"/>
+          <w:color w:val="3366FF"/>
+          <w:sz w:val="18"/>
+          <w:szCs w:val="18"/>
+        </w:rPr>
+      </w:pPr>
+      <w:r>
+        <w:rPr>
+          <w:rFonts w:ascii="Courier New" w:hAnsi="Courier New" w:cs="Courier New"/>
+          <w:color w:val="3366FF"/>
+          <w:sz w:val="18"/>
+          <w:szCs w:val="18"/>
+        </w:rPr>
+        <w:t xml:space="preserve">    &lt;/</w:t>
+      </w:r>
+      <w:proofErr w:type="spellStart"/>
+      <w:r>
+        <w:rPr>
+          <w:rFonts w:ascii="Courier New" w:hAnsi="Courier New" w:cs="Courier New"/>
+          <w:color w:val="3366FF"/>
+          <w:sz w:val="18"/>
+          <w:szCs w:val="18"/>
+        </w:rPr>
+        <w:t>NetworkInlets</w:t>
+      </w:r>
+      <w:proofErr w:type="spellEnd"/>
+      <w:r>
+        <w:rPr>
+          <w:rFonts w:ascii="Courier New" w:hAnsi="Courier New" w:cs="Courier New"/>
+          <w:color w:val="3366FF"/>
+          <w:sz w:val="18"/>
+          <w:szCs w:val="18"/>
+        </w:rPr>
+        <w:t>&gt;</w:t>
+      </w:r>
+    </w:p>
+    <w:p>
+      <w:pPr>
+        <w:rPr>
+          <w:rFonts w:ascii="Courier New" w:hAnsi="Courier New" w:cs="Courier New"/>
+          <w:color w:val="3366FF"/>
+          <w:sz w:val="18"/>
+          <w:szCs w:val="18"/>
+        </w:rPr>
+      </w:pPr>
+      <w:r>
+        <w:rPr>
+          <w:rFonts w:ascii="Courier New" w:hAnsi="Courier New" w:cs="Courier New"/>
+          <w:color w:val="3366FF"/>
+          <w:sz w:val="18"/>
+          <w:szCs w:val="18"/>
+        </w:rPr>
+        <w:t xml:space="preserve">    &lt;</w:t>
+      </w:r>
+      <w:proofErr w:type="spellStart"/>
+      <w:r>
+        <w:rPr>
+          <w:rFonts w:ascii="Courier New" w:hAnsi="Courier New" w:cs="Courier New"/>
+          <w:color w:val="3366FF"/>
+          <w:sz w:val="18"/>
+          <w:szCs w:val="18"/>
+        </w:rPr>
+        <w:t>IncludeUpstreamEnds</w:t>
+      </w:r>
+      <w:proofErr w:type="spellEnd"/>
+      <w:r>
+        <w:rPr>
+          <w:rFonts w:ascii="Courier New" w:hAnsi="Courier New" w:cs="Courier New"/>
+          <w:color w:val="3366FF"/>
+          <w:sz w:val="18"/>
+          <w:szCs w:val="18"/>
+        </w:rPr>
+        <w:t>&gt;</w:t>
+      </w:r>
+      <w:r>
+        <w:rPr>
+          <w:rFonts w:ascii="Courier New" w:hAnsi="Courier New" w:cs="Courier New"/>
+          <w:sz w:val="18"/>
+          <w:szCs w:val="18"/>
+        </w:rPr>
+        <w:t>False</w:t>
+      </w:r>
+      <w:r>
+        <w:rPr>
+          <w:rFonts w:ascii="Courier New" w:hAnsi="Courier New" w:cs="Courier New"/>
+          <w:color w:val="3366FF"/>
+          <w:sz w:val="18"/>
+          <w:szCs w:val="18"/>
+        </w:rPr>
+        <w:t>&lt;/</w:t>
+      </w:r>
+      <w:proofErr w:type="spellStart"/>
+      <w:r>
+        <w:rPr>
+          <w:rFonts w:ascii="Courier New" w:hAnsi="Courier New" w:cs="Courier New"/>
+          <w:color w:val="3366FF"/>
+          <w:sz w:val="18"/>
+          <w:szCs w:val="18"/>
+        </w:rPr>
+        <w:t>IncludeUpstreamEnds</w:t>
+      </w:r>
+      <w:proofErr w:type="spellEnd"/>
+      <w:r>
+        <w:rPr>
+          <w:rFonts w:ascii="Courier New" w:hAnsi="Courier New" w:cs="Courier New"/>
+          <w:color w:val="3366FF"/>
+          <w:sz w:val="18"/>
+          <w:szCs w:val="18"/>
+        </w:rPr>
+        <w:t>&gt;</w:t>
+      </w:r>
+    </w:p>
+    <w:p>
+      <w:pPr>
+        <w:rPr>
+          <w:rFonts w:ascii="Courier New" w:hAnsi="Courier New" w:cs="Courier New"/>
+          <w:color w:val="3366FF"/>
+          <w:sz w:val="18"/>
+          <w:szCs w:val="18"/>
+        </w:rPr>
+      </w:pPr>
+      <w:r>
+        <w:rPr>
+          <w:rFonts w:ascii="Courier New" w:hAnsi="Courier New" w:cs="Courier New"/>
+          <w:color w:val="3366FF"/>
+          <w:sz w:val="18"/>
+          <w:szCs w:val="18"/>
+        </w:rPr>
+        <w:t xml:space="preserve">    &lt;</w:t>
+      </w:r>
+      <w:proofErr w:type="spellStart"/>
+      <w:r>
+        <w:rPr>
+          <w:rFonts w:ascii="Courier New" w:hAnsi="Courier New" w:cs="Courier New"/>
+          <w:color w:val="3366FF"/>
+          <w:sz w:val="18"/>
+          <w:szCs w:val="18"/>
+        </w:rPr>
+        <w:t>ExcludeDisabledInlets</w:t>
+      </w:r>
+      <w:proofErr w:type="spellEnd"/>
+      <w:r>
+        <w:rPr>
+          <w:rFonts w:ascii="Courier New" w:hAnsi="Courier New" w:cs="Courier New"/>
+          <w:color w:val="3366FF"/>
+          <w:sz w:val="18"/>
+          <w:szCs w:val="18"/>
+        </w:rPr>
+        <w:t>&gt;</w:t>
+      </w:r>
+      <w:r>
+        <w:rPr>
+          <w:rFonts w:ascii="Courier New" w:hAnsi="Courier New" w:cs="Courier New"/>
+          <w:sz w:val="18"/>
+          <w:szCs w:val="18"/>
+        </w:rPr>
+        <w:t>False</w:t>
+      </w:r>
+      <w:r>
+        <w:rPr>
+          <w:rFonts w:ascii="Courier New" w:hAnsi="Courier New" w:cs="Courier New"/>
+          <w:color w:val="3366FF"/>
+          <w:sz w:val="18"/>
+          <w:szCs w:val="18"/>
+        </w:rPr>
+        <w:t>&lt;/</w:t>
+      </w:r>
+      <w:proofErr w:type="spellStart"/>
+      <w:r>
+        <w:rPr>
+          <w:rFonts w:ascii="Courier New" w:hAnsi="Courier New" w:cs="Courier New"/>
+          <w:color w:val="3366FF"/>
+          <w:sz w:val="18"/>
+          <w:szCs w:val="18"/>
+        </w:rPr>
+        <w:t>ExcludeDisabledInlets</w:t>
+      </w:r>
+      <w:proofErr w:type="spellEnd"/>
+      <w:r>
+        <w:rPr>
+          <w:rFonts w:ascii="Courier New" w:hAnsi="Courier New" w:cs="Courier New"/>
+          <w:color w:val="3366FF"/>
+          <w:sz w:val="18"/>
+          <w:szCs w:val="18"/>
+        </w:rPr>
+        <w:t>&gt;</w:t>
+      </w:r>
+    </w:p>
+    <w:p>
+      <w:pPr>
+        <w:rPr>
+          <w:rFonts w:ascii="Courier New" w:hAnsi="Courier New" w:cs="Courier New"/>
+          <w:color w:val="3366FF"/>
+          <w:sz w:val="18"/>
+          <w:szCs w:val="18"/>
+        </w:rPr>
+      </w:pPr>
+      <w:r>
+        <w:rPr>
+          <w:rFonts w:ascii="Courier New" w:hAnsi="Courier New" w:cs="Courier New"/>
+          <w:color w:val="3366FF"/>
+          <w:sz w:val="18"/>
+          <w:szCs w:val="18"/>
+        </w:rPr>
+        <w:t xml:space="preserve">    &lt;</w:t>
+      </w:r>
+      <w:proofErr w:type="spellStart"/>
+      <w:r>
+        <w:rPr>
+          <w:rFonts w:ascii="Courier New" w:hAnsi="Courier New" w:cs="Courier New"/>
+          <w:color w:val="3366FF"/>
+          <w:sz w:val="18"/>
+          <w:szCs w:val="18"/>
+        </w:rPr>
+        <w:t>ExcludeDownstreamEnds</w:t>
+      </w:r>
+      <w:proofErr w:type="spellEnd"/>
+      <w:r>
+        <w:rPr>
+          <w:rFonts w:ascii="Courier New" w:hAnsi="Courier New" w:cs="Courier New"/>
+          <w:color w:val="3366FF"/>
+          <w:sz w:val="18"/>
+          <w:szCs w:val="18"/>
+        </w:rPr>
+        <w:t>&gt;</w:t>
+      </w:r>
+      <w:r>
+        <w:rPr>
+          <w:rFonts w:ascii="Courier New" w:hAnsi="Courier New" w:cs="Courier New"/>
+          <w:sz w:val="18"/>
+          <w:szCs w:val="18"/>
+        </w:rPr>
+        <w:t>True</w:t>
+      </w:r>
+      <w:r>
+        <w:rPr>
+          <w:rFonts w:ascii="Courier New" w:hAnsi="Courier New" w:cs="Courier New"/>
+          <w:color w:val="3366FF"/>
+          <w:sz w:val="18"/>
+          <w:szCs w:val="18"/>
+        </w:rPr>
+        <w:t>&lt;/</w:t>
+      </w:r>
+      <w:proofErr w:type="spellStart"/>
+      <w:r>
+        <w:rPr>
+          <w:rFonts w:ascii="Courier New" w:hAnsi="Courier New" w:cs="Courier New"/>
+          <w:color w:val="3366FF"/>
+          <w:sz w:val="18"/>
+          <w:szCs w:val="18"/>
+        </w:rPr>
+        <w:t>ExcludeDownstreamEnds</w:t>
+      </w:r>
+      <w:proofErr w:type="spellEnd"/>
+      <w:r>
+        <w:rPr>
+          <w:rFonts w:ascii="Courier New" w:hAnsi="Courier New" w:cs="Courier New"/>
+          <w:color w:val="3366FF"/>
+          <w:sz w:val="18"/>
+          <w:szCs w:val="18"/>
+        </w:rPr>
+        <w:t>&gt;</w:t>
+      </w:r>
+    </w:p>
+    <w:p>
+      <w:pPr>
+        <w:rPr>
+          <w:rFonts w:ascii="Courier New" w:hAnsi="Courier New" w:cs="Courier New"/>
+          <w:color w:val="3366FF"/>
+          <w:sz w:val="18"/>
+          <w:szCs w:val="18"/>
+        </w:rPr>
+      </w:pPr>
+      <w:r>
+        <w:rPr>
+          <w:rFonts w:ascii="Courier New" w:hAnsi="Courier New" w:cs="Courier New"/>
+          <w:color w:val="3366FF"/>
+          <w:sz w:val="18"/>
+          <w:szCs w:val="18"/>
+        </w:rPr>
+        <w:t xml:space="preserve">    &lt;DEM&gt;</w:t>
+      </w:r>
+    </w:p>
+    <w:p>
+      <w:pPr>
+        <w:rPr>
+          <w:rFonts w:ascii="Courier New" w:hAnsi="Courier New" w:cs="Courier New"/>
+          <w:sz w:val="18"/>
+          <w:szCs w:val="18"/>
+        </w:rPr>
+      </w:pPr>
+      <w:r>
+        <w:rPr>
+          <w:rFonts w:ascii="Courier New" w:hAnsi="Courier New" w:cs="Courier New"/>
+          <w:color w:val="3366FF"/>
+          <w:sz w:val="18"/>
+          <w:szCs w:val="18"/>
+        </w:rPr>
+        <w:t xml:space="preserve">      </w:t>
+      </w:r>
+      <w:r>
+        <w:rPr>
+          <w:rFonts w:ascii="Courier New" w:hAnsi="Courier New" w:cs="Courier New"/>
+          <w:sz w:val="18"/>
+          <w:szCs w:val="18"/>
+        </w:rPr>
+        <w:t>C:\Users\besuser\My Documents\Data\</w:t>
+      </w:r>
+      <w:proofErr w:type="spellStart"/>
+      <w:r>
+        <w:rPr>
+          <w:rFonts w:ascii="Courier New" w:hAnsi="Courier New" w:cs="Courier New"/>
+          <w:sz w:val="18"/>
+          <w:szCs w:val="18"/>
+        </w:rPr>
+        <w:t>sc_dem</w:t>
+      </w:r>
+      <w:proofErr w:type="spellEnd"/>
+    </w:p>
+    <w:p>
+      <w:pPr>
+        <w:rPr>
+          <w:rFonts w:ascii="Courier New" w:hAnsi="Courier New" w:cs="Courier New"/>
+          <w:color w:val="3366FF"/>
+          <w:sz w:val="18"/>
+          <w:szCs w:val="18"/>
+        </w:rPr>
+      </w:pPr>
+      <w:r>
+        <w:rPr>
+          <w:rFonts w:ascii="Courier New" w:hAnsi="Courier New" w:cs="Courier New"/>
+          <w:sz w:val="18"/>
+          <w:szCs w:val="18"/>
+        </w:rPr>
+        <w:t xml:space="preserve">    </w:t>
+      </w:r>
+      <w:r>
+        <w:rPr>
+          <w:rFonts w:ascii="Courier New" w:hAnsi="Courier New" w:cs="Courier New"/>
+          <w:color w:val="3366FF"/>
+          <w:sz w:val="18"/>
+          <w:szCs w:val="18"/>
+        </w:rPr>
+        <w:t>&lt;/DEM&gt;</w:t>
+      </w:r>
+    </w:p>
+    <w:p>
+      <w:pPr>
+        <w:rPr>
+          <w:rFonts w:ascii="Courier New" w:hAnsi="Courier New" w:cs="Courier New"/>
+          <w:color w:val="3366FF"/>
+          <w:sz w:val="18"/>
+          <w:szCs w:val="18"/>
+        </w:rPr>
+      </w:pPr>
+      <w:r>
+        <w:rPr>
+          <w:rFonts w:ascii="Courier New" w:hAnsi="Courier New" w:cs="Courier New"/>
+          <w:color w:val="3366FF"/>
+          <w:sz w:val="18"/>
+          <w:szCs w:val="18"/>
+        </w:rPr>
+        <w:t xml:space="preserve">    &lt;</w:t>
+      </w:r>
+      <w:proofErr w:type="spellStart"/>
+      <w:r>
+        <w:rPr>
+          <w:rFonts w:ascii="Courier New" w:hAnsi="Courier New" w:cs="Courier New"/>
+          <w:color w:val="3366FF"/>
+          <w:sz w:val="18"/>
+          <w:szCs w:val="18"/>
+        </w:rPr>
+        <w:t>SmoothCatchments</w:t>
+      </w:r>
+      <w:proofErr w:type="spellEnd"/>
+      <w:r>
+        <w:rPr>
+          <w:rFonts w:ascii="Courier New" w:hAnsi="Courier New" w:cs="Courier New"/>
+          <w:color w:val="3366FF"/>
+          <w:sz w:val="18"/>
+          <w:szCs w:val="18"/>
+        </w:rPr>
+        <w:t>&gt;</w:t>
+      </w:r>
+      <w:r>
+        <w:rPr>
+          <w:rFonts w:ascii="Courier New" w:hAnsi="Courier New" w:cs="Courier New"/>
+          <w:sz w:val="18"/>
+          <w:szCs w:val="18"/>
+        </w:rPr>
+        <w:t>True</w:t>
+      </w:r>
+      <w:r>
+        <w:rPr>
+          <w:rFonts w:ascii="Courier New" w:hAnsi="Courier New" w:cs="Courier New"/>
+          <w:color w:val="3366FF"/>
+          <w:sz w:val="18"/>
+          <w:szCs w:val="18"/>
+        </w:rPr>
+        <w:t>&lt;/</w:t>
+      </w:r>
+      <w:proofErr w:type="spellStart"/>
+      <w:r>
+        <w:rPr>
+          <w:rFonts w:ascii="Courier New" w:hAnsi="Courier New" w:cs="Courier New"/>
+          <w:color w:val="3366FF"/>
+          <w:sz w:val="18"/>
+          <w:szCs w:val="18"/>
+        </w:rPr>
+        <w:t>SmoothCatchments</w:t>
+      </w:r>
+      <w:proofErr w:type="spellEnd"/>
+      <w:r>
+        <w:rPr>
+          <w:rFonts w:ascii="Courier New" w:hAnsi="Courier New" w:cs="Courier New"/>
+          <w:color w:val="3366FF"/>
+          <w:sz w:val="18"/>
+          <w:szCs w:val="18"/>
+        </w:rPr>
+        <w:t>&gt;</w:t>
+      </w:r>
+    </w:p>
+    <w:p>
+      <w:pPr>
+        <w:rPr>
+          <w:rFonts w:ascii="Courier New" w:hAnsi="Courier New" w:cs="Courier New"/>
+          <w:color w:val="3366FF"/>
+          <w:sz w:val="18"/>
+          <w:szCs w:val="18"/>
+        </w:rPr>
+      </w:pPr>
+      <w:r>
+        <w:rPr>
+          <w:rFonts w:ascii="Courier New" w:hAnsi="Courier New" w:cs="Courier New"/>
+          <w:color w:val="3366FF"/>
+          <w:sz w:val="18"/>
+          <w:szCs w:val="18"/>
+        </w:rPr>
+        <w:t xml:space="preserve">    &lt;Results&gt;</w:t>
+      </w:r>
+    </w:p>
+    <w:p>
+      <w:pPr>
+        <w:rPr>
+          <w:rFonts w:ascii="Courier New" w:hAnsi="Courier New" w:cs="Courier New"/>
+          <w:color w:val="3366FF"/>
+          <w:sz w:val="18"/>
+          <w:szCs w:val="18"/>
+        </w:rPr>
+      </w:pPr>
+      <w:r>
+        <w:rPr>
+          <w:rFonts w:ascii="Courier New" w:hAnsi="Courier New" w:cs="Courier New"/>
+          <w:color w:val="3366FF"/>
+          <w:sz w:val="18"/>
+          <w:szCs w:val="18"/>
+        </w:rPr>
+        <w:t xml:space="preserve">      &lt;</w:t>
+      </w:r>
+      <w:proofErr w:type="spellStart"/>
+      <w:r>
+        <w:rPr>
+          <w:rFonts w:ascii="Courier New" w:hAnsi="Courier New" w:cs="Courier New"/>
+          <w:color w:val="3366FF"/>
+          <w:sz w:val="18"/>
+          <w:szCs w:val="18"/>
+        </w:rPr>
+        <w:t>FlowDirection</w:t>
+      </w:r>
+      <w:proofErr w:type="spellEnd"/>
+      <w:r>
+        <w:rPr>
+          <w:rFonts w:ascii="Courier New" w:hAnsi="Courier New" w:cs="Courier New"/>
+          <w:color w:val="3366FF"/>
+          <w:sz w:val="18"/>
+          <w:szCs w:val="18"/>
+        </w:rPr>
+        <w:t>&gt;</w:t>
+      </w:r>
+      <w:r>
+        <w:rPr>
+          <w:rFonts w:ascii="Courier New" w:hAnsi="Courier New" w:cs="Courier New"/>
+          <w:sz w:val="18"/>
+          <w:szCs w:val="18"/>
+        </w:rPr>
+        <w:t>C:\Users\</w:t>
+      </w:r>
+      <w:proofErr w:type="spellStart"/>
+      <w:r>
+        <w:rPr>
+          <w:rFonts w:ascii="Courier New" w:hAnsi="Courier New" w:cs="Courier New"/>
+          <w:sz w:val="18"/>
+          <w:szCs w:val="18"/>
+        </w:rPr>
+        <w:t>besuser</w:t>
+      </w:r>
+      <w:proofErr w:type="spellEnd"/>
+      <w:r>
+        <w:rPr>
+          <w:rFonts w:ascii="Courier New" w:hAnsi="Courier New" w:cs="Courier New"/>
+          <w:sz w:val="18"/>
+          <w:szCs w:val="18"/>
+        </w:rPr>
+        <w:t>\Data\flowdir1</w:t>
+      </w:r>
+      <w:r>
+        <w:rPr>
+          <w:rFonts w:ascii="Courier New" w:hAnsi="Courier New" w:cs="Courier New"/>
+          <w:color w:val="3366FF"/>
+          <w:sz w:val="18"/>
+          <w:szCs w:val="18"/>
+        </w:rPr>
+        <w:t>&lt;/</w:t>
+      </w:r>
+      <w:proofErr w:type="spellStart"/>
+      <w:r>
+        <w:rPr>
+          <w:rFonts w:ascii="Courier New" w:hAnsi="Courier New" w:cs="Courier New"/>
+          <w:color w:val="3366FF"/>
+          <w:sz w:val="18"/>
+          <w:szCs w:val="18"/>
+        </w:rPr>
+        <w:t>FlowDirection</w:t>
+      </w:r>
+      <w:proofErr w:type="spellEnd"/>
+      <w:r>
+        <w:rPr>
+          <w:rFonts w:ascii="Courier New" w:hAnsi="Courier New" w:cs="Courier New"/>
+          <w:color w:val="3366FF"/>
+          <w:sz w:val="18"/>
+          <w:szCs w:val="18"/>
+        </w:rPr>
+        <w:t>&gt;</w:t>
+      </w:r>
+    </w:p>
+    <w:p>
+      <w:pPr>
+        <w:rPr>
+          <w:rFonts w:ascii="Courier New" w:hAnsi="Courier New" w:cs="Courier New"/>
+          <w:color w:val="3366FF"/>
+          <w:sz w:val="18"/>
+          <w:szCs w:val="18"/>
+        </w:rPr>
+      </w:pPr>
+      <w:r>
+        <w:rPr>
+          <w:rFonts w:ascii="Courier New" w:hAnsi="Courier New" w:cs="Courier New"/>
+          <w:color w:val="3366FF"/>
+          <w:sz w:val="18"/>
+          <w:szCs w:val="18"/>
+        </w:rPr>
+        <w:t xml:space="preserve">      &lt;InletCatchments&gt;</w:t>
+      </w:r>
+      <w:r>
+        <w:rPr>
+          <w:rFonts w:ascii="Courier New" w:hAnsi="Courier New" w:cs="Courier New"/>
+          <w:sz w:val="18"/>
+          <w:szCs w:val="18"/>
+        </w:rPr>
+        <w:t>C:\Users\besuser\Data\catchments1</w:t>
+      </w:r>
+      <w:r>
+        <w:rPr>
+          <w:rFonts w:ascii="Courier New" w:hAnsi="Courier New" w:cs="Courier New"/>
+          <w:color w:val="3366FF"/>
+          <w:sz w:val="18"/>
+          <w:szCs w:val="18"/>
+        </w:rPr>
+        <w:t>&lt;/InletCatchments&gt;</w:t>
+      </w:r>
+    </w:p>
+    <w:p>
+      <w:pPr>
+        <w:rPr>
+          <w:rFonts w:ascii="Courier New" w:hAnsi="Courier New" w:cs="Courier New"/>
+          <w:color w:val="3366FF"/>
+          <w:sz w:val="18"/>
+          <w:szCs w:val="18"/>
+        </w:rPr>
+      </w:pPr>
+      <w:r>
+        <w:rPr>
+          <w:rFonts w:ascii="Courier New" w:hAnsi="Courier New" w:cs="Courier New"/>
+          <w:color w:val="3366FF"/>
+          <w:sz w:val="18"/>
+          <w:szCs w:val="18"/>
+        </w:rPr>
+        <w:t xml:space="preserve">    &lt;/Results&gt;</w:t>
+      </w:r>
+    </w:p>
+    <w:p>
+      <w:pPr>
+        <w:rPr>
+          <w:rFonts w:ascii="Courier New" w:hAnsi="Courier New" w:cs="Courier New"/>
+          <w:color w:val="3366FF"/>
+          <w:sz w:val="18"/>
+          <w:szCs w:val="18"/>
+        </w:rPr>
+      </w:pPr>
+      <w:r>
+        <w:rPr>
+          <w:rFonts w:ascii="Courier New" w:hAnsi="Courier New" w:cs="Courier New"/>
+          <w:color w:val="3366FF"/>
+          <w:sz w:val="18"/>
+          <w:szCs w:val="18"/>
+        </w:rPr>
+        <w:t xml:space="preserve">  &lt;/Preprocessing&gt;</w:t>
+      </w:r>
+    </w:p>
+    <w:p>
+      <w:pPr>
+        <w:rPr>
+          <w:rFonts w:ascii="Courier New" w:hAnsi="Courier New" w:cs="Courier New"/>
+          <w:color w:val="3366FF"/>
+          <w:sz w:val="18"/>
+          <w:szCs w:val="18"/>
+        </w:rPr>
+      </w:pPr>
+      <w:r>
+        <w:rPr>
+          <w:rFonts w:ascii="Courier New" w:hAnsi="Courier New" w:cs="Courier New"/>
+          <w:color w:val="3366FF"/>
+          <w:sz w:val="18"/>
+          <w:szCs w:val="18"/>
+        </w:rPr>
+        <w:t xml:space="preserve">  &lt;Delineation&gt;</w:t>
+      </w:r>
+    </w:p>
+    <w:p>
+      <w:pPr>
+        <w:rPr>
+          <w:rFonts w:ascii="Courier New" w:hAnsi="Courier New" w:cs="Courier New"/>
+          <w:color w:val="3366FF"/>
+          <w:sz w:val="18"/>
+          <w:szCs w:val="18"/>
+        </w:rPr>
+      </w:pPr>
+      <w:r>
+        <w:rPr>
+          <w:rFonts w:ascii="Courier New" w:hAnsi="Courier New" w:cs="Courier New"/>
+          <w:color w:val="3366FF"/>
+          <w:sz w:val="18"/>
+          <w:szCs w:val="18"/>
+        </w:rPr>
+        <w:t xml:space="preserve">    &lt;</w:t>
+      </w:r>
+      <w:proofErr w:type="spellStart"/>
+      <w:r>
+        <w:rPr>
+          <w:rFonts w:ascii="Courier New" w:hAnsi="Courier New" w:cs="Courier New"/>
+          <w:color w:val="3366FF"/>
+          <w:sz w:val="18"/>
+          <w:szCs w:val="18"/>
+        </w:rPr>
+        <w:t>OutletLocations</w:t>
+      </w:r>
+      <w:proofErr w:type="spellEnd"/>
+      <w:r>
+        <w:rPr>
+          <w:rFonts w:ascii="Courier New" w:hAnsi="Courier New" w:cs="Courier New"/>
+          <w:color w:val="3366FF"/>
+          <w:sz w:val="18"/>
+          <w:szCs w:val="18"/>
+        </w:rPr>
+        <w:t>&gt;</w:t>
+      </w:r>
+      <w:r>
+        <w:rPr>
+          <w:rFonts w:ascii="Courier New" w:hAnsi="Courier New" w:cs="Courier New"/>
+          <w:sz w:val="18"/>
+          <w:szCs w:val="18"/>
+        </w:rPr>
+        <w:t>(Selected Network Nodes)</w:t>
+      </w:r>
+      <w:r>
+        <w:rPr>
+          <w:rFonts w:ascii="Courier New" w:hAnsi="Courier New" w:cs="Courier New"/>
+          <w:color w:val="3366FF"/>
+          <w:sz w:val="18"/>
+          <w:szCs w:val="18"/>
+        </w:rPr>
+        <w:t>&lt;/</w:t>
+      </w:r>
+      <w:proofErr w:type="spellStart"/>
+      <w:r>
+        <w:rPr>
+          <w:rFonts w:ascii="Courier New" w:hAnsi="Courier New" w:cs="Courier New"/>
+          <w:color w:val="3366FF"/>
+          <w:sz w:val="18"/>
+          <w:szCs w:val="18"/>
+        </w:rPr>
+        <w:t>OutletLocations</w:t>
+      </w:r>
+      <w:proofErr w:type="spellEnd"/>
+      <w:r>
+        <w:rPr>
+          <w:rFonts w:ascii="Courier New" w:hAnsi="Courier New" w:cs="Courier New"/>
+          <w:color w:val="3366FF"/>
+          <w:sz w:val="18"/>
+          <w:szCs w:val="18"/>
+        </w:rPr>
+        <w:t>&gt;</w:t>
+      </w:r>
+    </w:p>
+    <w:p>
+      <w:pPr>
+        <w:rPr>
+          <w:rFonts w:ascii="Courier New" w:hAnsi="Courier New" w:cs="Courier New"/>
+          <w:color w:val="3366FF"/>
+          <w:sz w:val="18"/>
+          <w:szCs w:val="18"/>
+        </w:rPr>
+      </w:pPr>
+      <w:r>
+        <w:rPr>
+          <w:rFonts w:ascii="Courier New" w:hAnsi="Courier New" w:cs="Courier New"/>
+          <w:color w:val="3366FF"/>
+          <w:sz w:val="18"/>
+          <w:szCs w:val="18"/>
+        </w:rPr>
+        <w:t xml:space="preserve">    &lt;</w:t>
+      </w:r>
+      <w:proofErr w:type="spellStart"/>
+      <w:r>
+        <w:rPr>
+          <w:rFonts w:ascii="Courier New" w:hAnsi="Courier New" w:cs="Courier New"/>
+          <w:color w:val="3366FF"/>
+          <w:sz w:val="18"/>
+          <w:szCs w:val="18"/>
+        </w:rPr>
+        <w:t>OutletLabelField</w:t>
+      </w:r>
+      <w:proofErr w:type="spellEnd"/>
+      <w:r>
+        <w:rPr>
+          <w:rFonts w:ascii="Courier New" w:hAnsi="Courier New" w:cs="Courier New"/>
+          <w:color w:val="3366FF"/>
+          <w:sz w:val="18"/>
+          <w:szCs w:val="18"/>
+        </w:rPr>
+        <w:t>&gt;</w:t>
+      </w:r>
+      <w:r>
+        <w:rPr>
+          <w:rFonts w:ascii="Courier New" w:hAnsi="Courier New" w:cs="Courier New"/>
+          <w:sz w:val="18"/>
+          <w:szCs w:val="18"/>
+        </w:rPr>
+        <w:t>Node</w:t>
+      </w:r>
+      <w:r>
+        <w:rPr>
+          <w:rFonts w:ascii="Courier New" w:hAnsi="Courier New" w:cs="Courier New"/>
+          <w:color w:val="3366FF"/>
+          <w:sz w:val="18"/>
+          <w:szCs w:val="18"/>
+        </w:rPr>
+        <w:t>&lt;/</w:t>
+      </w:r>
+      <w:proofErr w:type="spellStart"/>
+      <w:r>
+        <w:rPr>
+          <w:rFonts w:ascii="Courier New" w:hAnsi="Courier New" w:cs="Courier New"/>
+          <w:color w:val="3366FF"/>
+          <w:sz w:val="18"/>
+          <w:szCs w:val="18"/>
+        </w:rPr>
+        <w:t>OutletLabelField</w:t>
+      </w:r>
+      <w:proofErr w:type="spellEnd"/>
+      <w:r>
+        <w:rPr>
+          <w:rFonts w:ascii="Courier New" w:hAnsi="Courier New" w:cs="Courier New"/>
+          <w:color w:val="3366FF"/>
+          <w:sz w:val="18"/>
+          <w:szCs w:val="18"/>
+        </w:rPr>
+        <w:t>&gt;</w:t>
+      </w:r>
+    </w:p>
+    <w:p>
+      <w:pPr>
+        <w:rPr>
+          <w:rFonts w:ascii="Courier New" w:hAnsi="Courier New" w:cs="Courier New"/>
+          <w:color w:val="3366FF"/>
+          <w:sz w:val="18"/>
+          <w:szCs w:val="18"/>
+        </w:rPr>
+      </w:pPr>
+      <w:r>
+        <w:rPr>
+          <w:rFonts w:ascii="Courier New" w:hAnsi="Courier New" w:cs="Courier New"/>
+          <w:color w:val="3366FF"/>
+          <w:sz w:val="18"/>
+          <w:szCs w:val="18"/>
+        </w:rPr>
+        <w:t xml:space="preserve">    &lt;</w:t>
+      </w:r>
+      <w:proofErr w:type="spellStart"/>
+      <w:r>
+        <w:rPr>
+          <w:rFonts w:ascii="Courier New" w:hAnsi="Courier New" w:cs="Courier New"/>
+          <w:color w:val="3366FF"/>
+          <w:sz w:val="18"/>
+          <w:szCs w:val="18"/>
+        </w:rPr>
+        <w:t>ExtendOverland</w:t>
+      </w:r>
+      <w:proofErr w:type="spellEnd"/>
+      <w:r>
+        <w:rPr>
+          <w:rFonts w:ascii="Courier New" w:hAnsi="Courier New" w:cs="Courier New"/>
+          <w:color w:val="3366FF"/>
+          <w:sz w:val="18"/>
+          <w:szCs w:val="18"/>
+        </w:rPr>
+        <w:t>&gt;</w:t>
+      </w:r>
+      <w:r>
+        <w:rPr>
+          <w:rFonts w:ascii="Courier New" w:hAnsi="Courier New" w:cs="Courier New"/>
+          <w:sz w:val="18"/>
+          <w:szCs w:val="18"/>
+        </w:rPr>
+        <w:t>True</w:t>
+      </w:r>
+      <w:r>
+        <w:rPr>
+          <w:rFonts w:ascii="Courier New" w:hAnsi="Courier New" w:cs="Courier New"/>
+          <w:color w:val="3366FF"/>
+          <w:sz w:val="18"/>
+          <w:szCs w:val="18"/>
+        </w:rPr>
+        <w:t>&lt;/</w:t>
+      </w:r>
+      <w:proofErr w:type="spellStart"/>
+      <w:r>
+        <w:rPr>
+          <w:rFonts w:ascii="Courier New" w:hAnsi="Courier New" w:cs="Courier New"/>
+          <w:color w:val="3366FF"/>
+          <w:sz w:val="18"/>
+          <w:szCs w:val="18"/>
+        </w:rPr>
+        <w:t>ExtendOverland</w:t>
+      </w:r>
+      <w:proofErr w:type="spellEnd"/>
+      <w:r>
+        <w:rPr>
+          <w:rFonts w:ascii="Courier New" w:hAnsi="Courier New" w:cs="Courier New"/>
+          <w:color w:val="3366FF"/>
+          <w:sz w:val="18"/>
+          <w:szCs w:val="18"/>
+        </w:rPr>
+        <w:t>&gt;</w:t>
+      </w:r>
+    </w:p>
+    <w:p>
+      <w:pPr>
+        <w:rPr>
+          <w:rFonts w:ascii="Courier New" w:hAnsi="Courier New" w:cs="Courier New"/>
+          <w:color w:val="3366FF"/>
+          <w:sz w:val="18"/>
+          <w:szCs w:val="18"/>
+        </w:rPr>
+      </w:pPr>
+      <w:r>
+        <w:rPr>
+          <w:rFonts w:ascii="Courier New" w:hAnsi="Courier New" w:cs="Courier New"/>
+          <w:color w:val="3366FF"/>
+          <w:sz w:val="18"/>
+          <w:szCs w:val="18"/>
+        </w:rPr>
+        <w:t xml:space="preserve">    &lt;StopTracingAtDisabledFeatures&gt;</w:t>
+      </w:r>
+      <w:r>
+        <w:rPr>
+          <w:rFonts w:ascii="Courier New" w:hAnsi="Courier New" w:cs="Courier New"/>
+          <w:sz w:val="18"/>
+          <w:szCs w:val="18"/>
+        </w:rPr>
+        <w:t>True</w:t>
+      </w:r>
+      <w:r>
+        <w:rPr>
+          <w:rFonts w:ascii="Courier New" w:hAnsi="Courier New" w:cs="Courier New"/>
+          <w:color w:val="3366FF"/>
+          <w:sz w:val="18"/>
+          <w:szCs w:val="18"/>
+        </w:rPr>
+        <w:t>&lt;/StopTracingAtDisabledFeatures&gt;</w:t>
+      </w:r>
+    </w:p>
+    <w:p>
+      <w:pPr>
+        <w:rPr>
+          <w:rFonts w:ascii="Courier New" w:hAnsi="Courier New" w:cs="Courier New"/>
+          <w:color w:val="3366FF"/>
+          <w:sz w:val="18"/>
+          <w:szCs w:val="18"/>
+        </w:rPr>
+      </w:pPr>
+      <w:r>
+        <w:rPr>
+          <w:rFonts w:ascii="Courier New" w:hAnsi="Courier New" w:cs="Courier New"/>
+          <w:color w:val="3366FF"/>
+          <w:sz w:val="18"/>
+          <w:szCs w:val="18"/>
+        </w:rPr>
+        <w:t xml:space="preserve">    &lt;</w:t>
+      </w:r>
+      <w:proofErr w:type="spellStart"/>
+      <w:r>
+        <w:rPr>
+          <w:rFonts w:ascii="Courier New" w:hAnsi="Courier New" w:cs="Courier New"/>
+          <w:color w:val="3366FF"/>
+          <w:sz w:val="18"/>
+          <w:szCs w:val="18"/>
+        </w:rPr>
+        <w:t>SnapPointsToStream</w:t>
+      </w:r>
+      <w:proofErr w:type="spellEnd"/>
+      <w:r>
+        <w:rPr>
+          <w:rFonts w:ascii="Courier New" w:hAnsi="Courier New" w:cs="Courier New"/>
+          <w:color w:val="3366FF"/>
+          <w:sz w:val="18"/>
+          <w:szCs w:val="18"/>
+        </w:rPr>
+        <w:t>&gt;</w:t>
+      </w:r>
+      <w:r>
+        <w:rPr>
+          <w:rFonts w:ascii="Courier New" w:hAnsi="Courier New" w:cs="Courier New"/>
+          <w:sz w:val="18"/>
+          <w:szCs w:val="18"/>
+        </w:rPr>
+        <w:t>False</w:t>
+      </w:r>
+      <w:r>
+        <w:rPr>
+          <w:rFonts w:ascii="Courier New" w:hAnsi="Courier New" w:cs="Courier New"/>
+          <w:color w:val="3366FF"/>
+          <w:sz w:val="18"/>
+          <w:szCs w:val="18"/>
+        </w:rPr>
+        <w:t>&lt;/</w:t>
+      </w:r>
+      <w:proofErr w:type="spellStart"/>
+      <w:r>
+        <w:rPr>
+          <w:rFonts w:ascii="Courier New" w:hAnsi="Courier New" w:cs="Courier New"/>
+          <w:color w:val="3366FF"/>
+          <w:sz w:val="18"/>
+          <w:szCs w:val="18"/>
+        </w:rPr>
+        <w:t>SnapPointsToStream</w:t>
+      </w:r>
+      <w:proofErr w:type="spellEnd"/>
+      <w:r>
+        <w:rPr>
+          <w:rFonts w:ascii="Courier New" w:hAnsi="Courier New" w:cs="Courier New"/>
+          <w:color w:val="3366FF"/>
+          <w:sz w:val="18"/>
+          <w:szCs w:val="18"/>
+        </w:rPr>
+        <w:t>&gt;</w:t>
+      </w:r>
+    </w:p>
+    <w:p>
+      <w:pPr>
+        <w:rPr>
+          <w:rFonts w:ascii="Courier New" w:hAnsi="Courier New" w:cs="Courier New"/>
+          <w:color w:val="3366FF"/>
+          <w:sz w:val="18"/>
+          <w:szCs w:val="18"/>
+        </w:rPr>
+      </w:pPr>
+      <w:r>
+        <w:rPr>
+          <w:rFonts w:ascii="Courier New" w:hAnsi="Courier New" w:cs="Courier New"/>
+          <w:color w:val="3366FF"/>
+          <w:sz w:val="18"/>
+          <w:szCs w:val="18"/>
+        </w:rPr>
+        <w:t xml:space="preserve">  &lt;/Delineation&gt;</w:t>
+      </w:r>
+    </w:p>
+    <w:p>
+      <w:pPr>
+        <w:rPr>
+          <w:rFonts w:ascii="Courier New" w:hAnsi="Courier New" w:cs="Courier New"/>
+          <w:color w:val="3366FF"/>
+          <w:sz w:val="18"/>
+          <w:szCs w:val="18"/>
+        </w:rPr>
+      </w:pPr>
+      <w:r>
+        <w:rPr>
+          <w:rFonts w:ascii="Courier New" w:hAnsi="Courier New" w:cs="Courier New"/>
+          <w:color w:val="3366FF"/>
+          <w:sz w:val="18"/>
+          <w:szCs w:val="18"/>
+        </w:rPr>
+        <w:t>&lt;/</w:t>
+      </w:r>
+      <w:proofErr w:type="spellStart"/>
+      <w:r>
+        <w:rPr>
+          <w:rFonts w:ascii="Courier New" w:hAnsi="Courier New" w:cs="Courier New"/>
+          <w:color w:val="3366FF"/>
+          <w:sz w:val="18"/>
+          <w:szCs w:val="18"/>
+        </w:rPr>
+        <w:t>UrbanDelineation</w:t>
+      </w:r>
+      <w:proofErr w:type="spellEnd"/>
+      <w:r>
+        <w:rPr>
+          <w:rFonts w:ascii="Courier New" w:hAnsi="Courier New" w:cs="Courier New"/>
+          <w:color w:val="3366FF"/>
+          <w:sz w:val="18"/>
+          <w:szCs w:val="18"/>
+        </w:rPr>
+        <w:t>&gt;</w:t>
+      </w:r>
+    </w:p>
+    <w:p>
+      <w:pPr>
+        <w:rPr>
+          <w:rFonts w:ascii="Courier New" w:hAnsi="Courier New" w:cs="Courier New"/>
+          <w:color w:val="3366FF"/>
+          <w:sz w:val="18"/>
+          <w:szCs w:val="18"/>
+        </w:rPr>
+      </w:pPr>
+    </w:p>
+    <w:p>
+      <w:r>
+        <w:t>The xml can be opened in a text editor or Internet browser.</w:t>
+      </w:r>
+    </w:p>
+    <w:p>
+      <w:pPr>
         <w:pStyle w:val="Heading3"/>
       </w:pPr>
-      <w:r>
-        <w:t>Results</w:t>
-      </w:r>
-    </w:p>
-    <w:p>
-      <w:pPr>
-        <w:rPr>
-          <w:b/>
-        </w:rPr>
-      </w:pPr>
-      <w:r>
-        <w:rPr>
-          <w:b/>
-        </w:rPr>
-        <w:t>Outlet Watersheds Layer</w:t>
-      </w:r>
-    </w:p>
-    <w:p>
-      <w:r>
-        <w:t>Once you click “Delineate Catchments”</w:t>
-      </w:r>
-      <w:r>
-        <w:t xml:space="preserve"> the contributing catchment area for each selected </w:t>
-      </w:r>
-      <w:r>
-        <w:t>outlet feature will be determined.</w:t>
-      </w:r>
-    </w:p>
-    <w:p/>
-    <w:p>
-      <w:r>
-        <w:t>If you have selected network nodes, t</w:t>
-      </w:r>
-      <w:r>
-        <w:t xml:space="preserve">his is accomplished by tracing up the pipe network to all upstream inlets. </w:t>
-      </w:r>
-      <w:r>
-        <w:t xml:space="preserve">The corresponding catchments for each of these inlets are then selected from the preprocessed catchment layer and </w:t>
-      </w:r>
-      <w:r>
-        <w:t>are merged into a single polygon</w:t>
-      </w:r>
-      <w:r>
-        <w:t>. If you have selected surface features, the surface area draining to the features is calculated using the flow direction grid.</w:t>
-      </w:r>
-    </w:p>
-    <w:p/>
-    <w:p>
-      <w:pPr>
-        <w:rPr>
-          <w:b/>
-        </w:rPr>
-      </w:pPr>
-      <w:r>
-        <w:t>Each selected outlet generates a separate polygon, even if they overlap. These are</w:t>
-      </w:r>
-      <w:r>
-        <w:t xml:space="preserve"> added to a new feature class which is added to the map</w:t>
-      </w:r>
-      <w:r>
-        <w:t xml:space="preserve"> called “OutletWatersheds” with a unique </w:t>
-      </w:r>
-      <w:r>
-        <w:lastRenderedPageBreak/>
-        <w:t>number</w:t>
-      </w:r>
-      <w:r>
-        <w:t>.</w:t>
-      </w:r>
-      <w:r>
-        <w:rPr>
-          <w:b/>
-        </w:rPr>
-        <w:t xml:space="preserve"> </w:t>
-      </w:r>
-      <w:r>
-        <w:t xml:space="preserve">This feature class is saved as a shapefile to the same directory as the map project (.mxd) file. </w:t>
-      </w:r>
-      <w:r>
-        <w:t>Each catchment has an “</w:t>
-      </w:r>
-      <w:r>
-        <w:t>Source</w:t>
-      </w:r>
-      <w:r>
-        <w:t xml:space="preserve">Id” value equal to the ObjectID of the selected outlet </w:t>
-      </w:r>
-      <w:r>
-        <w:t>feature</w:t>
-      </w:r>
-      <w:r>
-        <w:t xml:space="preserve"> it corresponds to. This allows you to relate the catchment area back to the outlet </w:t>
-      </w:r>
-      <w:r>
-        <w:t>feature</w:t>
-      </w:r>
-      <w:r>
-        <w:t>.</w:t>
-      </w:r>
-      <w:r>
-        <w:t xml:space="preserve"> In addition, if you’ve selected an outlet label field</w:t>
-      </w:r>
-      <w:r>
-        <w:t>, the value from this field is added to the attribute table.</w:t>
-      </w:r>
-    </w:p>
-    <w:p/>
-    <w:p>
-      <w:pPr>
-        <w:rPr>
-          <w:b/>
-        </w:rPr>
-      </w:pPr>
-      <w:r>
-        <w:pict>
-          <v:shape id="_x0000_i1035" type="#_x0000_t75" style="width:431.25pt;height:304.5pt">
-            <v:imagedata r:id="rId17" o:title=""/>
-          </v:shape>
-        </w:pict>
-      </w:r>
-    </w:p>
-    <w:p>
-      <w:pPr>
-        <w:rPr>
-          <w:b/>
-        </w:rPr>
-      </w:pPr>
-    </w:p>
-    <w:p>
-      <w:pPr>
-        <w:rPr>
-          <w:b/>
-        </w:rPr>
-      </w:pPr>
-      <w:r>
-        <w:rPr>
-          <w:b/>
-        </w:rPr>
-        <w:t>XML Settings File</w:t>
-      </w:r>
-    </w:p>
-    <w:p>
-      <w:r>
-        <w:t xml:space="preserve">Since settings can be changed between delineation runs, the settings used for each run are saved together with the output shapefile. The settings are saved as an xml file </w:t>
-      </w:r>
-      <w:r>
-        <w:t>to the same location</w:t>
-      </w:r>
-      <w:r>
-        <w:t xml:space="preserve"> as the shapefile</w:t>
-      </w:r>
-      <w:r>
-        <w:t>, with the same name</w:t>
-      </w:r>
-      <w:r>
-        <w:t>, but with the extension “.settings.xml”</w:t>
-      </w:r>
-      <w:r>
-        <w:t>. For example, if your output file is “OutletWatersheds12.shp” then an xml file called “OutletWatersheds12</w:t>
-      </w:r>
-      <w:r>
-        <w:t>.settings</w:t>
-      </w:r>
-      <w:r>
-        <w:t>.xml” is saved.</w:t>
-      </w:r>
-      <w:r>
-        <w:t xml:space="preserve"> </w:t>
-      </w:r>
-      <w:r>
-        <w:t>The file contains all the input settings used for the current run.</w:t>
-      </w:r>
-    </w:p>
-    <w:p/>
-    <w:p>
-      <w:r>
-        <w:t>The contents of the xml are as follows:</w:t>
-      </w:r>
-    </w:p>
-    <w:p>
-      <w:pPr>
-        <w:rPr>
-          <w:rFonts w:ascii="Courier New" w:hAnsi="Courier New" w:cs="Courier New"/>
-          <w:sz w:val="18"/>
-          <w:szCs w:val="18"/>
-        </w:rPr>
-      </w:pPr>
-    </w:p>
-    <w:p>
-      <w:pPr>
-        <w:rPr>
-          <w:rFonts w:ascii="Courier New" w:hAnsi="Courier New" w:cs="Courier New"/>
-          <w:color w:val="3366FF"/>
-          <w:sz w:val="18"/>
-          <w:szCs w:val="18"/>
-        </w:rPr>
-      </w:pPr>
-      <w:r>
-        <w:rPr>
-          <w:rFonts w:ascii="Courier New" w:hAnsi="Courier New" w:cs="Courier New"/>
-          <w:color w:val="3366FF"/>
-          <w:sz w:val="18"/>
-          <w:szCs w:val="18"/>
-        </w:rPr>
-        <w:t>&lt;?xml version="1.0" encoding="utf-8"?&gt;</w:t>
-      </w:r>
-    </w:p>
-    <w:p>
-      <w:pPr>
-        <w:rPr>
-          <w:rFonts w:ascii="Courier New" w:hAnsi="Courier New" w:cs="Courier New"/>
-          <w:color w:val="3366FF"/>
-          <w:sz w:val="18"/>
-          <w:szCs w:val="18"/>
-        </w:rPr>
-      </w:pPr>
-      <w:r>
-        <w:rPr>
-          <w:rFonts w:ascii="Courier New" w:hAnsi="Courier New" w:cs="Courier New"/>
-          <w:color w:val="3366FF"/>
-          <w:sz w:val="18"/>
-          <w:szCs w:val="18"/>
-        </w:rPr>
-        <w:t>&lt;UrbanDelineation&gt;</w:t>
-      </w:r>
-    </w:p>
-    <w:p>
-      <w:pPr>
-        <w:rPr>
-          <w:rFonts w:ascii="Courier New" w:hAnsi="Courier New" w:cs="Courier New"/>
-          <w:color w:val="3366FF"/>
-          <w:sz w:val="18"/>
-          <w:szCs w:val="18"/>
-        </w:rPr>
-      </w:pPr>
-      <w:r>
-        <w:rPr>
-          <w:rFonts w:ascii="Courier New" w:hAnsi="Courier New" w:cs="Courier New"/>
-          <w:color w:val="3366FF"/>
-          <w:sz w:val="18"/>
-          <w:szCs w:val="18"/>
-        </w:rPr>
-        <w:t xml:space="preserve">  &lt;Environment&gt;</w:t>
-      </w:r>
-    </w:p>
-    <w:p>
-      <w:pPr>
-        <w:rPr>
-          <w:rFonts w:ascii="Courier New" w:hAnsi="Courier New" w:cs="Courier New"/>
-          <w:color w:val="3366FF"/>
-          <w:sz w:val="18"/>
-          <w:szCs w:val="18"/>
-        </w:rPr>
-      </w:pPr>
-      <w:r>
-        <w:rPr>
-          <w:rFonts w:ascii="Courier New" w:hAnsi="Courier New" w:cs="Courier New"/>
-          <w:color w:val="3366FF"/>
-          <w:sz w:val="18"/>
-          <w:szCs w:val="18"/>
-        </w:rPr>
-        <w:t xml:space="preserve">    &lt;User&gt;</w:t>
-      </w:r>
-      <w:r>
-        <w:rPr>
-          <w:rFonts w:ascii="Courier New" w:hAnsi="Courier New" w:cs="Courier New"/>
-          <w:sz w:val="18"/>
-          <w:szCs w:val="18"/>
-        </w:rPr>
-        <w:t>ROSE\besuser</w:t>
-      </w:r>
-      <w:r>
-        <w:rPr>
-          <w:rFonts w:ascii="Courier New" w:hAnsi="Courier New" w:cs="Courier New"/>
-          <w:color w:val="3366FF"/>
-          <w:sz w:val="18"/>
-          <w:szCs w:val="18"/>
-        </w:rPr>
-        <w:t>&lt;/User&gt;</w:t>
-      </w:r>
-    </w:p>
-    <w:p>
-      <w:pPr>
-        <w:rPr>
-          <w:rFonts w:ascii="Courier New" w:hAnsi="Courier New" w:cs="Courier New"/>
-          <w:color w:val="3366FF"/>
-          <w:sz w:val="18"/>
-          <w:szCs w:val="18"/>
-        </w:rPr>
-      </w:pPr>
-      <w:r>
-        <w:rPr>
-          <w:rFonts w:ascii="Courier New" w:hAnsi="Courier New" w:cs="Courier New"/>
-          <w:color w:val="3366FF"/>
-          <w:sz w:val="18"/>
-          <w:szCs w:val="18"/>
-        </w:rPr>
-        <w:t xml:space="preserve">    &lt;Machine&gt;</w:t>
-      </w:r>
-      <w:r>
-        <w:rPr>
-          <w:rFonts w:ascii="Courier New" w:hAnsi="Courier New" w:cs="Courier New"/>
-          <w:sz w:val="18"/>
-          <w:szCs w:val="18"/>
-        </w:rPr>
-        <w:t>WS11270</w:t>
-      </w:r>
-      <w:r>
-        <w:rPr>
-          <w:rFonts w:ascii="Courier New" w:hAnsi="Courier New" w:cs="Courier New"/>
-          <w:color w:val="3366FF"/>
-          <w:sz w:val="18"/>
-          <w:szCs w:val="18"/>
-        </w:rPr>
-        <w:t>&lt;/Machine&gt;</w:t>
-      </w:r>
-    </w:p>
-    <w:p>
-      <w:pPr>
-        <w:rPr>
-          <w:rFonts w:ascii="Courier New" w:hAnsi="Courier New" w:cs="Courier New"/>
-          <w:color w:val="3366FF"/>
-          <w:sz w:val="18"/>
-          <w:szCs w:val="18"/>
-        </w:rPr>
-      </w:pPr>
-      <w:r>
-        <w:rPr>
-          <w:rFonts w:ascii="Courier New" w:hAnsi="Courier New" w:cs="Courier New"/>
-          <w:color w:val="3366FF"/>
-          <w:sz w:val="18"/>
-          <w:szCs w:val="18"/>
-        </w:rPr>
-        <w:t xml:space="preserve">    &lt;ExecutionDateTime&gt;</w:t>
-      </w:r>
-      <w:r>
-        <w:rPr>
-          <w:rFonts w:ascii="Courier New" w:hAnsi="Courier New" w:cs="Courier New"/>
-          <w:sz w:val="18"/>
-          <w:szCs w:val="18"/>
-        </w:rPr>
-        <w:t>11/1/2012 12:43:37 PM</w:t>
-      </w:r>
-      <w:r>
-        <w:rPr>
-          <w:rFonts w:ascii="Courier New" w:hAnsi="Courier New" w:cs="Courier New"/>
-          <w:color w:val="3366FF"/>
-          <w:sz w:val="18"/>
-          <w:szCs w:val="18"/>
-        </w:rPr>
-        <w:t>&lt;/ExecutionDateTime&gt;</w:t>
-      </w:r>
-    </w:p>
-    <w:p>
-      <w:pPr>
-        <w:rPr>
-          <w:rFonts w:ascii="Courier New" w:hAnsi="Courier New" w:cs="Courier New"/>
-          <w:color w:val="3366FF"/>
-          <w:sz w:val="18"/>
-          <w:szCs w:val="18"/>
-        </w:rPr>
-      </w:pPr>
-      <w:r>
-        <w:rPr>
-          <w:rFonts w:ascii="Courier New" w:hAnsi="Courier New" w:cs="Courier New"/>
-          <w:color w:val="3366FF"/>
-          <w:sz w:val="18"/>
-          <w:szCs w:val="18"/>
-        </w:rPr>
-        <w:t xml:space="preserve">  &lt;/Environment&gt;</w:t>
-      </w:r>
-    </w:p>
-    <w:p>
-      <w:pPr>
-        <w:rPr>
-          <w:rFonts w:ascii="Courier New" w:hAnsi="Courier New" w:cs="Courier New"/>
-          <w:color w:val="3366FF"/>
-          <w:sz w:val="18"/>
-          <w:szCs w:val="18"/>
-        </w:rPr>
-      </w:pPr>
-      <w:r>
-        <w:rPr>
-          <w:rFonts w:ascii="Courier New" w:hAnsi="Courier New" w:cs="Courier New"/>
-          <w:color w:val="3366FF"/>
-          <w:sz w:val="18"/>
-          <w:szCs w:val="18"/>
-        </w:rPr>
-        <w:t xml:space="preserve">  &lt;Preprocessing&gt;</w:t>
-      </w:r>
-    </w:p>
-    <w:p>
-      <w:pPr>
-        <w:rPr>
-          <w:rFonts w:ascii="Courier New" w:hAnsi="Courier New" w:cs="Courier New"/>
-          <w:color w:val="3366FF"/>
-          <w:sz w:val="18"/>
-          <w:szCs w:val="18"/>
-        </w:rPr>
-      </w:pPr>
-      <w:r>
-        <w:rPr>
-          <w:rFonts w:ascii="Courier New" w:hAnsi="Courier New" w:cs="Courier New"/>
-          <w:color w:val="3366FF"/>
-          <w:sz w:val="18"/>
-          <w:szCs w:val="18"/>
-        </w:rPr>
-        <w:t xml:space="preserve">    &lt;PipeNetwork&gt;</w:t>
-      </w:r>
-    </w:p>
-    <w:p>
-      <w:pPr>
-        <w:rPr>
-          <w:rFonts w:ascii="Courier New" w:hAnsi="Courier New" w:cs="Courier New"/>
-          <w:sz w:val="18"/>
-          <w:szCs w:val="18"/>
-        </w:rPr>
-      </w:pPr>
-      <w:r>
-        <w:rPr>
-          <w:rFonts w:ascii="Courier New" w:hAnsi="Courier New" w:cs="Courier New"/>
-          <w:color w:val="3366FF"/>
-          <w:sz w:val="18"/>
-          <w:szCs w:val="18"/>
-        </w:rPr>
-        <w:t xml:space="preserve">    </w:t>
-      </w:r>
-      <w:r>
-        <w:rPr>
-          <w:rFonts w:ascii="Courier New" w:hAnsi="Courier New" w:cs="Courier New"/>
-          <w:color w:val="3366FF"/>
-          <w:sz w:val="18"/>
-          <w:szCs w:val="18"/>
-        </w:rPr>
-        <w:t xml:space="preserve">  </w:t>
-      </w:r>
-      <w:r>
-        <w:rPr>
-          <w:rFonts w:ascii="Courier New" w:hAnsi="Courier New" w:cs="Courier New"/>
-          <w:sz w:val="18"/>
-          <w:szCs w:val="18"/>
-        </w:rPr>
-        <w:t>C:\Users\besuser\Data\pipes.mdb\network\mst_dme_Net</w:t>
-      </w:r>
-    </w:p>
-    <w:p>
-      <w:pPr>
-        <w:rPr>
-          <w:rFonts w:ascii="Courier New" w:hAnsi="Courier New" w:cs="Courier New"/>
-          <w:color w:val="3366FF"/>
-          <w:sz w:val="18"/>
-          <w:szCs w:val="18"/>
-        </w:rPr>
-      </w:pPr>
-      <w:r>
-        <w:rPr>
-          <w:rFonts w:ascii="Courier New" w:hAnsi="Courier New" w:cs="Courier New"/>
-          <w:color w:val="3366FF"/>
-          <w:sz w:val="18"/>
-          <w:szCs w:val="18"/>
-        </w:rPr>
-        <w:t xml:space="preserve">    &lt;/PipeNetwork&gt;</w:t>
-      </w:r>
-    </w:p>
-    <w:p>
-      <w:pPr>
-        <w:rPr>
-          <w:rFonts w:ascii="Courier New" w:hAnsi="Courier New" w:cs="Courier New"/>
-          <w:color w:val="3366FF"/>
-          <w:sz w:val="18"/>
-          <w:szCs w:val="18"/>
-        </w:rPr>
-      </w:pPr>
-      <w:r>
-        <w:rPr>
-          <w:rFonts w:ascii="Courier New" w:hAnsi="Courier New" w:cs="Courier New"/>
-          <w:color w:val="3366FF"/>
-          <w:sz w:val="18"/>
-          <w:szCs w:val="18"/>
-        </w:rPr>
-        <w:lastRenderedPageBreak/>
-        <w:t xml:space="preserve">    &lt;NetworkInlets&gt;</w:t>
-      </w:r>
-    </w:p>
-    <w:p>
-      <w:pPr>
-        <w:rPr>
-          <w:rFonts w:ascii="Courier New" w:hAnsi="Courier New" w:cs="Courier New"/>
-          <w:sz w:val="18"/>
-          <w:szCs w:val="18"/>
-        </w:rPr>
-      </w:pPr>
-      <w:r>
-        <w:rPr>
-          <w:rFonts w:ascii="Courier New" w:hAnsi="Courier New" w:cs="Courier New"/>
-          <w:color w:val="3366FF"/>
-          <w:sz w:val="18"/>
-          <w:szCs w:val="18"/>
-        </w:rPr>
-        <w:t xml:space="preserve">    </w:t>
-      </w:r>
-      <w:r>
-        <w:rPr>
-          <w:rFonts w:ascii="Courier New" w:hAnsi="Courier New" w:cs="Courier New"/>
-          <w:color w:val="3366FF"/>
-          <w:sz w:val="18"/>
-          <w:szCs w:val="18"/>
-        </w:rPr>
-        <w:t xml:space="preserve">  </w:t>
-      </w:r>
-      <w:r>
-        <w:rPr>
-          <w:rFonts w:ascii="Courier New" w:hAnsi="Courier New" w:cs="Courier New"/>
-          <w:sz w:val="18"/>
-          <w:szCs w:val="18"/>
-        </w:rPr>
-        <w:t>C:\Users\besuser\Data\pipes.mdb\network\inlet_nodes</w:t>
-      </w:r>
-    </w:p>
-    <w:p>
-      <w:pPr>
-        <w:rPr>
-          <w:rFonts w:ascii="Courier New" w:hAnsi="Courier New" w:cs="Courier New"/>
-          <w:color w:val="3366FF"/>
-          <w:sz w:val="18"/>
-          <w:szCs w:val="18"/>
-        </w:rPr>
-      </w:pPr>
-      <w:r>
-        <w:rPr>
-          <w:rFonts w:ascii="Courier New" w:hAnsi="Courier New" w:cs="Courier New"/>
-          <w:color w:val="3366FF"/>
-          <w:sz w:val="18"/>
-          <w:szCs w:val="18"/>
-        </w:rPr>
-        <w:t xml:space="preserve">    &lt;/NetworkInlets&gt;</w:t>
-      </w:r>
-    </w:p>
-    <w:p>
-      <w:pPr>
-        <w:rPr>
-          <w:rFonts w:ascii="Courier New" w:hAnsi="Courier New" w:cs="Courier New"/>
-          <w:color w:val="3366FF"/>
-          <w:sz w:val="18"/>
-          <w:szCs w:val="18"/>
-        </w:rPr>
-      </w:pPr>
-      <w:r>
-        <w:rPr>
-          <w:rFonts w:ascii="Courier New" w:hAnsi="Courier New" w:cs="Courier New"/>
-          <w:color w:val="3366FF"/>
-          <w:sz w:val="18"/>
-          <w:szCs w:val="18"/>
-        </w:rPr>
-        <w:t xml:space="preserve">    &lt;IncludeUpstreamEnds&gt;</w:t>
-      </w:r>
-      <w:r>
-        <w:rPr>
-          <w:rFonts w:ascii="Courier New" w:hAnsi="Courier New" w:cs="Courier New"/>
-          <w:sz w:val="18"/>
-          <w:szCs w:val="18"/>
-        </w:rPr>
-        <w:t>False</w:t>
-      </w:r>
-      <w:r>
-        <w:rPr>
-          <w:rFonts w:ascii="Courier New" w:hAnsi="Courier New" w:cs="Courier New"/>
-          <w:color w:val="3366FF"/>
-          <w:sz w:val="18"/>
-          <w:szCs w:val="18"/>
-        </w:rPr>
-        <w:t>&lt;/IncludeUpstreamEnds&gt;</w:t>
-      </w:r>
-    </w:p>
-    <w:p>
-      <w:pPr>
-        <w:rPr>
-          <w:rFonts w:ascii="Courier New" w:hAnsi="Courier New" w:cs="Courier New"/>
-          <w:color w:val="3366FF"/>
-          <w:sz w:val="18"/>
-          <w:szCs w:val="18"/>
-        </w:rPr>
-      </w:pPr>
-      <w:r>
-        <w:rPr>
-          <w:rFonts w:ascii="Courier New" w:hAnsi="Courier New" w:cs="Courier New"/>
-          <w:color w:val="3366FF"/>
-          <w:sz w:val="18"/>
-          <w:szCs w:val="18"/>
-        </w:rPr>
-        <w:t xml:space="preserve">    &lt;ExcludeDisabledInlets&gt;</w:t>
-      </w:r>
-      <w:r>
-        <w:rPr>
-          <w:rFonts w:ascii="Courier New" w:hAnsi="Courier New" w:cs="Courier New"/>
-          <w:sz w:val="18"/>
-          <w:szCs w:val="18"/>
-        </w:rPr>
-        <w:t>False</w:t>
-      </w:r>
-      <w:r>
-        <w:rPr>
-          <w:rFonts w:ascii="Courier New" w:hAnsi="Courier New" w:cs="Courier New"/>
-          <w:color w:val="3366FF"/>
-          <w:sz w:val="18"/>
-          <w:szCs w:val="18"/>
-        </w:rPr>
-        <w:t>&lt;/ExcludeDisabledInlets&gt;</w:t>
-      </w:r>
-    </w:p>
-    <w:p>
-      <w:pPr>
-        <w:rPr>
-          <w:rFonts w:ascii="Courier New" w:hAnsi="Courier New" w:cs="Courier New"/>
-          <w:color w:val="3366FF"/>
-          <w:sz w:val="18"/>
-          <w:szCs w:val="18"/>
-        </w:rPr>
-      </w:pPr>
-      <w:r>
-        <w:rPr>
-          <w:rFonts w:ascii="Courier New" w:hAnsi="Courier New" w:cs="Courier New"/>
-          <w:color w:val="3366FF"/>
-          <w:sz w:val="18"/>
-          <w:szCs w:val="18"/>
-        </w:rPr>
-        <w:t xml:space="preserve">    &lt;ExcludeDownstreamEnds&gt;</w:t>
-      </w:r>
-      <w:r>
-        <w:rPr>
-          <w:rFonts w:ascii="Courier New" w:hAnsi="Courier New" w:cs="Courier New"/>
-          <w:sz w:val="18"/>
-          <w:szCs w:val="18"/>
-        </w:rPr>
-        <w:t>True</w:t>
-      </w:r>
-      <w:r>
-        <w:rPr>
-          <w:rFonts w:ascii="Courier New" w:hAnsi="Courier New" w:cs="Courier New"/>
-          <w:color w:val="3366FF"/>
-          <w:sz w:val="18"/>
-          <w:szCs w:val="18"/>
-        </w:rPr>
-        <w:t>&lt;/ExcludeDownstreamEnds&gt;</w:t>
-      </w:r>
-    </w:p>
-    <w:p>
-      <w:pPr>
-        <w:rPr>
-          <w:rFonts w:ascii="Courier New" w:hAnsi="Courier New" w:cs="Courier New"/>
-          <w:color w:val="3366FF"/>
-          <w:sz w:val="18"/>
-          <w:szCs w:val="18"/>
-        </w:rPr>
-      </w:pPr>
-      <w:r>
-        <w:rPr>
-          <w:rFonts w:ascii="Courier New" w:hAnsi="Courier New" w:cs="Courier New"/>
-          <w:color w:val="3366FF"/>
-          <w:sz w:val="18"/>
-          <w:szCs w:val="18"/>
-        </w:rPr>
-        <w:t xml:space="preserve">    &lt;DEM&gt;</w:t>
-      </w:r>
-    </w:p>
-    <w:p>
-      <w:pPr>
-        <w:rPr>
-          <w:rFonts w:ascii="Courier New" w:hAnsi="Courier New" w:cs="Courier New"/>
-          <w:sz w:val="18"/>
-          <w:szCs w:val="18"/>
-        </w:rPr>
-      </w:pPr>
-      <w:r>
-        <w:rPr>
-          <w:rFonts w:ascii="Courier New" w:hAnsi="Courier New" w:cs="Courier New"/>
-          <w:color w:val="3366FF"/>
-          <w:sz w:val="18"/>
-          <w:szCs w:val="18"/>
-        </w:rPr>
-        <w:t xml:space="preserve">      </w:t>
-      </w:r>
-      <w:r>
-        <w:rPr>
-          <w:rFonts w:ascii="Courier New" w:hAnsi="Courier New" w:cs="Courier New"/>
-          <w:sz w:val="18"/>
-          <w:szCs w:val="18"/>
-        </w:rPr>
-        <w:t>C:\Users\besuser\My Documents\Data\sc_dem</w:t>
-      </w:r>
-    </w:p>
-    <w:p>
-      <w:pPr>
-        <w:rPr>
-          <w:rFonts w:ascii="Courier New" w:hAnsi="Courier New" w:cs="Courier New"/>
-          <w:color w:val="3366FF"/>
-          <w:sz w:val="18"/>
-          <w:szCs w:val="18"/>
-        </w:rPr>
-      </w:pPr>
-      <w:r>
-        <w:rPr>
-          <w:rFonts w:ascii="Courier New" w:hAnsi="Courier New" w:cs="Courier New"/>
-          <w:sz w:val="18"/>
-          <w:szCs w:val="18"/>
-        </w:rPr>
-        <w:t xml:space="preserve">    </w:t>
-      </w:r>
-      <w:r>
-        <w:rPr>
-          <w:rFonts w:ascii="Courier New" w:hAnsi="Courier New" w:cs="Courier New"/>
-          <w:color w:val="3366FF"/>
-          <w:sz w:val="18"/>
-          <w:szCs w:val="18"/>
-        </w:rPr>
-        <w:t>&lt;/DEM&gt;</w:t>
-      </w:r>
-    </w:p>
-    <w:p>
-      <w:pPr>
-        <w:rPr>
-          <w:rFonts w:ascii="Courier New" w:hAnsi="Courier New" w:cs="Courier New"/>
-          <w:color w:val="3366FF"/>
-          <w:sz w:val="18"/>
-          <w:szCs w:val="18"/>
-        </w:rPr>
-      </w:pPr>
-      <w:r>
-        <w:rPr>
-          <w:rFonts w:ascii="Courier New" w:hAnsi="Courier New" w:cs="Courier New"/>
-          <w:color w:val="3366FF"/>
-          <w:sz w:val="18"/>
-          <w:szCs w:val="18"/>
-        </w:rPr>
-        <w:t xml:space="preserve">    &lt;SmoothCatchments&gt;</w:t>
-      </w:r>
-      <w:r>
-        <w:rPr>
-          <w:rFonts w:ascii="Courier New" w:hAnsi="Courier New" w:cs="Courier New"/>
-          <w:sz w:val="18"/>
-          <w:szCs w:val="18"/>
-        </w:rPr>
-        <w:t>True</w:t>
-      </w:r>
-      <w:r>
-        <w:rPr>
-          <w:rFonts w:ascii="Courier New" w:hAnsi="Courier New" w:cs="Courier New"/>
-          <w:color w:val="3366FF"/>
-          <w:sz w:val="18"/>
-          <w:szCs w:val="18"/>
-        </w:rPr>
-        <w:t>&lt;/SmoothCatchments&gt;</w:t>
-      </w:r>
-    </w:p>
-    <w:p>
-      <w:pPr>
-        <w:rPr>
-          <w:rFonts w:ascii="Courier New" w:hAnsi="Courier New" w:cs="Courier New"/>
-          <w:color w:val="3366FF"/>
-          <w:sz w:val="18"/>
-          <w:szCs w:val="18"/>
-        </w:rPr>
-      </w:pPr>
-      <w:r>
-        <w:rPr>
-          <w:rFonts w:ascii="Courier New" w:hAnsi="Courier New" w:cs="Courier New"/>
-          <w:color w:val="3366FF"/>
-          <w:sz w:val="18"/>
-          <w:szCs w:val="18"/>
-        </w:rPr>
-        <w:t xml:space="preserve">    &lt;Results&gt;</w:t>
-      </w:r>
-    </w:p>
-    <w:p>
-      <w:pPr>
-        <w:rPr>
-          <w:rFonts w:ascii="Courier New" w:hAnsi="Courier New" w:cs="Courier New"/>
-          <w:color w:val="3366FF"/>
-          <w:sz w:val="18"/>
-          <w:szCs w:val="18"/>
-        </w:rPr>
-      </w:pPr>
-      <w:r>
-        <w:rPr>
-          <w:rFonts w:ascii="Courier New" w:hAnsi="Courier New" w:cs="Courier New"/>
-          <w:color w:val="3366FF"/>
-          <w:sz w:val="18"/>
-          <w:szCs w:val="18"/>
-        </w:rPr>
-        <w:t xml:space="preserve">      &lt;FlowDirection&gt;</w:t>
-      </w:r>
-      <w:r>
-        <w:rPr>
-          <w:rFonts w:ascii="Courier New" w:hAnsi="Courier New" w:cs="Courier New"/>
-          <w:sz w:val="18"/>
-          <w:szCs w:val="18"/>
-        </w:rPr>
-        <w:t>C:\Users\besuser\Data\flowdir1</w:t>
-      </w:r>
-      <w:r>
-        <w:rPr>
-          <w:rFonts w:ascii="Courier New" w:hAnsi="Courier New" w:cs="Courier New"/>
-          <w:color w:val="3366FF"/>
-          <w:sz w:val="18"/>
-          <w:szCs w:val="18"/>
-        </w:rPr>
-        <w:t>&lt;/FlowDirection&gt;</w:t>
-      </w:r>
-    </w:p>
-    <w:p>
-      <w:pPr>
-        <w:rPr>
-          <w:rFonts w:ascii="Courier New" w:hAnsi="Courier New" w:cs="Courier New"/>
-          <w:color w:val="3366FF"/>
-          <w:sz w:val="18"/>
-          <w:szCs w:val="18"/>
-        </w:rPr>
-      </w:pPr>
-      <w:r>
-        <w:rPr>
-          <w:rFonts w:ascii="Courier New" w:hAnsi="Courier New" w:cs="Courier New"/>
-          <w:color w:val="3366FF"/>
-          <w:sz w:val="18"/>
-          <w:szCs w:val="18"/>
-        </w:rPr>
-        <w:t xml:space="preserve">      &lt;InletCatchments&gt;</w:t>
-      </w:r>
-      <w:r>
-        <w:rPr>
-          <w:rFonts w:ascii="Courier New" w:hAnsi="Courier New" w:cs="Courier New"/>
-          <w:sz w:val="18"/>
-          <w:szCs w:val="18"/>
-        </w:rPr>
-        <w:t>C:\Users\besuser\Data\catchments1</w:t>
-      </w:r>
-      <w:r>
-        <w:rPr>
-          <w:rFonts w:ascii="Courier New" w:hAnsi="Courier New" w:cs="Courier New"/>
-          <w:color w:val="3366FF"/>
-          <w:sz w:val="18"/>
-          <w:szCs w:val="18"/>
-        </w:rPr>
-        <w:t>&lt;/InletCatchments&gt;</w:t>
-      </w:r>
-    </w:p>
-    <w:p>
-      <w:pPr>
-        <w:rPr>
-          <w:rFonts w:ascii="Courier New" w:hAnsi="Courier New" w:cs="Courier New"/>
-          <w:color w:val="3366FF"/>
-          <w:sz w:val="18"/>
-          <w:szCs w:val="18"/>
-        </w:rPr>
-      </w:pPr>
-      <w:r>
-        <w:rPr>
-          <w:rFonts w:ascii="Courier New" w:hAnsi="Courier New" w:cs="Courier New"/>
-          <w:color w:val="3366FF"/>
-          <w:sz w:val="18"/>
-          <w:szCs w:val="18"/>
-        </w:rPr>
-        <w:t xml:space="preserve">    &lt;/Results&gt;</w:t>
-      </w:r>
-    </w:p>
-    <w:p>
-      <w:pPr>
-        <w:rPr>
-          <w:rFonts w:ascii="Courier New" w:hAnsi="Courier New" w:cs="Courier New"/>
-          <w:color w:val="3366FF"/>
-          <w:sz w:val="18"/>
-          <w:szCs w:val="18"/>
-        </w:rPr>
-      </w:pPr>
-      <w:r>
-        <w:rPr>
-          <w:rFonts w:ascii="Courier New" w:hAnsi="Courier New" w:cs="Courier New"/>
-          <w:color w:val="3366FF"/>
-          <w:sz w:val="18"/>
-          <w:szCs w:val="18"/>
-        </w:rPr>
-        <w:t xml:space="preserve">  &lt;/Preprocessing&gt;</w:t>
-      </w:r>
-    </w:p>
-    <w:p>
-      <w:pPr>
-        <w:rPr>
-          <w:rFonts w:ascii="Courier New" w:hAnsi="Courier New" w:cs="Courier New"/>
-          <w:color w:val="3366FF"/>
-          <w:sz w:val="18"/>
-          <w:szCs w:val="18"/>
-        </w:rPr>
-      </w:pPr>
-      <w:r>
-        <w:rPr>
-          <w:rFonts w:ascii="Courier New" w:hAnsi="Courier New" w:cs="Courier New"/>
-          <w:color w:val="3366FF"/>
-          <w:sz w:val="18"/>
-          <w:szCs w:val="18"/>
-        </w:rPr>
-        <w:t xml:space="preserve">  &lt;Delineation&gt;</w:t>
-      </w:r>
-    </w:p>
-    <w:p>
-      <w:pPr>
-        <w:rPr>
-          <w:rFonts w:ascii="Courier New" w:hAnsi="Courier New" w:cs="Courier New"/>
-          <w:color w:val="3366FF"/>
-          <w:sz w:val="18"/>
-          <w:szCs w:val="18"/>
-        </w:rPr>
-      </w:pPr>
-      <w:r>
-        <w:rPr>
-          <w:rFonts w:ascii="Courier New" w:hAnsi="Courier New" w:cs="Courier New"/>
-          <w:color w:val="3366FF"/>
-          <w:sz w:val="18"/>
-          <w:szCs w:val="18"/>
-        </w:rPr>
-        <w:t xml:space="preserve">    &lt;OutletLocations&gt;</w:t>
-      </w:r>
-      <w:r>
-        <w:rPr>
-          <w:rFonts w:ascii="Courier New" w:hAnsi="Courier New" w:cs="Courier New"/>
-          <w:sz w:val="18"/>
-          <w:szCs w:val="18"/>
-        </w:rPr>
-        <w:t>(Selected Network Nodes)</w:t>
-      </w:r>
-      <w:r>
-        <w:rPr>
-          <w:rFonts w:ascii="Courier New" w:hAnsi="Courier New" w:cs="Courier New"/>
-          <w:color w:val="3366FF"/>
-          <w:sz w:val="18"/>
-          <w:szCs w:val="18"/>
-        </w:rPr>
-        <w:t>&lt;/OutletLocations&gt;</w:t>
-      </w:r>
-    </w:p>
-    <w:p>
-      <w:pPr>
-        <w:rPr>
-          <w:rFonts w:ascii="Courier New" w:hAnsi="Courier New" w:cs="Courier New"/>
-          <w:color w:val="3366FF"/>
-          <w:sz w:val="18"/>
-          <w:szCs w:val="18"/>
-        </w:rPr>
-      </w:pPr>
-      <w:r>
-        <w:rPr>
-          <w:rFonts w:ascii="Courier New" w:hAnsi="Courier New" w:cs="Courier New"/>
-          <w:color w:val="3366FF"/>
-          <w:sz w:val="18"/>
-          <w:szCs w:val="18"/>
-        </w:rPr>
-        <w:t xml:space="preserve">    &lt;OutletLabelField&gt;</w:t>
-      </w:r>
-      <w:r>
-        <w:rPr>
-          <w:rFonts w:ascii="Courier New" w:hAnsi="Courier New" w:cs="Courier New"/>
-          <w:sz w:val="18"/>
-          <w:szCs w:val="18"/>
-        </w:rPr>
-        <w:t>Node</w:t>
-      </w:r>
-      <w:r>
-        <w:rPr>
-          <w:rFonts w:ascii="Courier New" w:hAnsi="Courier New" w:cs="Courier New"/>
-          <w:color w:val="3366FF"/>
-          <w:sz w:val="18"/>
-          <w:szCs w:val="18"/>
-        </w:rPr>
-        <w:t>&lt;/OutletLabelField&gt;</w:t>
-      </w:r>
-    </w:p>
-    <w:p>
-      <w:pPr>
-        <w:rPr>
-          <w:rFonts w:ascii="Courier New" w:hAnsi="Courier New" w:cs="Courier New"/>
-          <w:color w:val="3366FF"/>
-          <w:sz w:val="18"/>
-          <w:szCs w:val="18"/>
-        </w:rPr>
-      </w:pPr>
-      <w:r>
-        <w:rPr>
-          <w:rFonts w:ascii="Courier New" w:hAnsi="Courier New" w:cs="Courier New"/>
-          <w:color w:val="3366FF"/>
-          <w:sz w:val="18"/>
-          <w:szCs w:val="18"/>
-        </w:rPr>
-        <w:t xml:space="preserve">    &lt;ExtendOverland&gt;</w:t>
-      </w:r>
-      <w:r>
-        <w:rPr>
-          <w:rFonts w:ascii="Courier New" w:hAnsi="Courier New" w:cs="Courier New"/>
-          <w:sz w:val="18"/>
-          <w:szCs w:val="18"/>
-        </w:rPr>
-        <w:t>True</w:t>
-      </w:r>
-      <w:r>
-        <w:rPr>
-          <w:rFonts w:ascii="Courier New" w:hAnsi="Courier New" w:cs="Courier New"/>
-          <w:color w:val="3366FF"/>
-          <w:sz w:val="18"/>
-          <w:szCs w:val="18"/>
-        </w:rPr>
-        <w:t>&lt;/ExtendOverland&gt;</w:t>
-      </w:r>
-    </w:p>
-    <w:p>
-      <w:pPr>
-        <w:rPr>
-          <w:rFonts w:ascii="Courier New" w:hAnsi="Courier New" w:cs="Courier New"/>
-          <w:color w:val="3366FF"/>
-          <w:sz w:val="18"/>
-          <w:szCs w:val="18"/>
-        </w:rPr>
-      </w:pPr>
-      <w:r>
-        <w:rPr>
-          <w:rFonts w:ascii="Courier New" w:hAnsi="Courier New" w:cs="Courier New"/>
-          <w:color w:val="3366FF"/>
-          <w:sz w:val="18"/>
-          <w:szCs w:val="18"/>
-        </w:rPr>
-        <w:t xml:space="preserve">    &lt;StopTracingAtDisabledFeatures&gt;</w:t>
-      </w:r>
-      <w:r>
-        <w:rPr>
-          <w:rFonts w:ascii="Courier New" w:hAnsi="Courier New" w:cs="Courier New"/>
-          <w:sz w:val="18"/>
-          <w:szCs w:val="18"/>
-        </w:rPr>
-        <w:t>True</w:t>
-      </w:r>
-      <w:r>
-        <w:rPr>
-          <w:rFonts w:ascii="Courier New" w:hAnsi="Courier New" w:cs="Courier New"/>
-          <w:color w:val="3366FF"/>
-          <w:sz w:val="18"/>
-          <w:szCs w:val="18"/>
-        </w:rPr>
-        <w:t>&lt;/StopTracingAtDisabledFeatures&gt;</w:t>
-      </w:r>
-    </w:p>
-    <w:p>
-      <w:pPr>
-        <w:rPr>
-          <w:rFonts w:ascii="Courier New" w:hAnsi="Courier New" w:cs="Courier New"/>
-          <w:color w:val="3366FF"/>
-          <w:sz w:val="18"/>
-          <w:szCs w:val="18"/>
-        </w:rPr>
-      </w:pPr>
-      <w:r>
-        <w:rPr>
-          <w:rFonts w:ascii="Courier New" w:hAnsi="Courier New" w:cs="Courier New"/>
-          <w:color w:val="3366FF"/>
-          <w:sz w:val="18"/>
-          <w:szCs w:val="18"/>
-        </w:rPr>
-        <w:t xml:space="preserve">    &lt;SnapPointsToStream&gt;</w:t>
-      </w:r>
-      <w:r>
-        <w:rPr>
-          <w:rFonts w:ascii="Courier New" w:hAnsi="Courier New" w:cs="Courier New"/>
-          <w:sz w:val="18"/>
-          <w:szCs w:val="18"/>
-        </w:rPr>
-        <w:t>False</w:t>
-      </w:r>
-      <w:r>
-        <w:rPr>
-          <w:rFonts w:ascii="Courier New" w:hAnsi="Courier New" w:cs="Courier New"/>
-          <w:color w:val="3366FF"/>
-          <w:sz w:val="18"/>
-          <w:szCs w:val="18"/>
-        </w:rPr>
-        <w:t>&lt;/SnapPointsToStream&gt;</w:t>
-      </w:r>
-    </w:p>
-    <w:p>
-      <w:pPr>
-        <w:rPr>
-          <w:rFonts w:ascii="Courier New" w:hAnsi="Courier New" w:cs="Courier New"/>
-          <w:color w:val="3366FF"/>
-          <w:sz w:val="18"/>
-          <w:szCs w:val="18"/>
-        </w:rPr>
-      </w:pPr>
-      <w:r>
-        <w:rPr>
-          <w:rFonts w:ascii="Courier New" w:hAnsi="Courier New" w:cs="Courier New"/>
-          <w:color w:val="3366FF"/>
-          <w:sz w:val="18"/>
-          <w:szCs w:val="18"/>
-        </w:rPr>
-        <w:t xml:space="preserve">  &lt;/Delineation&gt;</w:t>
-      </w:r>
-    </w:p>
-    <w:p>
-      <w:pPr>
-        <w:rPr>
-          <w:rFonts w:ascii="Courier New" w:hAnsi="Courier New" w:cs="Courier New"/>
-          <w:color w:val="3366FF"/>
-          <w:sz w:val="18"/>
-          <w:szCs w:val="18"/>
-        </w:rPr>
-      </w:pPr>
-      <w:r>
-        <w:rPr>
-          <w:rFonts w:ascii="Courier New" w:hAnsi="Courier New" w:cs="Courier New"/>
-          <w:color w:val="3366FF"/>
-          <w:sz w:val="18"/>
-          <w:szCs w:val="18"/>
-        </w:rPr>
-        <w:t>&lt;/UrbanDelineation&gt;</w:t>
-      </w:r>
-    </w:p>
-    <w:p>
-      <w:pPr>
-        <w:rPr>
-          <w:rFonts w:ascii="Courier New" w:hAnsi="Courier New" w:cs="Courier New"/>
-          <w:color w:val="3366FF"/>
-          <w:sz w:val="18"/>
-          <w:szCs w:val="18"/>
-        </w:rPr>
-      </w:pPr>
-    </w:p>
-    <w:p>
-      <w:r>
-        <w:t>The xml can be opened in a text editor or Internet browser.</w:t>
-      </w:r>
-    </w:p>
-    <w:p>
-      <w:pPr>
-        <w:pStyle w:val="Heading3"/>
-      </w:pPr>
-      <w:bookmarkStart w:id="0" w:name="_Ref339535742"/>
+      <w:bookmarkStart w:id="1" w:name="_Ref339535742"/>
       <w:r>
         <w:t xml:space="preserve">Extending Areas </w:t>
       </w:r>
@@ -3118,7 +3665,7 @@
           </w:r>
         </w:smartTag>
       </w:smartTag>
-      <w:bookmarkEnd w:id="0"/>
+      <w:bookmarkEnd w:id="1"/>
     </w:p>
     <w:p>
       <w:r>
@@ -3215,12 +3762,10 @@
       <w:r>
         <w:pict>
           <v:shape id="_x0000_i1036" type="#_x0000_t75" style="width:405.75pt;height:286.5pt">
-            <v:imagedata r:id="rId18" o:title=""/>
+            <v:imagedata r:id="rId17" o:title=""/>
           </v:shape>
         </w:pict>
       </w:r>
-      <w:bookmarkStart w:id="1" w:name="_GoBack"/>
-      <w:bookmarkEnd w:id="1"/>
     </w:p>
     <w:p/>
     <w:p>
@@ -3315,34 +3860,119 @@
       <w:r>
         <w:pict>
           <v:shape id="_x0000_i1037" type="#_x0000_t75" style="width:405.75pt;height:286.5pt;mso-position-vertical:absolute">
+            <v:imagedata r:id="rId18" o:title=""/>
+          </v:shape>
+        </w:pict>
+      </w:r>
+    </w:p>
+    <w:p/>
+    <w:p/>
+    <w:p>
+      <w:pPr>
+        <w:pStyle w:val="Heading2"/>
+      </w:pPr>
+      <w:r>
+        <w:lastRenderedPageBreak/>
+        <w:t>Flow Tracing Tool</w:t>
+      </w:r>
+    </w:p>
+    <w:p>
+      <w:r>
+        <w:t xml:space="preserve">The </w:t>
+      </w:r>
+      <w:r>
+        <w:t>third</w:t>
+      </w:r>
+      <w:r>
+        <w:t xml:space="preserve"> button on the Urban Delineation Toolbar is a flow tracing tool that shows where water flows over the surface from any location clicked on the </w:t>
+      </w:r>
+      <w:r>
+        <w:t>map.</w:t>
+      </w:r>
+    </w:p>
+    <w:p/>
+    <w:p>
+      <w:pPr>
+        <w:jc w:val="center"/>
+      </w:pPr>
+      <w:r>
+        <w:pict>
+          <v:shape id="_x0000_i1038" type="#_x0000_t75" style="width:85.5pt;height:40.5pt">
+            <v:imagedata r:id="rId8" o:title=""/>
+          </v:shape>
+        </w:pict>
+      </w:r>
+    </w:p>
+    <w:p/>
+    <w:p>
+      <w:r>
+        <w:t>This can help diagnose issues with the DEM and to determine why a particular location is included or excluded from the delineation results. Simply select the tool and click anywhere on the map. A line is added to the map (a graphic element—not part of any feature class or layer) showing where water would flow from the selected location</w:t>
+      </w:r>
+      <w:r>
+        <w:t xml:space="preserve"> (red line)</w:t>
+      </w:r>
+      <w:r>
+        <w:t>:</w:t>
+      </w:r>
+    </w:p>
+    <w:p/>
+    <w:p>
+      <w:r>
+        <w:pict>
+          <v:shape id="_x0000_i1039" type="#_x0000_t75" style="width:431.25pt;height:304.5pt">
             <v:imagedata r:id="rId19" o:title=""/>
           </v:shape>
         </w:pict>
       </w:r>
     </w:p>
     <w:p/>
-    <w:p/>
+    <w:p>
+      <w:r>
+        <w:rPr>
+          <w:b/>
+        </w:rPr>
+        <w:t>Tip:</w:t>
+      </w:r>
+      <w:r>
+        <w:t xml:space="preserve"> You can change the color and appearance of the resulting line by selecting it and changing the properties using the “Draw” toolbar in ArcMap.</w:t>
+      </w:r>
+    </w:p>
+    <w:p/>
+    <w:p>
+      <w:r>
+        <w:rPr>
+          <w:b/>
+        </w:rPr>
+        <w:t>Tip:</w:t>
+      </w:r>
+      <w:r>
+        <w:t xml:space="preserve"> You can convert and save the resulting lines to a feature class by selecting the lines and choosing “Convert Graphics to Features” menu item from the “Drawing” menu on the “Draw” toolbar.</w:t>
+      </w:r>
+    </w:p>
     <w:p>
       <w:pPr>
         <w:pStyle w:val="Heading2"/>
       </w:pPr>
       <w:r>
         <w:lastRenderedPageBreak/>
-        <w:t>Flow Tracing Tool</w:t>
-      </w:r>
-    </w:p>
-    <w:p>
-      <w:r>
-        <w:t xml:space="preserve">The </w:t>
-      </w:r>
-      <w:r>
-        <w:t>third</w:t>
-      </w:r>
-      <w:r>
-        <w:t xml:space="preserve"> button on the Urban Delineation Toolbar is a flow tracing tool that shows where water flows over the surface from any location clicked on the </w:t>
-      </w:r>
-      <w:r>
-        <w:t>map.</w:t>
+        <w:t>Zinger Tool</w:t>
+      </w:r>
+    </w:p>
+    <w:p>
+      <w:r>
+        <w:t xml:space="preserve">The final button on the Urban Delineation Toolbar is a “zinger” tool. Zingers are arrows that </w:t>
+      </w:r>
+      <w:r>
+        <w:t>point from features in one feature</w:t>
+      </w:r>
+      <w:r>
+        <w:t xml:space="preserve"> class to features in another feature class based on a common </w:t>
+      </w:r>
+      <w:r>
+        <w:t>ID</w:t>
+      </w:r>
+      <w:r>
+        <w:t>.</w:t>
       </w:r>
     </w:p>
     <w:p/>
@@ -3352,8 +3982,8 @@
       </w:pPr>
       <w:r>
         <w:pict>
-          <v:shape id="_x0000_i1038" type="#_x0000_t75" style="width:85.5pt;height:40.5pt">
-            <v:imagedata r:id="rId9" o:title=""/>
+          <v:shape id="_x0000_i1040" type="#_x0000_t75" style="width:85.5pt;height:40.5pt">
+            <v:imagedata r:id="rId8" o:title=""/>
           </v:shape>
         </w:pict>
       </w:r>
@@ -3361,121 +3991,44 @@
     <w:p/>
     <w:p>
       <w:r>
-        <w:t>This can help diagnose issues with the DEM and to determine why a particular location is included or excluded from the delineation results. Simply select the tool and click anywhere on the map. A line is added to the map (a graphic element—not part of any feature class or layer) showing where water would flow from the selected location</w:t>
-      </w:r>
-      <w:r>
-        <w:t xml:space="preserve"> (red line)</w:t>
-      </w:r>
-      <w:r>
-        <w:t>:</w:t>
-      </w:r>
-    </w:p>
-    <w:p/>
-    <w:p>
+        <w:t>This tool is useful to visually inspect connections between features. It can also quickly indicate errors in the ID attribute since the zingers may point to unexpected locations or the ID attribute may be missing or mistyped such that it doesn’t correspond with the ID in the second feature class.</w:t>
+      </w:r>
+    </w:p>
+    <w:p/>
+    <w:p>
+      <w:r>
+        <w:t>Clicking the button shows the following dialog:</w:t>
+      </w:r>
+    </w:p>
+    <w:p/>
+    <w:p>
+      <w:pPr>
+        <w:jc w:val="center"/>
+      </w:pPr>
       <w:r>
         <w:pict>
-          <v:shape id="_x0000_i1039" type="#_x0000_t75" style="width:431.25pt;height:304.5pt">
+          <v:shape id="_x0000_i1041" type="#_x0000_t75" style="width:225pt;height:192.75pt">
             <v:imagedata r:id="rId20" o:title=""/>
           </v:shape>
         </w:pict>
       </w:r>
     </w:p>
-    <w:p/>
-    <w:p>
-      <w:r>
-        <w:rPr>
-          <w:b/>
-        </w:rPr>
-        <w:t>Tip:</w:t>
-      </w:r>
-      <w:r>
-        <w:t xml:space="preserve"> You can change the color and appearance of the resulting line by selecting it and changing the properties using the “Draw” toolbar in ArcMap.</w:t>
-      </w:r>
-    </w:p>
-    <w:p/>
-    <w:p>
-      <w:r>
-        <w:rPr>
-          <w:b/>
-        </w:rPr>
-        <w:t>Tip:</w:t>
-      </w:r>
-      <w:r>
-        <w:t xml:space="preserve"> You can convert and save the resulting lines to a feature class by selecting the lines and choosing “Convert Graphics to Features” menu item from the “Drawing” menu on the “Draw” toolbar.</w:t>
-      </w:r>
-    </w:p>
-    <w:p>
-      <w:pPr>
-        <w:pStyle w:val="Heading2"/>
-      </w:pPr>
-      <w:r>
-        <w:lastRenderedPageBreak/>
-        <w:t>Zinger Tool</w:t>
-      </w:r>
-    </w:p>
-    <w:p>
-      <w:r>
-        <w:t xml:space="preserve">The final button on the Urban Delineation Toolbar is a “zinger” tool. Zingers are arrows that </w:t>
-      </w:r>
-      <w:r>
-        <w:t>point from features in one feature</w:t>
-      </w:r>
-      <w:r>
-        <w:t xml:space="preserve"> class to features in another feature class based on a common </w:t>
-      </w:r>
-      <w:r>
-        <w:t>ID</w:t>
-      </w:r>
-      <w:r>
-        <w:t>.</w:t>
-      </w:r>
-    </w:p>
-    <w:p/>
     <w:p>
       <w:pPr>
         <w:jc w:val="center"/>
       </w:pPr>
-      <w:r>
-        <w:pict>
-          <v:shape id="_x0000_i1040" type="#_x0000_t75" style="width:85.5pt;height:40.5pt">
-            <v:imagedata r:id="rId9" o:title=""/>
-          </v:shape>
-        </w:pict>
-      </w:r>
-    </w:p>
-    <w:p/>
-    <w:p>
-      <w:r>
-        <w:t>This tool is useful to visually inspect connections between features. It can also quickly indicate errors in the ID attribute since the zingers may point to unexpected locations or the ID attribute may be missing or mistyped such that it doesn’t correspond with the ID in the second feature class.</w:t>
-      </w:r>
-    </w:p>
-    <w:p/>
-    <w:p>
-      <w:r>
-        <w:t>Clicking the button shows the following dialog:</w:t>
-      </w:r>
-    </w:p>
-    <w:p/>
-    <w:p>
-      <w:pPr>
-        <w:jc w:val="center"/>
-      </w:pPr>
-      <w:r>
-        <w:pict>
-          <v:shape id="_x0000_i1041" type="#_x0000_t75" style="width:225pt;height:192.75pt">
-            <v:imagedata r:id="rId21" o:title=""/>
-          </v:shape>
-        </w:pict>
-      </w:r>
-    </w:p>
-    <w:p>
-      <w:pPr>
-        <w:jc w:val="center"/>
-      </w:pPr>
-    </w:p>
-    <w:p>
-      <w:r>
-        <w:t>When you click “Add Zingers” the zingers are added as graphics to the “from” feature layer. This means they will turn off when you turn off the “from” layer in the table of contents. If you remove the layer, the zingers are also removed. Otherwise, graphics like the zingers are saved with the map document (.mxd).</w:t>
+    </w:p>
+    <w:p>
+      <w:r>
+        <w:t>When you click “Add Zingers” the zingers are added as graphics to the “from” feature layer. This means they will turn off when you turn off the “from” layer in the table of contents. If you remove the layer, the zingers are also removed. Otherwise, graphics like the zingers are saved with the map document (.</w:t>
+      </w:r>
+      <w:proofErr w:type="spellStart"/>
+      <w:r>
+        <w:t>mxd</w:t>
+      </w:r>
+      <w:proofErr w:type="spellEnd"/>
+      <w:r>
+        <w:t>).</w:t>
       </w:r>
       <w:r>
         <w:t xml:space="preserve"> To remove the zingers without removing the layer, select the “from” layer again and click “Remove Zingers”.</w:t>
@@ -3487,7 +4040,7 @@
         <w:lastRenderedPageBreak/>
         <w:pict>
           <v:shape id="_x0000_i1042" type="#_x0000_t75" style="width:431.25pt;height:325.5pt">
-            <v:imagedata r:id="rId22" o:title=""/>
+            <v:imagedata r:id="rId21" o:title=""/>
           </v:shape>
         </w:pict>
       </w:r>
@@ -3504,7 +4057,7 @@
 </file>
 
 <file path=word/endnotes.xml><?xml version="1.0" encoding="utf-8"?>
-<w:endnotes xmlns:wpc="http://schemas.microsoft.com/office/word/2010/wordprocessingCanvas" xmlns:cx="http://schemas.microsoft.com/office/drawing/2014/chartex" xmlns:cx1="http://schemas.microsoft.com/office/drawing/2015/9/8/chartex" xmlns:cx2="http://schemas.microsoft.com/office/drawing/2015/10/21/chartex" xmlns:mc="http://schemas.openxmlformats.org/markup-compatibility/2006" xmlns:o="urn:schemas-microsoft-com:office:office" xmlns:r="http://schemas.openxmlformats.org/officeDocument/2006/relationships" xmlns:m="http://schemas.openxmlformats.org/officeDocument/2006/math" xmlns:v="urn:schemas-microsoft-com:vml" xmlns:wp14="http://schemas.microsoft.com/office/word/2010/wordprocessingDrawing" xmlns:wp="http://schemas.openxmlformats.org/drawingml/2006/wordprocessingDrawing" xmlns:w10="urn:schemas-microsoft-com:office:word" xmlns:w="http://schemas.openxmlformats.org/wordprocessingml/2006/main" xmlns:w14="http://schemas.microsoft.com/office/word/2010/wordml" xmlns:w15="http://schemas.microsoft.com/office/word/2012/wordml" xmlns:w16se="http://schemas.microsoft.com/office/word/2015/wordml/symex" xmlns:wpg="http://schemas.microsoft.com/office/word/2010/wordprocessingGroup" xmlns:wpi="http://schemas.microsoft.com/office/word/2010/wordprocessingInk" xmlns:wne="http://schemas.microsoft.com/office/word/2006/wordml" xmlns:wps="http://schemas.microsoft.com/office/word/2010/wordprocessingShape" mc:Ignorable="w14 w15 w16se wp14">
+<w:endnotes xmlns:wpc="http://schemas.microsoft.com/office/word/2010/wordprocessingCanvas" xmlns:cx="http://schemas.microsoft.com/office/drawing/2014/chartex" xmlns:cx1="http://schemas.microsoft.com/office/drawing/2015/9/8/chartex" xmlns:cx2="http://schemas.microsoft.com/office/drawing/2015/10/21/chartex" xmlns:cx3="http://schemas.microsoft.com/office/drawing/2016/5/9/chartex" xmlns:cx4="http://schemas.microsoft.com/office/drawing/2016/5/10/chartex" xmlns:cx5="http://schemas.microsoft.com/office/drawing/2016/5/11/chartex" xmlns:cx6="http://schemas.microsoft.com/office/drawing/2016/5/12/chartex" xmlns:cx7="http://schemas.microsoft.com/office/drawing/2016/5/13/chartex" xmlns:cx8="http://schemas.microsoft.com/office/drawing/2016/5/14/chartex" xmlns:mc="http://schemas.openxmlformats.org/markup-compatibility/2006" xmlns:aink="http://schemas.microsoft.com/office/drawing/2016/ink" xmlns:am3d="http://schemas.microsoft.com/office/drawing/2017/model3d" xmlns:o="urn:schemas-microsoft-com:office:office" xmlns:r="http://schemas.openxmlformats.org/officeDocument/2006/relationships" xmlns:m="http://schemas.openxmlformats.org/officeDocument/2006/math" xmlns:v="urn:schemas-microsoft-com:vml" xmlns:wp14="http://schemas.microsoft.com/office/word/2010/wordprocessingDrawing" xmlns:wp="http://schemas.openxmlformats.org/drawingml/2006/wordprocessingDrawing" xmlns:w10="urn:schemas-microsoft-com:office:word" xmlns:w="http://schemas.openxmlformats.org/wordprocessingml/2006/main" xmlns:w14="http://schemas.microsoft.com/office/word/2010/wordml" xmlns:w15="http://schemas.microsoft.com/office/word/2012/wordml" xmlns:w16cid="http://schemas.microsoft.com/office/word/2016/wordml/cid" xmlns:w16se="http://schemas.microsoft.com/office/word/2015/wordml/symex" xmlns:wpg="http://schemas.microsoft.com/office/word/2010/wordprocessingGroup" xmlns:wpi="http://schemas.microsoft.com/office/word/2010/wordprocessingInk" xmlns:wne="http://schemas.microsoft.com/office/word/2006/wordml" xmlns:wps="http://schemas.microsoft.com/office/word/2010/wordprocessingShape" mc:Ignorable="w14 w15 w16se w16cid wp14">
   <w:endnote w:type="separator" w:id="-1">
     <w:p>
       <w:r>
@@ -3523,7 +4076,7 @@
 </file>
 
 <file path=word/footnotes.xml><?xml version="1.0" encoding="utf-8"?>
-<w:footnotes xmlns:wpc="http://schemas.microsoft.com/office/word/2010/wordprocessingCanvas" xmlns:cx="http://schemas.microsoft.com/office/drawing/2014/chartex" xmlns:cx1="http://schemas.microsoft.com/office/drawing/2015/9/8/chartex" xmlns:cx2="http://schemas.microsoft.com/office/drawing/2015/10/21/chartex" xmlns:mc="http://schemas.openxmlformats.org/markup-compatibility/2006" xmlns:o="urn:schemas-microsoft-com:office:office" xmlns:r="http://schemas.openxmlformats.org/officeDocument/2006/relationships" xmlns:m="http://schemas.openxmlformats.org/officeDocument/2006/math" xmlns:v="urn:schemas-microsoft-com:vml" xmlns:wp14="http://schemas.microsoft.com/office/word/2010/wordprocessingDrawing" xmlns:wp="http://schemas.openxmlformats.org/drawingml/2006/wordprocessingDrawing" xmlns:w10="urn:schemas-microsoft-com:office:word" xmlns:w="http://schemas.openxmlformats.org/wordprocessingml/2006/main" xmlns:w14="http://schemas.microsoft.com/office/word/2010/wordml" xmlns:w15="http://schemas.microsoft.com/office/word/2012/wordml" xmlns:w16se="http://schemas.microsoft.com/office/word/2015/wordml/symex" xmlns:wpg="http://schemas.microsoft.com/office/word/2010/wordprocessingGroup" xmlns:wpi="http://schemas.microsoft.com/office/word/2010/wordprocessingInk" xmlns:wne="http://schemas.microsoft.com/office/word/2006/wordml" xmlns:wps="http://schemas.microsoft.com/office/word/2010/wordprocessingShape" mc:Ignorable="w14 w15 w16se wp14">
+<w:footnotes xmlns:wpc="http://schemas.microsoft.com/office/word/2010/wordprocessingCanvas" xmlns:cx="http://schemas.microsoft.com/office/drawing/2014/chartex" xmlns:cx1="http://schemas.microsoft.com/office/drawing/2015/9/8/chartex" xmlns:cx2="http://schemas.microsoft.com/office/drawing/2015/10/21/chartex" xmlns:cx3="http://schemas.microsoft.com/office/drawing/2016/5/9/chartex" xmlns:cx4="http://schemas.microsoft.com/office/drawing/2016/5/10/chartex" xmlns:cx5="http://schemas.microsoft.com/office/drawing/2016/5/11/chartex" xmlns:cx6="http://schemas.microsoft.com/office/drawing/2016/5/12/chartex" xmlns:cx7="http://schemas.microsoft.com/office/drawing/2016/5/13/chartex" xmlns:cx8="http://schemas.microsoft.com/office/drawing/2016/5/14/chartex" xmlns:mc="http://schemas.openxmlformats.org/markup-compatibility/2006" xmlns:aink="http://schemas.microsoft.com/office/drawing/2016/ink" xmlns:am3d="http://schemas.microsoft.com/office/drawing/2017/model3d" xmlns:o="urn:schemas-microsoft-com:office:office" xmlns:r="http://schemas.openxmlformats.org/officeDocument/2006/relationships" xmlns:m="http://schemas.openxmlformats.org/officeDocument/2006/math" xmlns:v="urn:schemas-microsoft-com:vml" xmlns:wp14="http://schemas.microsoft.com/office/word/2010/wordprocessingDrawing" xmlns:wp="http://schemas.openxmlformats.org/drawingml/2006/wordprocessingDrawing" xmlns:w10="urn:schemas-microsoft-com:office:word" xmlns:w="http://schemas.openxmlformats.org/wordprocessingml/2006/main" xmlns:w14="http://schemas.microsoft.com/office/word/2010/wordml" xmlns:w15="http://schemas.microsoft.com/office/word/2012/wordml" xmlns:w16cid="http://schemas.microsoft.com/office/word/2016/wordml/cid" xmlns:w16se="http://schemas.microsoft.com/office/word/2015/wordml/symex" xmlns:wpg="http://schemas.microsoft.com/office/word/2010/wordprocessingGroup" xmlns:wpi="http://schemas.microsoft.com/office/word/2010/wordprocessingInk" xmlns:wne="http://schemas.microsoft.com/office/word/2006/wordml" xmlns:wps="http://schemas.microsoft.com/office/word/2010/wordprocessingShape" mc:Ignorable="w14 w15 w16se w16cid wp14">
   <w:footnote w:type="separator" w:id="-1">
     <w:p>
       <w:r>
@@ -3567,7 +4120,7 @@
 </file>
 
 <file path=word/numbering.xml><?xml version="1.0" encoding="utf-8"?>
-<w:numbering xmlns:wpc="http://schemas.microsoft.com/office/word/2010/wordprocessingCanvas" xmlns:cx="http://schemas.microsoft.com/office/drawing/2014/chartex" xmlns:cx1="http://schemas.microsoft.com/office/drawing/2015/9/8/chartex" xmlns:cx2="http://schemas.microsoft.com/office/drawing/2015/10/21/chartex" xmlns:mc="http://schemas.openxmlformats.org/markup-compatibility/2006" xmlns:o="urn:schemas-microsoft-com:office:office" xmlns:r="http://schemas.openxmlformats.org/officeDocument/2006/relationships" xmlns:m="http://schemas.openxmlformats.org/officeDocument/2006/math" xmlns:v="urn:schemas-microsoft-com:vml" xmlns:wp14="http://schemas.microsoft.com/office/word/2010/wordprocessingDrawing" xmlns:wp="http://schemas.openxmlformats.org/drawingml/2006/wordprocessingDrawing" xmlns:w10="urn:schemas-microsoft-com:office:word" xmlns:w="http://schemas.openxmlformats.org/wordprocessingml/2006/main" xmlns:w14="http://schemas.microsoft.com/office/word/2010/wordml" xmlns:w15="http://schemas.microsoft.com/office/word/2012/wordml" xmlns:w16se="http://schemas.microsoft.com/office/word/2015/wordml/symex" xmlns:wpg="http://schemas.microsoft.com/office/word/2010/wordprocessingGroup" xmlns:wpi="http://schemas.microsoft.com/office/word/2010/wordprocessingInk" xmlns:wne="http://schemas.microsoft.com/office/word/2006/wordml" xmlns:wps="http://schemas.microsoft.com/office/word/2010/wordprocessingShape" mc:Ignorable="w14 w15 w16se wp14">
+<w:numbering xmlns:wpc="http://schemas.microsoft.com/office/word/2010/wordprocessingCanvas" xmlns:cx="http://schemas.microsoft.com/office/drawing/2014/chartex" xmlns:cx1="http://schemas.microsoft.com/office/drawing/2015/9/8/chartex" xmlns:cx2="http://schemas.microsoft.com/office/drawing/2015/10/21/chartex" xmlns:cx3="http://schemas.microsoft.com/office/drawing/2016/5/9/chartex" xmlns:cx4="http://schemas.microsoft.com/office/drawing/2016/5/10/chartex" xmlns:cx5="http://schemas.microsoft.com/office/drawing/2016/5/11/chartex" xmlns:cx6="http://schemas.microsoft.com/office/drawing/2016/5/12/chartex" xmlns:cx7="http://schemas.microsoft.com/office/drawing/2016/5/13/chartex" xmlns:cx8="http://schemas.microsoft.com/office/drawing/2016/5/14/chartex" xmlns:mc="http://schemas.openxmlformats.org/markup-compatibility/2006" xmlns:aink="http://schemas.microsoft.com/office/drawing/2016/ink" xmlns:am3d="http://schemas.microsoft.com/office/drawing/2017/model3d" xmlns:o="urn:schemas-microsoft-com:office:office" xmlns:r="http://schemas.openxmlformats.org/officeDocument/2006/relationships" xmlns:m="http://schemas.openxmlformats.org/officeDocument/2006/math" xmlns:v="urn:schemas-microsoft-com:vml" xmlns:wp14="http://schemas.microsoft.com/office/word/2010/wordprocessingDrawing" xmlns:wp="http://schemas.openxmlformats.org/drawingml/2006/wordprocessingDrawing" xmlns:w10="urn:schemas-microsoft-com:office:word" xmlns:w="http://schemas.openxmlformats.org/wordprocessingml/2006/main" xmlns:w14="http://schemas.microsoft.com/office/word/2010/wordml" xmlns:w15="http://schemas.microsoft.com/office/word/2012/wordml" xmlns:w16cid="http://schemas.microsoft.com/office/word/2016/wordml/cid" xmlns:w16se="http://schemas.microsoft.com/office/word/2015/wordml/symex" xmlns:wpg="http://schemas.microsoft.com/office/word/2010/wordprocessingGroup" xmlns:wpi="http://schemas.microsoft.com/office/word/2010/wordprocessingInk" xmlns:wne="http://schemas.microsoft.com/office/word/2006/wordml" xmlns:wps="http://schemas.microsoft.com/office/word/2010/wordprocessingShape" mc:Ignorable="w14 w15 w16se w16cid wp14">
   <w:abstractNum w:abstractNumId="0" w15:restartNumberingAfterBreak="0">
     <w:nsid w:val="31F70006"/>
     <w:multiLevelType w:val="hybridMultilevel"/>
@@ -4048,7 +4601,7 @@
 </file>
 
 <file path=word/styles.xml><?xml version="1.0" encoding="utf-8"?>
-<w:styles xmlns:mc="http://schemas.openxmlformats.org/markup-compatibility/2006" xmlns:r="http://schemas.openxmlformats.org/officeDocument/2006/relationships" xmlns:w="http://schemas.openxmlformats.org/wordprocessingml/2006/main" xmlns:w14="http://schemas.microsoft.com/office/word/2010/wordml" xmlns:w15="http://schemas.microsoft.com/office/word/2012/wordml" xmlns:w16se="http://schemas.microsoft.com/office/word/2015/wordml/symex" mc:Ignorable="w14 w15 w16se">
+<w:styles xmlns:mc="http://schemas.openxmlformats.org/markup-compatibility/2006" xmlns:r="http://schemas.openxmlformats.org/officeDocument/2006/relationships" xmlns:w="http://schemas.openxmlformats.org/wordprocessingml/2006/main" xmlns:w14="http://schemas.microsoft.com/office/word/2010/wordml" xmlns:w15="http://schemas.microsoft.com/office/word/2012/wordml" xmlns:w16cid="http://schemas.microsoft.com/office/word/2016/wordml/cid" xmlns:w16se="http://schemas.microsoft.com/office/word/2015/wordml/symex" mc:Ignorable="w14 w15 w16se w16cid">
   <w:docDefaults>
     <w:rPrDefault>
       <w:rPr>
@@ -4058,7 +4611,7 @@
     </w:rPrDefault>
     <w:pPrDefault/>
   </w:docDefaults>
-  <w:latentStyles w:defLockedState="0" w:defUIPriority="0" w:defSemiHidden="0" w:defUnhideWhenUsed="0" w:defQFormat="0" w:count="372">
+  <w:latentStyles w:defLockedState="0" w:defUIPriority="0" w:defSemiHidden="0" w:defUnhideWhenUsed="0" w:defQFormat="0" w:count="375">
     <w:lsdException w:name="Normal" w:qFormat="1"/>
     <w:lsdException w:name="heading 1" w:qFormat="1"/>
     <w:lsdException w:name="heading 2" w:qFormat="1"/>
@@ -4074,6 +4627,52 @@
     <w:lsdException w:name="Subtitle" w:qFormat="1"/>
     <w:lsdException w:name="Strong" w:qFormat="1"/>
     <w:lsdException w:name="Emphasis" w:qFormat="1"/>
+    <w:lsdException w:name="HTML Sample" w:semiHidden="1" w:unhideWhenUsed="1"/>
+    <w:lsdException w:name="Outline List 1" w:semiHidden="1" w:unhideWhenUsed="1"/>
+    <w:lsdException w:name="Outline List 2" w:semiHidden="1" w:unhideWhenUsed="1"/>
+    <w:lsdException w:name="Outline List 3" w:semiHidden="1" w:unhideWhenUsed="1"/>
+    <w:lsdException w:name="Table Simple 1" w:semiHidden="1" w:unhideWhenUsed="1"/>
+    <w:lsdException w:name="Table Simple 2" w:semiHidden="1" w:unhideWhenUsed="1"/>
+    <w:lsdException w:name="Table Simple 3" w:semiHidden="1" w:unhideWhenUsed="1"/>
+    <w:lsdException w:name="Table Classic 1" w:semiHidden="1" w:unhideWhenUsed="1"/>
+    <w:lsdException w:name="Table Classic 2" w:semiHidden="1" w:unhideWhenUsed="1"/>
+    <w:lsdException w:name="Table Classic 3" w:semiHidden="1" w:unhideWhenUsed="1"/>
+    <w:lsdException w:name="Table Classic 4" w:semiHidden="1" w:unhideWhenUsed="1"/>
+    <w:lsdException w:name="Table Colorful 1" w:semiHidden="1" w:unhideWhenUsed="1"/>
+    <w:lsdException w:name="Table Colorful 2" w:semiHidden="1" w:unhideWhenUsed="1"/>
+    <w:lsdException w:name="Table Colorful 3" w:semiHidden="1" w:unhideWhenUsed="1"/>
+    <w:lsdException w:name="Table Columns 1" w:semiHidden="1" w:unhideWhenUsed="1"/>
+    <w:lsdException w:name="Table Columns 2" w:semiHidden="1" w:unhideWhenUsed="1"/>
+    <w:lsdException w:name="Table Columns 3" w:semiHidden="1" w:unhideWhenUsed="1"/>
+    <w:lsdException w:name="Table Columns 4" w:semiHidden="1" w:unhideWhenUsed="1"/>
+    <w:lsdException w:name="Table Columns 5" w:semiHidden="1" w:unhideWhenUsed="1"/>
+    <w:lsdException w:name="Table Grid 1" w:semiHidden="1" w:unhideWhenUsed="1"/>
+    <w:lsdException w:name="Table Grid 2" w:semiHidden="1" w:unhideWhenUsed="1"/>
+    <w:lsdException w:name="Table Grid 3" w:semiHidden="1" w:unhideWhenUsed="1"/>
+    <w:lsdException w:name="Table Grid 4" w:semiHidden="1" w:unhideWhenUsed="1"/>
+    <w:lsdException w:name="Table Grid 5" w:semiHidden="1" w:unhideWhenUsed="1"/>
+    <w:lsdException w:name="Table Grid 6" w:semiHidden="1" w:unhideWhenUsed="1"/>
+    <w:lsdException w:name="Table Grid 7" w:semiHidden="1" w:unhideWhenUsed="1"/>
+    <w:lsdException w:name="Table Grid 8" w:semiHidden="1" w:unhideWhenUsed="1"/>
+    <w:lsdException w:name="Table List 1" w:semiHidden="1" w:unhideWhenUsed="1"/>
+    <w:lsdException w:name="Table List 2" w:semiHidden="1" w:unhideWhenUsed="1"/>
+    <w:lsdException w:name="Table List 3" w:semiHidden="1" w:unhideWhenUsed="1"/>
+    <w:lsdException w:name="Table List 4" w:semiHidden="1" w:unhideWhenUsed="1"/>
+    <w:lsdException w:name="Table List 5" w:semiHidden="1" w:unhideWhenUsed="1"/>
+    <w:lsdException w:name="Table List 6" w:semiHidden="1" w:unhideWhenUsed="1"/>
+    <w:lsdException w:name="Table List 7" w:semiHidden="1" w:unhideWhenUsed="1"/>
+    <w:lsdException w:name="Table List 8" w:semiHidden="1" w:unhideWhenUsed="1"/>
+    <w:lsdException w:name="Table 3D effects 1" w:semiHidden="1" w:unhideWhenUsed="1"/>
+    <w:lsdException w:name="Table 3D effects 2" w:semiHidden="1" w:unhideWhenUsed="1"/>
+    <w:lsdException w:name="Table 3D effects 3" w:semiHidden="1" w:unhideWhenUsed="1"/>
+    <w:lsdException w:name="Table Contemporary" w:semiHidden="1" w:unhideWhenUsed="1"/>
+    <w:lsdException w:name="Table Elegant" w:semiHidden="1" w:unhideWhenUsed="1"/>
+    <w:lsdException w:name="Table Professional" w:semiHidden="1" w:unhideWhenUsed="1"/>
+    <w:lsdException w:name="Table Subtle 1" w:semiHidden="1" w:unhideWhenUsed="1"/>
+    <w:lsdException w:name="Table Subtle 2" w:semiHidden="1" w:unhideWhenUsed="1"/>
+    <w:lsdException w:name="Table Web 2" w:semiHidden="1" w:unhideWhenUsed="1"/>
+    <w:lsdException w:name="Table Web 3" w:semiHidden="1" w:unhideWhenUsed="1"/>
+    <w:lsdException w:name="Table Theme" w:semiHidden="1" w:unhideWhenUsed="1"/>
     <w:lsdException w:name="Placeholder Text" w:semiHidden="1" w:uiPriority="99"/>
     <w:lsdException w:name="No Spacing" w:uiPriority="1" w:qFormat="1"/>
     <w:lsdException w:name="Light Shading" w:uiPriority="60"/>
@@ -4290,6 +4889,9 @@
     <w:lsdException w:name="List Table 6 Colorful Accent 6" w:uiPriority="51"/>
     <w:lsdException w:name="List Table 7 Colorful Accent 6" w:uiPriority="52"/>
     <w:lsdException w:name="Mention" w:semiHidden="1" w:uiPriority="99" w:unhideWhenUsed="1"/>
+    <w:lsdException w:name="Smart Hyperlink" w:semiHidden="1" w:uiPriority="99" w:unhideWhenUsed="1"/>
+    <w:lsdException w:name="Hashtag" w:semiHidden="1" w:uiPriority="99" w:unhideWhenUsed="1"/>
+    <w:lsdException w:name="Unresolved Mention" w:semiHidden="1" w:uiPriority="99" w:unhideWhenUsed="1"/>
   </w:latentStyles>
   <w:style w:type="paragraph" w:default="1" w:styleId="Normal">
     <w:name w:val="Normal"/>
@@ -4361,11 +4963,15 @@
   </w:style>
   <w:style w:type="character" w:default="1" w:styleId="DefaultParagraphFont">
     <w:name w:val="Default Paragraph Font"/>
+    <w:uiPriority w:val="1"/>
     <w:semiHidden/>
+    <w:unhideWhenUsed/>
   </w:style>
   <w:style w:type="table" w:default="1" w:styleId="TableNormal">
     <w:name w:val="Normal Table"/>
+    <w:uiPriority w:val="99"/>
     <w:semiHidden/>
+    <w:unhideWhenUsed/>
     <w:tblPr>
       <w:tblInd w:w="0" w:type="dxa"/>
       <w:tblCellMar>
@@ -4378,7 +4984,9 @@
   </w:style>
   <w:style w:type="numbering" w:default="1" w:styleId="NoList">
     <w:name w:val="No List"/>
+    <w:uiPriority w:val="99"/>
     <w:semiHidden/>
+    <w:unhideWhenUsed/>
   </w:style>
   <w:style w:type="paragraph" w:styleId="FootnoteText">
     <w:name w:val="footnote text"/>

</xml_diff>